<commit_message>
The pipes are working between the children. However the printing does not occur from Display process until the parent has terminated, in which then all of the output is displayed at once. The processes are still working behind the scenes but the parent seems to control the terminal. Requires further troubleshooting.
</commit_message>
<xml_diff>
--- a/Bowater_0061019160_Assign2_ELE4307.docx
+++ b/Bowater_0061019160_Assign2_ELE4307.docx
@@ -104,6 +104,15 @@
     </w:p>
     <w:sdt>
       <w:sdtPr>
+        <w:rPr>
+          <w:rFonts w:asciiTheme="minorHAnsi" w:eastAsiaTheme="minorHAnsi" w:hAnsiTheme="minorHAnsi" w:cstheme="minorBidi"/>
+          <w:color w:val="auto"/>
+          <w:kern w:val="2"/>
+          <w:sz w:val="22"/>
+          <w:szCs w:val="22"/>
+          <w:lang w:val="en-AU"/>
+          <w14:ligatures w14:val="standardContextual"/>
+        </w:rPr>
         <w:id w:val="-1386028237"/>
         <w:docPartObj>
           <w:docPartGallery w:val="Table of Contents"/>
@@ -112,16 +121,9 @@
       </w:sdtPr>
       <w:sdtEndPr>
         <w:rPr>
-          <w:rFonts w:asciiTheme="minorHAnsi" w:eastAsiaTheme="minorHAnsi" w:hAnsiTheme="minorHAnsi" w:cstheme="minorBidi"/>
           <w:b/>
           <w:bCs/>
           <w:noProof/>
-          <w:color w:val="auto"/>
-          <w:kern w:val="2"/>
-          <w:sz w:val="22"/>
-          <w:szCs w:val="22"/>
-          <w:lang w:val="en-AU"/>
-          <w14:ligatures w14:val="standardContextual"/>
         </w:rPr>
       </w:sdtEndPr>
       <w:sdtContent>
@@ -445,19 +447,7 @@
     </w:p>
     <w:p>
       <w:r>
-        <w:t xml:space="preserve">This report documents the design of a C program which simulates a pick and place machine </w:t>
-      </w:r>
-      <w:r>
-        <w:t>for</w:t>
-      </w:r>
-      <w:r>
-        <w:t xml:space="preserve"> </w:t>
-      </w:r>
-      <w:r>
-        <w:t>assembly of Surface Mount Technology (SMT) based Printed Circuits Boards (PCBs)</w:t>
-      </w:r>
-      <w:r>
-        <w:t>. The program includes a controller and a simulator of which synchronization and inter-process communication between the two are the focus.</w:t>
+        <w:t>This report documents the design of a C program which simulates a pick and place machine for assembly of Surface Mount Technology (SMT) based Printed Circuits Boards (PCBs). The program includes a controller and a simulator of which synchronization and inter-process communication between the two are the focus.</w:t>
       </w:r>
       <w:r>
         <w:t xml:space="preserve"> </w:t>
@@ -480,6 +470,7 @@
       </w:r>
     </w:p>
     <w:p/>
+    <w:p/>
     <w:p>
       <w:pPr>
         <w:pStyle w:val="Heading1"/>
@@ -495,6 +486,19 @@
         <w:t>Test cases and results</w:t>
       </w:r>
     </w:p>
+    <w:p>
+      <w:r>
+        <w:t xml:space="preserve">The simulator and controller would not allow display to print to the terminal once running, and would give control back once the processes were terminated. The problem was found to be the memory mapped file; only when it is excluded from both the controller and simulator would the display then print everything that was sent through the pipes. </w:t>
+      </w:r>
+    </w:p>
+    <w:p>
+      <w:r>
+        <w:t>If the startup process</w:t>
+      </w:r>
+      <w:r>
+        <w:t xml:space="preserve"> terminates before the children, the display will print as it should when something comes in.</w:t>
+      </w:r>
+    </w:p>
     <w:p/>
     <w:p/>
     <w:p>
@@ -509,10 +513,830 @@
     </w:p>
     <w:p>
       <w:r>
-        <w:t>Program listing</w:t>
-      </w:r>
-    </w:p>
-    <w:p/>
+        <w:t>/* **********************************************</w:t>
+      </w:r>
+    </w:p>
+    <w:p>
+      <w:r>
+        <w:t>* Pick and Place Program</w:t>
+      </w:r>
+    </w:p>
+    <w:p>
+      <w:r>
+        <w:t>* Startup and Monitoring main file</w:t>
+      </w:r>
+    </w:p>
+    <w:p>
+      <w:r>
+        <w:t>* By: Kate Bowater</w:t>
+      </w:r>
+    </w:p>
+    <w:p>
+      <w:r>
+        <w:t>* Student #: U1019160</w:t>
+      </w:r>
+    </w:p>
+    <w:p>
+      <w:r>
+        <w:t>*</w:t>
+      </w:r>
+    </w:p>
+    <w:p>
+      <w:r>
+        <w:t>* This file creates forks and pipes for communication</w:t>
+      </w:r>
+    </w:p>
+    <w:p>
+      <w:r>
+        <w:lastRenderedPageBreak/>
+        <w:t>* between the Display, Simulator, and Controller</w:t>
+      </w:r>
+    </w:p>
+    <w:p>
+      <w:r>
+        <w:t>*</w:t>
+      </w:r>
+    </w:p>
+    <w:p>
+      <w:r>
+        <w:t>************************************************</w:t>
+      </w:r>
+    </w:p>
+    <w:p>
+      <w:r>
+        <w:t>*/</w:t>
+      </w:r>
+    </w:p>
+    <w:p/>
+    <w:p>
+      <w:r>
+        <w:t>#include &lt;stdlib.h&gt;</w:t>
+      </w:r>
+    </w:p>
+    <w:p>
+      <w:r>
+        <w:t>#include &lt;stdio.h&gt;</w:t>
+      </w:r>
+    </w:p>
+    <w:p>
+      <w:r>
+        <w:t>#include &lt;unistd.h&gt;</w:t>
+      </w:r>
+    </w:p>
+    <w:p>
+      <w:r>
+        <w:t>#include &lt;sys/types.h&gt;</w:t>
+      </w:r>
+    </w:p>
+    <w:p>
+      <w:r>
+        <w:t>#include &lt;sys/wait.h&gt;</w:t>
+      </w:r>
+    </w:p>
+    <w:p>
+      <w:r>
+        <w:t>#include &lt;string.h&gt;</w:t>
+      </w:r>
+    </w:p>
+    <w:p/>
+    <w:p>
+      <w:r>
+        <w:t>#define NUMBER_OF_CHILDREN 1</w:t>
+      </w:r>
+    </w:p>
+    <w:p>
+      <w:r>
+        <w:t>#define CHILD 0</w:t>
+      </w:r>
+    </w:p>
+    <w:p>
+      <w:r>
+        <w:t>#define FORK_FAILED -1</w:t>
+      </w:r>
+    </w:p>
+    <w:p>
+      <w:r>
+        <w:t>#define READ 0</w:t>
+      </w:r>
+    </w:p>
+    <w:p>
+      <w:r>
+        <w:t>#define WRITE 1</w:t>
+      </w:r>
+    </w:p>
+    <w:p/>
+    <w:p>
+      <w:r>
+        <w:t>//#define READ_BLOCK_SIZE 9</w:t>
+      </w:r>
+    </w:p>
+    <w:p/>
+    <w:p>
+      <w:r>
+        <w:t>int pipe_Startup_to_Display[2];  //[0] for read, [1] for write</w:t>
+      </w:r>
+    </w:p>
+    <w:p>
+      <w:r>
+        <w:t>int pipe_Simulator_to_Display[2];</w:t>
+      </w:r>
+    </w:p>
+    <w:p/>
+    <w:p>
+      <w:r>
+        <w:t>int main()</w:t>
+      </w:r>
+    </w:p>
+    <w:p>
+      <w:r>
+        <w:t>{</w:t>
+      </w:r>
+    </w:p>
+    <w:p>
+      <w:r>
+        <w:t xml:space="preserve">    //pipe details</w:t>
+      </w:r>
+    </w:p>
+    <w:p>
+      <w:r>
+        <w:t xml:space="preserve">    //char readBuffer[READ_BLOCK_SIZE+1];</w:t>
+      </w:r>
+    </w:p>
+    <w:p>
+      <w:r>
+        <w:t xml:space="preserve">    //ssize_t bytesRead;</w:t>
+      </w:r>
+    </w:p>
+    <w:p/>
+    <w:p>
+      <w:r>
+        <w:lastRenderedPageBreak/>
+        <w:t xml:space="preserve">    char *strFromStartup = "Startup: Here is a message from Startup to Display\n";</w:t>
+      </w:r>
+    </w:p>
+    <w:p>
+      <w:r>
+        <w:t xml:space="preserve">    char pipeStartupToDisplayReadFdStr[10];</w:t>
+      </w:r>
+    </w:p>
+    <w:p>
+      <w:r>
+        <w:t xml:space="preserve">    //end pipe details</w:t>
+      </w:r>
+    </w:p>
+    <w:p/>
+    <w:p>
+      <w:r>
+        <w:t xml:space="preserve">    int DisplayStatus; //for parent to monitor the status of the display child</w:t>
+      </w:r>
+    </w:p>
+    <w:p>
+      <w:r>
+        <w:t>//    int SimulatorStatus; //for parent to monitor the status of the simulator child</w:t>
+      </w:r>
+    </w:p>
+    <w:p/>
+    <w:p>
+      <w:r>
+        <w:t xml:space="preserve">    //set up pipe before fork</w:t>
+      </w:r>
+    </w:p>
+    <w:p>
+      <w:r>
+        <w:t xml:space="preserve">    if (pipe(pipe_Startup_to_Display) &lt; 0)</w:t>
+      </w:r>
+    </w:p>
+    <w:p>
+      <w:r>
+        <w:t xml:space="preserve">    {</w:t>
+      </w:r>
+    </w:p>
+    <w:p>
+      <w:r>
+        <w:t xml:space="preserve">        perror("Pipe creation failed");</w:t>
+      </w:r>
+    </w:p>
+    <w:p>
+      <w:r>
+        <w:t xml:space="preserve">        exit(5);</w:t>
+      </w:r>
+    </w:p>
+    <w:p>
+      <w:r>
+        <w:t xml:space="preserve">    }</w:t>
+      </w:r>
+    </w:p>
+    <w:p>
+      <w:r>
+        <w:t xml:space="preserve">    // string creation for read end of pipe, to allow display to read from startup</w:t>
+      </w:r>
+    </w:p>
+    <w:p>
+      <w:r>
+        <w:t xml:space="preserve">    sprintf(pipeStartupToDisplayReadFdStr, "%d", pipe_Startup_to_Display[READ]);</w:t>
+      </w:r>
+    </w:p>
+    <w:p/>
+    <w:p>
+      <w:r>
+        <w:t xml:space="preserve">    for (int count = 0; count &lt; NUMBER_OF_CHILDREN; count++)</w:t>
+      </w:r>
+    </w:p>
+    <w:p>
+      <w:r>
+        <w:t xml:space="preserve">    {</w:t>
+      </w:r>
+    </w:p>
+    <w:p>
+      <w:r>
+        <w:t xml:space="preserve">        pid_t return_pid = fork();</w:t>
+      </w:r>
+    </w:p>
+    <w:p>
+      <w:r>
+        <w:t xml:space="preserve">        //using switch to organise the child and parent processes</w:t>
+      </w:r>
+    </w:p>
+    <w:p>
+      <w:r>
+        <w:t xml:space="preserve">        switch (return_pid)</w:t>
+      </w:r>
+    </w:p>
+    <w:p>
+      <w:r>
+        <w:t xml:space="preserve">        {</w:t>
+      </w:r>
+    </w:p>
+    <w:p>
+      <w:r>
+        <w:t xml:space="preserve">            case CHILD:</w:t>
+      </w:r>
+    </w:p>
+    <w:p>
+      <w:r>
+        <w:t xml:space="preserve">                if (count == 0)  //first is the display process</w:t>
+      </w:r>
+    </w:p>
+    <w:p>
+      <w:r>
+        <w:t xml:space="preserve">                {</w:t>
+      </w:r>
+    </w:p>
+    <w:p>
+      <w:r>
+        <w:t xml:space="preserve">                    printf("Startup: Display process created with PID %d. Going to overlay.\n", getpid());</w:t>
+      </w:r>
+    </w:p>
+    <w:p>
+      <w:r>
+        <w:t xml:space="preserve">                    close(pipe_Startup_to_Display[WRITE]); //display will only be reading through the pipes</w:t>
+      </w:r>
+    </w:p>
+    <w:p>
+      <w:r>
+        <w:t xml:space="preserve">                    close(pipe_Simulator_to_Display[WRITE]);</w:t>
+      </w:r>
+    </w:p>
+    <w:p>
+      <w:r>
+        <w:t xml:space="preserve">                    //char countString[2];</w:t>
+      </w:r>
+    </w:p>
+    <w:p>
+      <w:r>
+        <w:lastRenderedPageBreak/>
+        <w:t xml:space="preserve">                    //sprintf(countString, "%i", count + 1);</w:t>
+      </w:r>
+    </w:p>
+    <w:p>
+      <w:r>
+        <w:t xml:space="preserve">                    execl("..\\Assgn2_2024_Display\\bin\\Release\\Assgn2_2024_Display", "Assgn2_2024_Display", pipeStartupToDisplayReadFdStr, (char *) NULL);</w:t>
+      </w:r>
+    </w:p>
+    <w:p>
+      <w:r>
+        <w:t xml:space="preserve">                    perror("Display overlay failed: ");</w:t>
+      </w:r>
+    </w:p>
+    <w:p>
+      <w:r>
+        <w:t xml:space="preserve">                    exit(5);</w:t>
+      </w:r>
+    </w:p>
+    <w:p>
+      <w:r>
+        <w:t xml:space="preserve">                }</w:t>
+      </w:r>
+    </w:p>
+    <w:p/>
+    <w:p>
+      <w:r>
+        <w:t xml:space="preserve">                if(count == 1)  // second is the simulator</w:t>
+      </w:r>
+    </w:p>
+    <w:p>
+      <w:r>
+        <w:t xml:space="preserve">                {</w:t>
+      </w:r>
+    </w:p>
+    <w:p>
+      <w:r>
+        <w:t xml:space="preserve">                    close(pipe_Simulator_to_Display[READ]);  //Simulator will only write to pipe</w:t>
+      </w:r>
+    </w:p>
+    <w:p>
+      <w:r>
+        <w:t>//                    strFromStartup = "Startup: Simulator process created with PID ";</w:t>
+      </w:r>
+    </w:p>
+    <w:p>
+      <w:r>
+        <w:t>//                    write(pipe_Startup_to_Display[WRITE], strFromStartup, strlen(strFromStartup));</w:t>
+      </w:r>
+    </w:p>
+    <w:p>
+      <w:r>
+        <w:t>//                    sprintf(strFromStartup, "%i. Going to overlay ", getpid());</w:t>
+      </w:r>
+    </w:p>
+    <w:p>
+      <w:r>
+        <w:t>//                    write(pipe_Startup_to_Display[WRITE], strFromStartup, strlen(strFromStartup));</w:t>
+      </w:r>
+    </w:p>
+    <w:p>
+      <w:r>
+        <w:t xml:space="preserve">                    //strFromStartup = "Startup: Simulator process created with PID %d. Going to overlay.\n", getpid();</w:t>
+      </w:r>
+    </w:p>
+    <w:p>
+      <w:r>
+        <w:t xml:space="preserve">                    //write(pipe_Startup_to_Display[WRITE], strFromStartup, strlen(strFromStartup));</w:t>
+      </w:r>
+    </w:p>
+    <w:p>
+      <w:r>
+        <w:t xml:space="preserve">                    //printf("Startup: Simulator process created with PID %d. Going to overlay.\n", getpid());</w:t>
+      </w:r>
+    </w:p>
+    <w:p>
+      <w:r>
+        <w:t xml:space="preserve">                    execl("..\\Assgn2_2024_Simulator\\bin\\Release\\Assgn2_2024_Simulator", "Assgn2_2024_Simulator", (char *) NULL);</w:t>
+      </w:r>
+    </w:p>
+    <w:p>
+      <w:r>
+        <w:t xml:space="preserve">                    perror("Simulator overlay failed: ");</w:t>
+      </w:r>
+    </w:p>
+    <w:p>
+      <w:r>
+        <w:t xml:space="preserve">                    exit(5);</w:t>
+      </w:r>
+    </w:p>
+    <w:p>
+      <w:r>
+        <w:t xml:space="preserve">                }</w:t>
+      </w:r>
+    </w:p>
+    <w:p/>
+    <w:p>
+      <w:r>
+        <w:t xml:space="preserve">                if(count == 2)  // final child is the Controller</w:t>
+      </w:r>
+    </w:p>
+    <w:p>
+      <w:r>
+        <w:t xml:space="preserve">                {</w:t>
+      </w:r>
+    </w:p>
+    <w:p>
+      <w:r>
+        <w:t xml:space="preserve">                    printf("Startup: Controller process created with PID %d. Going to overlay.\n", getpid());</w:t>
+      </w:r>
+    </w:p>
+    <w:p>
+      <w:r>
+        <w:t xml:space="preserve">                    execl("..\\Assgn2_2024_Controller\\bin\\Release\\Assgn2_2024_Controller", "Assgn2_2024_Controller", (char *) NULL);</w:t>
+      </w:r>
+    </w:p>
+    <w:p>
+      <w:r>
+        <w:t xml:space="preserve">                    perror("Controller overlay failed: ");</w:t>
+      </w:r>
+    </w:p>
+    <w:p>
+      <w:r>
+        <w:lastRenderedPageBreak/>
+        <w:t xml:space="preserve">                    exit(5);</w:t>
+      </w:r>
+    </w:p>
+    <w:p>
+      <w:r>
+        <w:t xml:space="preserve">                }</w:t>
+      </w:r>
+    </w:p>
+    <w:p/>
+    <w:p/>
+    <w:p>
+      <w:r>
+        <w:t xml:space="preserve">            case FORK_FAILED:</w:t>
+      </w:r>
+    </w:p>
+    <w:p>
+      <w:r>
+        <w:t xml:space="preserve">                perror("Fork failed: ");</w:t>
+      </w:r>
+    </w:p>
+    <w:p>
+      <w:r>
+        <w:t xml:space="preserve">                exit(5);</w:t>
+      </w:r>
+    </w:p>
+    <w:p/>
+    <w:p>
+      <w:r>
+        <w:t xml:space="preserve">            // the Startup process continues here as the parent</w:t>
+      </w:r>
+    </w:p>
+    <w:p>
+      <w:r>
+        <w:t xml:space="preserve">            default:</w:t>
+      </w:r>
+    </w:p>
+    <w:p>
+      <w:r>
+        <w:t xml:space="preserve">                if(count == 0)</w:t>
+      </w:r>
+    </w:p>
+    <w:p>
+      <w:r>
+        <w:t xml:space="preserve">                {</w:t>
+      </w:r>
+    </w:p>
+    <w:p>
+      <w:r>
+        <w:t xml:space="preserve">                    close(pipe_Startup_to_Display[READ]); //parent will only write to pipe, so close read end</w:t>
+      </w:r>
+    </w:p>
+    <w:p>
+      <w:r>
+        <w:t xml:space="preserve">                    printf("Startup: Writing strFromStartup to pipe\n");</w:t>
+      </w:r>
+    </w:p>
+    <w:p>
+      <w:r>
+        <w:t xml:space="preserve">                    write(pipe_Startup_to_Display[WRITE], strFromStartup, strlen(strFromStartup));</w:t>
+      </w:r>
+    </w:p>
+    <w:p/>
+    <w:p>
+      <w:r>
+        <w:t xml:space="preserve">    //                bytesRead = read(pipe_Startup_to_Display[READ], readBuffer, READ_BLOCK_SIZE);  //startup will stop here until there is a message</w:t>
+      </w:r>
+    </w:p>
+    <w:p>
+      <w:r>
+        <w:t xml:space="preserve">    //                printf("Startup process reading message:\n");</w:t>
+      </w:r>
+    </w:p>
+    <w:p>
+      <w:r>
+        <w:t xml:space="preserve">    //                while (bytesRead &gt; 0)</w:t>
+      </w:r>
+    </w:p>
+    <w:p>
+      <w:r>
+        <w:t xml:space="preserve">    //                {</w:t>
+      </w:r>
+    </w:p>
+    <w:p>
+      <w:r>
+        <w:t xml:space="preserve">    //                    readBuffer[bytesRead] = '\0';</w:t>
+      </w:r>
+    </w:p>
+    <w:p>
+      <w:r>
+        <w:t xml:space="preserve">    //                    printf("bytes:%li\n'%s'\n", bytesRead, readBuffer);</w:t>
+      </w:r>
+    </w:p>
+    <w:p>
+      <w:r>
+        <w:t xml:space="preserve">    //                    bytesRead = read(pipe_Startup_to_Display[READ], readBuffer, READ_BLOCK_SIZE);</w:t>
+      </w:r>
+    </w:p>
+    <w:p>
+      <w:r>
+        <w:t xml:space="preserve">    //                }</w:t>
+      </w:r>
+    </w:p>
+    <w:p>
+      <w:r>
+        <w:t xml:space="preserve">                }</w:t>
+      </w:r>
+    </w:p>
+    <w:p/>
+    <w:p>
+      <w:r>
+        <w:t xml:space="preserve">                if(count == 1)</w:t>
+      </w:r>
+    </w:p>
+    <w:p>
+      <w:r>
+        <w:t xml:space="preserve">                {</w:t>
+      </w:r>
+    </w:p>
+    <w:p/>
+    <w:p>
+      <w:r>
+        <w:t xml:space="preserve">                    strFromStartup = "Startup: Simulator process created with PID ";</w:t>
+      </w:r>
+    </w:p>
+    <w:p>
+      <w:r>
+        <w:t xml:space="preserve">                    write(pipe_Startup_to_Display[WRITE], strFromStartup, strlen(strFromStartup));</w:t>
+      </w:r>
+    </w:p>
+    <w:p>
+      <w:r>
+        <w:t xml:space="preserve">                    sprintf(strFromStartup, "%i. Going to overlay ", getpid());</w:t>
+      </w:r>
+    </w:p>
+    <w:p>
+      <w:r>
+        <w:t xml:space="preserve">                    write(pipe_Startup_to_Display[WRITE], strFromStartup, strlen(strFromStartup));</w:t>
+      </w:r>
+    </w:p>
+    <w:p>
+      <w:r>
+        <w:t xml:space="preserve">                    //print next message to Display</w:t>
+      </w:r>
+    </w:p>
+    <w:p>
+      <w:r>
+        <w:t xml:space="preserve">                    //strFromStartup = "Startup process has created Simulator child.\n";</w:t>
+      </w:r>
+    </w:p>
+    <w:p>
+      <w:r>
+        <w:t xml:space="preserve">                    //write(pipe_Startup_to_Display[WRITE], strFromStartup, strlen(strFromStartup));</w:t>
+      </w:r>
+    </w:p>
+    <w:p>
+      <w:r>
+        <w:t xml:space="preserve">                }</w:t>
+      </w:r>
+    </w:p>
+    <w:p/>
+    <w:p>
+      <w:r>
+        <w:t xml:space="preserve">                if(count == 2)</w:t>
+      </w:r>
+    </w:p>
+    <w:p>
+      <w:r>
+        <w:t xml:space="preserve">                {</w:t>
+      </w:r>
+    </w:p>
+    <w:p>
+      <w:r>
+        <w:t xml:space="preserve">                    //print next message to Display</w:t>
+      </w:r>
+    </w:p>
+    <w:p>
+      <w:r>
+        <w:t xml:space="preserve">                    //strFromStartup = "Startup process has created Controller child.\n";</w:t>
+      </w:r>
+    </w:p>
+    <w:p>
+      <w:r>
+        <w:t xml:space="preserve">                    //write(pipe_Startup_to_Display[WRITE], strFromStartup, strlen(strFromStartup));</w:t>
+      </w:r>
+    </w:p>
+    <w:p>
+      <w:r>
+        <w:t xml:space="preserve">                }</w:t>
+      </w:r>
+    </w:p>
+    <w:p/>
+    <w:p>
+      <w:r>
+        <w:t xml:space="preserve">        }     // end switch</w:t>
+      </w:r>
+    </w:p>
+    <w:p>
+      <w:r>
+        <w:t xml:space="preserve">    }//end for loop</w:t>
+      </w:r>
+    </w:p>
+    <w:p/>
+    <w:p>
+      <w:r>
+        <w:t xml:space="preserve">    close(pipe_Simulator_to_Display[READ]);  //Startup does not need communication to Simulator</w:t>
+      </w:r>
+    </w:p>
+    <w:p>
+      <w:r>
+        <w:t xml:space="preserve">    close(pipe_Simulator_to_Display[WRITE]); //Startup does not need communication to Simulator</w:t>
+      </w:r>
+    </w:p>
+    <w:p>
+      <w:r>
+        <w:t xml:space="preserve">    strFromStartup = "Startup: Process spawning completed\n";</w:t>
+      </w:r>
+    </w:p>
+    <w:p>
+      <w:r>
+        <w:t xml:space="preserve">    write(pipe_Startup_to_Display[WRITE], strFromStartup, strlen(strFromStartup));</w:t>
+      </w:r>
+    </w:p>
+    <w:p>
+      <w:r>
+        <w:t xml:space="preserve">    //close(pipe_Startup_to_Display[WRITE]);</w:t>
+      </w:r>
+    </w:p>
+    <w:p/>
+    <w:p/>
+    <w:p>
+      <w:r>
+        <w:t xml:space="preserve">    //Startup will wait for the children to terminate</w:t>
+      </w:r>
+    </w:p>
+    <w:p>
+      <w:r>
+        <w:t>//    for (int count = 0; count &lt; NUMBER_OF_CHILDREN; count++)</w:t>
+      </w:r>
+    </w:p>
+    <w:p>
+      <w:r>
+        <w:lastRenderedPageBreak/>
+        <w:t>//        {</w:t>
+      </w:r>
+    </w:p>
+    <w:p>
+      <w:r>
+        <w:t>//            int status;</w:t>
+      </w:r>
+    </w:p>
+    <w:p>
+      <w:r>
+        <w:t>////            if (count == NUMBER_OF_CHILDREN)</w:t>
+      </w:r>
+    </w:p>
+    <w:p>
+      <w:r>
+        <w:t>////            {</w:t>
+      </w:r>
+    </w:p>
+    <w:p>
+      <w:r>
+        <w:t>////                strFromStartup = "Startup closing pipe to Display\n";</w:t>
+      </w:r>
+    </w:p>
+    <w:p>
+      <w:r>
+        <w:t>////                write(pipe_Startup_to_Display[WRITE], strFromStartup, strlen(strFromStartup));</w:t>
+      </w:r>
+    </w:p>
+    <w:p>
+      <w:r>
+        <w:t>////                close(pipe_Startup_to_Display[WRITE]); // finished writing to the pipe</w:t>
+      </w:r>
+    </w:p>
+    <w:p>
+      <w:r>
+        <w:t>////                pid_t return_pid = wait(&amp;status);</w:t>
+      </w:r>
+    </w:p>
+    <w:p>
+      <w:r>
+        <w:t>////                printf("Startup: Display process with PID %i terminated ", return_pid);</w:t>
+      </w:r>
+    </w:p>
+    <w:p>
+      <w:r>
+        <w:t>////                printf("with status %i\n", status&gt;&gt;8);</w:t>
+      </w:r>
+    </w:p>
+    <w:p>
+      <w:r>
+        <w:t>////            }</w:t>
+      </w:r>
+    </w:p>
+    <w:p>
+      <w:r>
+        <w:t>////            else</w:t>
+      </w:r>
+    </w:p>
+    <w:p>
+      <w:r>
+        <w:t>////            {</w:t>
+      </w:r>
+    </w:p>
+    <w:p>
+      <w:r>
+        <w:t>//                pid_t return_pid = wait(&amp;status);</w:t>
+      </w:r>
+    </w:p>
+    <w:p>
+      <w:r>
+        <w:t>//</w:t>
+      </w:r>
+    </w:p>
+    <w:p>
+      <w:r>
+        <w:t>//                sprintf(strFromStartup, "Startup: Process with PID %i ", return_pid);</w:t>
+      </w:r>
+    </w:p>
+    <w:p>
+      <w:r>
+        <w:t>//                write(pipe_Startup_to_Display[WRITE], strFromStartup, strlen(strFromStartup));</w:t>
+      </w:r>
+    </w:p>
+    <w:p>
+      <w:r>
+        <w:t>//                sprintf(strFromStartup, "terminated with status %i\n", status&gt;&gt;8);</w:t>
+      </w:r>
+    </w:p>
+    <w:p>
+      <w:r>
+        <w:t>//                write(pipe_Startup_to_Display[WRITE], strFromStartup, strlen(strFromStartup));</w:t>
+      </w:r>
+    </w:p>
+    <w:p>
+      <w:r>
+        <w:t>//                //printf("Startup: Child process with PID %i terminated ", return_pid);</w:t>
+      </w:r>
+    </w:p>
+    <w:p>
+      <w:r>
+        <w:t>//                //printf("with status %i\n", status&gt;&gt;8);</w:t>
+      </w:r>
+    </w:p>
+    <w:p>
+      <w:r>
+        <w:t>////            }</w:t>
+      </w:r>
+    </w:p>
+    <w:p>
+      <w:r>
+        <w:t>//</w:t>
+      </w:r>
+    </w:p>
+    <w:p>
+      <w:r>
+        <w:t>//</w:t>
+      </w:r>
+    </w:p>
+    <w:p>
+      <w:r>
+        <w:t>//        }</w:t>
+      </w:r>
+    </w:p>
+    <w:p/>
+    <w:p/>
+    <w:p/>
+    <w:p>
+      <w:r>
+        <w:t xml:space="preserve">    //Once all children have terminated</w:t>
+      </w:r>
+    </w:p>
+    <w:p/>
+    <w:p>
+      <w:r>
+        <w:t xml:space="preserve">    strFromStartup = "Startup: Waiting for Display process to terminate\n";</w:t>
+      </w:r>
+    </w:p>
+    <w:p>
+      <w:r>
+        <w:t xml:space="preserve">    write(pipe_Startup_to_Display[WRITE], strFromStartup, strlen(strFromStartup));</w:t>
+      </w:r>
+    </w:p>
+    <w:p>
+      <w:r>
+        <w:t xml:space="preserve">    close(pipe_Startup_to_Display[WRITE]);</w:t>
+      </w:r>
+    </w:p>
+    <w:p>
+      <w:r>
+        <w:t xml:space="preserve">    pid_t DisplayPID = wait(&amp;DisplayStatus); // waiting for the display process to exit</w:t>
+      </w:r>
+    </w:p>
+    <w:p>
+      <w:r>
+        <w:t xml:space="preserve">    printf("Startup: Display with PID %d terminated with status code %d.\n", DisplayPID, DisplayStatus&gt;&gt;8);</w:t>
+      </w:r>
+    </w:p>
+    <w:p>
+      <w:r>
+        <w:t xml:space="preserve">    exit(0);</w:t>
+      </w:r>
+    </w:p>
+    <w:p>
+      <w:r>
+        <w:t>}//end main</w:t>
+      </w:r>
+    </w:p>
     <w:sectPr>
       <w:headerReference w:type="default" r:id="rId7"/>
       <w:footerReference w:type="default" r:id="rId8"/>

</xml_diff>

<commit_message>
Successfully corrected the issue with display not printed until parent is terminated. The issue was related to the pipe between Startup and Display being open. Closing the pipe and then waiting for children to terminate allowed the terminal to be printed to by all processes. Also corrected the line by line printing by including a while loop in Display to continue printing until \n is encountered. This ensures each message is printed in its entirety. Also added in shared memory for the Display with intent to print simulation time and to order the messages by sim time.
</commit_message>
<xml_diff>
--- a/Bowater_0061019160_Assign2_ELE4307.docx
+++ b/Bowater_0061019160_Assign2_ELE4307.docx
@@ -488,15 +488,42 @@
     </w:p>
     <w:p>
       <w:r>
-        <w:t xml:space="preserve">The simulator and controller would not allow display to print to the terminal once running, and would give control back once the processes were terminated. The problem was found to be the memory mapped file; only when it is excluded from both the controller and simulator would the display then print everything that was sent through the pipes. </w:t>
-      </w:r>
-    </w:p>
-    <w:p>
-      <w:r>
-        <w:t>If the startup process</w:t>
-      </w:r>
-      <w:r>
-        <w:t xml:space="preserve"> terminates before the children, the display will print as it should when something comes in.</w:t>
+        <w:t xml:space="preserve">The display </w:t>
+      </w:r>
+      <w:r>
+        <w:t>could not</w:t>
+      </w:r>
+      <w:r>
+        <w:t xml:space="preserve"> print to the terminal</w:t>
+      </w:r>
+      <w:r>
+        <w:t xml:space="preserve"> in real time</w:t>
+      </w:r>
+      <w:r>
+        <w:t xml:space="preserve"> once </w:t>
+      </w:r>
+      <w:r>
+        <w:t xml:space="preserve">all processes were </w:t>
+      </w:r>
+      <w:r>
+        <w:t xml:space="preserve">running, </w:t>
+      </w:r>
+      <w:r>
+        <w:t>but once the simulator and controller had terminated then everything that was due to be printed would then be output to the terminal all at once</w:t>
+      </w:r>
+      <w:r>
+        <w:t xml:space="preserve">. The problem was found to be </w:t>
+      </w:r>
+      <w:r>
+        <w:t xml:space="preserve">the wait() function used in the Startup and Monitor process to wait for the children to terminate. If this function was applied before the pipe to from Startup process to Display process was closed, the display would not print to the terminal in real time. To get around this issue, the Startup and Monitor process needed to close the pipe to the Display, then enter a for loop to wait for all children to terminate. However this method means it cannot send </w:t>
+      </w:r>
+      <w:proofErr w:type="spellStart"/>
+      <w:r>
+        <w:t>the</w:t>
+      </w:r>
+      <w:proofErr w:type="spellEnd"/>
+      <w:r>
+        <w:t xml:space="preserve"> results to the Display for printing and must print directly to the terminal. </w:t>
       </w:r>
     </w:p>
     <w:p/>
@@ -543,391 +570,862 @@
     </w:p>
     <w:p>
       <w:r>
+        <w:lastRenderedPageBreak/>
         <w:t>* This file creates forks and pipes for communication</w:t>
       </w:r>
     </w:p>
     <w:p>
       <w:r>
+        <w:t>* between the Display, Simulator, and Controller</w:t>
+      </w:r>
+    </w:p>
+    <w:p>
+      <w:r>
+        <w:t>*</w:t>
+      </w:r>
+    </w:p>
+    <w:p>
+      <w:r>
+        <w:t>************************************************</w:t>
+      </w:r>
+    </w:p>
+    <w:p>
+      <w:r>
+        <w:t>*/</w:t>
+      </w:r>
+    </w:p>
+    <w:p/>
+    <w:p>
+      <w:r>
+        <w:t>#include &lt;</w:t>
+      </w:r>
+      <w:proofErr w:type="spellStart"/>
+      <w:r>
+        <w:t>stdlib.h</w:t>
+      </w:r>
+      <w:proofErr w:type="spellEnd"/>
+      <w:r>
+        <w:t>&gt;</w:t>
+      </w:r>
+    </w:p>
+    <w:p>
+      <w:r>
+        <w:t>#include &lt;</w:t>
+      </w:r>
+      <w:proofErr w:type="spellStart"/>
+      <w:r>
+        <w:t>stdio.h</w:t>
+      </w:r>
+      <w:proofErr w:type="spellEnd"/>
+      <w:r>
+        <w:t>&gt;</w:t>
+      </w:r>
+    </w:p>
+    <w:p>
+      <w:r>
+        <w:t>#include &lt;</w:t>
+      </w:r>
+      <w:proofErr w:type="spellStart"/>
+      <w:r>
+        <w:t>unistd.h</w:t>
+      </w:r>
+      <w:proofErr w:type="spellEnd"/>
+      <w:r>
+        <w:t>&gt;</w:t>
+      </w:r>
+    </w:p>
+    <w:p>
+      <w:r>
+        <w:t>#include &lt;sys/</w:t>
+      </w:r>
+      <w:proofErr w:type="spellStart"/>
+      <w:r>
+        <w:t>types.h</w:t>
+      </w:r>
+      <w:proofErr w:type="spellEnd"/>
+      <w:r>
+        <w:t>&gt;</w:t>
+      </w:r>
+    </w:p>
+    <w:p>
+      <w:r>
+        <w:t>#include &lt;sys/</w:t>
+      </w:r>
+      <w:proofErr w:type="spellStart"/>
+      <w:r>
+        <w:t>wait.h</w:t>
+      </w:r>
+      <w:proofErr w:type="spellEnd"/>
+      <w:r>
+        <w:t>&gt;</w:t>
+      </w:r>
+    </w:p>
+    <w:p>
+      <w:r>
+        <w:t>#include &lt;</w:t>
+      </w:r>
+      <w:proofErr w:type="spellStart"/>
+      <w:r>
+        <w:t>string.h</w:t>
+      </w:r>
+      <w:proofErr w:type="spellEnd"/>
+      <w:r>
+        <w:t>&gt;</w:t>
+      </w:r>
+    </w:p>
+    <w:p/>
+    <w:p>
+      <w:r>
+        <w:t>#define NUMBER_OF_CHILDREN 1</w:t>
+      </w:r>
+    </w:p>
+    <w:p>
+      <w:r>
+        <w:t>#define CHILD 0</w:t>
+      </w:r>
+    </w:p>
+    <w:p>
+      <w:r>
+        <w:t>#define FORK_FAILED -1</w:t>
+      </w:r>
+    </w:p>
+    <w:p>
+      <w:r>
+        <w:t>#define READ 0</w:t>
+      </w:r>
+    </w:p>
+    <w:p>
+      <w:r>
+        <w:t>#define WRITE 1</w:t>
+      </w:r>
+    </w:p>
+    <w:p/>
+    <w:p>
+      <w:r>
+        <w:t>//#define READ_BLOCK_SIZE 9</w:t>
+      </w:r>
+    </w:p>
+    <w:p/>
+    <w:p>
+      <w:r>
+        <w:t xml:space="preserve">int </w:t>
+      </w:r>
+      <w:proofErr w:type="spellStart"/>
+      <w:r>
+        <w:t>pipe_Startup_to_Display</w:t>
+      </w:r>
+      <w:proofErr w:type="spellEnd"/>
+      <w:r>
+        <w:t>[2];  //[0] for read, [1] for write</w:t>
+      </w:r>
+    </w:p>
+    <w:p>
+      <w:r>
+        <w:t xml:space="preserve">int </w:t>
+      </w:r>
+      <w:proofErr w:type="spellStart"/>
+      <w:r>
+        <w:t>pipe_Simulator_to_Display</w:t>
+      </w:r>
+      <w:proofErr w:type="spellEnd"/>
+      <w:r>
+        <w:t>[2];</w:t>
+      </w:r>
+    </w:p>
+    <w:p/>
+    <w:p>
+      <w:r>
+        <w:t>int main()</w:t>
+      </w:r>
+    </w:p>
+    <w:p>
+      <w:r>
+        <w:t>{</w:t>
+      </w:r>
+    </w:p>
+    <w:p>
+      <w:r>
+        <w:t xml:space="preserve">    //pipe details</w:t>
+      </w:r>
+    </w:p>
+    <w:p>
+      <w:r>
+        <w:t xml:space="preserve">    //char </w:t>
+      </w:r>
+      <w:proofErr w:type="spellStart"/>
+      <w:r>
+        <w:t>readBuffer</w:t>
+      </w:r>
+      <w:proofErr w:type="spellEnd"/>
+      <w:r>
+        <w:t>[READ_BLOCK_SIZE+1];</w:t>
+      </w:r>
+    </w:p>
+    <w:p>
+      <w:r>
+        <w:t xml:space="preserve">    //</w:t>
+      </w:r>
+      <w:proofErr w:type="spellStart"/>
+      <w:r>
+        <w:t>ssize_t</w:t>
+      </w:r>
+      <w:proofErr w:type="spellEnd"/>
+      <w:r>
+        <w:t xml:space="preserve"> </w:t>
+      </w:r>
+      <w:proofErr w:type="spellStart"/>
+      <w:r>
+        <w:t>bytesRead</w:t>
+      </w:r>
+      <w:proofErr w:type="spellEnd"/>
+      <w:r>
+        <w:t>;</w:t>
+      </w:r>
+    </w:p>
+    <w:p/>
+    <w:p>
+      <w:r>
+        <w:t xml:space="preserve">    char *</w:t>
+      </w:r>
+      <w:proofErr w:type="spellStart"/>
+      <w:r>
+        <w:t>strFromStartup</w:t>
+      </w:r>
+      <w:proofErr w:type="spellEnd"/>
+      <w:r>
+        <w:t xml:space="preserve"> = "Startup: Here is a message from Startup to Display\n";</w:t>
+      </w:r>
+    </w:p>
+    <w:p>
+      <w:r>
+        <w:t xml:space="preserve">    char </w:t>
+      </w:r>
+      <w:proofErr w:type="spellStart"/>
+      <w:r>
+        <w:t>pipeStartupToDisplayReadFdStr</w:t>
+      </w:r>
+      <w:proofErr w:type="spellEnd"/>
+      <w:r>
+        <w:t>[10];</w:t>
+      </w:r>
+    </w:p>
+    <w:p>
+      <w:r>
+        <w:t xml:space="preserve">    //end pipe details</w:t>
+      </w:r>
+    </w:p>
+    <w:p/>
+    <w:p>
+      <w:r>
+        <w:t xml:space="preserve">    int </w:t>
+      </w:r>
+      <w:proofErr w:type="spellStart"/>
+      <w:r>
+        <w:t>DisplayStatus</w:t>
+      </w:r>
+      <w:proofErr w:type="spellEnd"/>
+      <w:r>
+        <w:t>; //for parent to monitor the status of the display child</w:t>
+      </w:r>
+    </w:p>
+    <w:p>
+      <w:r>
+        <w:t xml:space="preserve">//    int </w:t>
+      </w:r>
+      <w:proofErr w:type="spellStart"/>
+      <w:r>
+        <w:t>SimulatorStatus</w:t>
+      </w:r>
+      <w:proofErr w:type="spellEnd"/>
+      <w:r>
+        <w:t>; //for parent to monitor the status of the simulator child</w:t>
+      </w:r>
+    </w:p>
+    <w:p/>
+    <w:p>
+      <w:r>
+        <w:t xml:space="preserve">    //set up pipe before fork</w:t>
+      </w:r>
+    </w:p>
+    <w:p>
+      <w:r>
+        <w:t xml:space="preserve">    if (pipe(</w:t>
+      </w:r>
+      <w:proofErr w:type="spellStart"/>
+      <w:r>
+        <w:t>pipe_Startup_to_Display</w:t>
+      </w:r>
+      <w:proofErr w:type="spellEnd"/>
+      <w:r>
+        <w:t>) &lt; 0)</w:t>
+      </w:r>
+    </w:p>
+    <w:p>
+      <w:r>
+        <w:t xml:space="preserve">    {</w:t>
+      </w:r>
+    </w:p>
+    <w:p>
+      <w:r>
+        <w:t xml:space="preserve">        </w:t>
+      </w:r>
+      <w:proofErr w:type="spellStart"/>
+      <w:r>
+        <w:t>perror</w:t>
+      </w:r>
+      <w:proofErr w:type="spellEnd"/>
+      <w:r>
+        <w:t>("Pipe creation failed");</w:t>
+      </w:r>
+    </w:p>
+    <w:p>
+      <w:r>
+        <w:t xml:space="preserve">        exit(5);</w:t>
+      </w:r>
+    </w:p>
+    <w:p>
+      <w:r>
+        <w:t xml:space="preserve">    }</w:t>
+      </w:r>
+    </w:p>
+    <w:p>
+      <w:r>
+        <w:t xml:space="preserve">    // string creation for read end of pipe, to allow display to read from startup</w:t>
+      </w:r>
+    </w:p>
+    <w:p>
+      <w:r>
+        <w:t xml:space="preserve">    </w:t>
+      </w:r>
+      <w:proofErr w:type="spellStart"/>
+      <w:r>
+        <w:t>sprintf</w:t>
+      </w:r>
+      <w:proofErr w:type="spellEnd"/>
+      <w:r>
+        <w:t>(</w:t>
+      </w:r>
+      <w:proofErr w:type="spellStart"/>
+      <w:r>
+        <w:t>pipeStartupToDisplayReadFdStr</w:t>
+      </w:r>
+      <w:proofErr w:type="spellEnd"/>
+      <w:r>
+        <w:t xml:space="preserve">, "%d", </w:t>
+      </w:r>
+      <w:proofErr w:type="spellStart"/>
+      <w:r>
+        <w:t>pipe_Startup_to_Display</w:t>
+      </w:r>
+      <w:proofErr w:type="spellEnd"/>
+      <w:r>
+        <w:t>[READ]);</w:t>
+      </w:r>
+    </w:p>
+    <w:p/>
+    <w:p>
+      <w:r>
+        <w:t xml:space="preserve">    for (int count = 0; count &lt; NUMBER_OF_CHILDREN; count++)</w:t>
+      </w:r>
+    </w:p>
+    <w:p>
+      <w:r>
+        <w:t xml:space="preserve">    {</w:t>
+      </w:r>
+    </w:p>
+    <w:p>
+      <w:r>
+        <w:t xml:space="preserve">        </w:t>
+      </w:r>
+      <w:proofErr w:type="spellStart"/>
+      <w:r>
+        <w:t>pid_t</w:t>
+      </w:r>
+      <w:proofErr w:type="spellEnd"/>
+      <w:r>
+        <w:t xml:space="preserve"> </w:t>
+      </w:r>
+      <w:proofErr w:type="spellStart"/>
+      <w:r>
+        <w:t>return_pid</w:t>
+      </w:r>
+      <w:proofErr w:type="spellEnd"/>
+      <w:r>
+        <w:t xml:space="preserve"> = fork();</w:t>
+      </w:r>
+    </w:p>
+    <w:p>
+      <w:r>
+        <w:t xml:space="preserve">        //using switch to organise the child and parent processes</w:t>
+      </w:r>
+    </w:p>
+    <w:p>
+      <w:r>
+        <w:t xml:space="preserve">        switch (</w:t>
+      </w:r>
+      <w:proofErr w:type="spellStart"/>
+      <w:r>
+        <w:t>return_pid</w:t>
+      </w:r>
+      <w:proofErr w:type="spellEnd"/>
+      <w:r>
+        <w:t>)</w:t>
+      </w:r>
+    </w:p>
+    <w:p>
+      <w:r>
+        <w:t xml:space="preserve">        {</w:t>
+      </w:r>
+    </w:p>
+    <w:p>
+      <w:r>
+        <w:t xml:space="preserve">            case CHILD:</w:t>
+      </w:r>
+    </w:p>
+    <w:p>
+      <w:r>
+        <w:t xml:space="preserve">                if (count == 0)  //first is the display process</w:t>
+      </w:r>
+    </w:p>
+    <w:p>
+      <w:r>
+        <w:t xml:space="preserve">                {</w:t>
+      </w:r>
+    </w:p>
+    <w:p>
+      <w:r>
+        <w:t xml:space="preserve">                    </w:t>
+      </w:r>
+      <w:proofErr w:type="spellStart"/>
+      <w:r>
+        <w:t>printf</w:t>
+      </w:r>
+      <w:proofErr w:type="spellEnd"/>
+      <w:r>
+        <w:t xml:space="preserve">("Startup: Display process created with PID %d. Going to overlay.\n", </w:t>
+      </w:r>
+      <w:proofErr w:type="spellStart"/>
+      <w:r>
+        <w:t>getpid</w:t>
+      </w:r>
+      <w:proofErr w:type="spellEnd"/>
+      <w:r>
+        <w:t>());</w:t>
+      </w:r>
+    </w:p>
+    <w:p>
+      <w:r>
+        <w:t xml:space="preserve">                    close(</w:t>
+      </w:r>
+      <w:proofErr w:type="spellStart"/>
+      <w:r>
+        <w:t>pipe_Startup_to_Display</w:t>
+      </w:r>
+      <w:proofErr w:type="spellEnd"/>
+      <w:r>
+        <w:t>[WRITE]); //display will only be reading through the pipes</w:t>
+      </w:r>
+    </w:p>
+    <w:p>
+      <w:r>
+        <w:t xml:space="preserve">                    close(</w:t>
+      </w:r>
+      <w:proofErr w:type="spellStart"/>
+      <w:r>
+        <w:t>pipe_Simulator_to_Display</w:t>
+      </w:r>
+      <w:proofErr w:type="spellEnd"/>
+      <w:r>
+        <w:t>[WRITE]);</w:t>
+      </w:r>
+    </w:p>
+    <w:p>
+      <w:r>
         <w:lastRenderedPageBreak/>
-        <w:t>* between the Display, Simulator, and Controller</w:t>
-      </w:r>
-    </w:p>
-    <w:p>
-      <w:r>
-        <w:t>*</w:t>
-      </w:r>
-    </w:p>
-    <w:p>
-      <w:r>
-        <w:t>************************************************</w:t>
-      </w:r>
-    </w:p>
-    <w:p>
-      <w:r>
-        <w:t>*/</w:t>
+        <w:t xml:space="preserve">                    //char </w:t>
+      </w:r>
+      <w:proofErr w:type="spellStart"/>
+      <w:r>
+        <w:t>countString</w:t>
+      </w:r>
+      <w:proofErr w:type="spellEnd"/>
+      <w:r>
+        <w:t>[2];</w:t>
+      </w:r>
+    </w:p>
+    <w:p>
+      <w:r>
+        <w:t xml:space="preserve">                    //</w:t>
+      </w:r>
+      <w:proofErr w:type="spellStart"/>
+      <w:r>
+        <w:t>sprintf</w:t>
+      </w:r>
+      <w:proofErr w:type="spellEnd"/>
+      <w:r>
+        <w:t>(</w:t>
+      </w:r>
+      <w:proofErr w:type="spellStart"/>
+      <w:r>
+        <w:t>countString</w:t>
+      </w:r>
+      <w:proofErr w:type="spellEnd"/>
+      <w:r>
+        <w:t>, "%</w:t>
+      </w:r>
+      <w:proofErr w:type="spellStart"/>
+      <w:r>
+        <w:t>i</w:t>
+      </w:r>
+      <w:proofErr w:type="spellEnd"/>
+      <w:r>
+        <w:t>", count + 1);</w:t>
+      </w:r>
+    </w:p>
+    <w:p>
+      <w:r>
+        <w:t xml:space="preserve">                    execl("..\\Assgn2_2024_Display\\bin\\Release\\Assgn2_2024_Display", "Assgn2_2024_Display", </w:t>
+      </w:r>
+      <w:proofErr w:type="spellStart"/>
+      <w:r>
+        <w:t>pipeStartupToDisplayReadFdStr</w:t>
+      </w:r>
+      <w:proofErr w:type="spellEnd"/>
+      <w:r>
+        <w:t>, (char *) NULL);</w:t>
+      </w:r>
+    </w:p>
+    <w:p>
+      <w:r>
+        <w:t xml:space="preserve">                    </w:t>
+      </w:r>
+      <w:proofErr w:type="spellStart"/>
+      <w:r>
+        <w:t>perror</w:t>
+      </w:r>
+      <w:proofErr w:type="spellEnd"/>
+      <w:r>
+        <w:t>("Display overlay failed: ");</w:t>
+      </w:r>
+    </w:p>
+    <w:p>
+      <w:r>
+        <w:t xml:space="preserve">                    exit(5);</w:t>
+      </w:r>
+    </w:p>
+    <w:p>
+      <w:r>
+        <w:t xml:space="preserve">                }</w:t>
       </w:r>
     </w:p>
     <w:p/>
     <w:p>
       <w:r>
-        <w:t>#include &lt;stdlib.h&gt;</w:t>
-      </w:r>
-    </w:p>
-    <w:p>
-      <w:r>
-        <w:t>#include &lt;stdio.h&gt;</w:t>
-      </w:r>
-    </w:p>
-    <w:p>
-      <w:r>
-        <w:t>#include &lt;unistd.h&gt;</w:t>
-      </w:r>
-    </w:p>
-    <w:p>
-      <w:r>
-        <w:t>#include &lt;sys/types.h&gt;</w:t>
-      </w:r>
-    </w:p>
-    <w:p>
-      <w:r>
-        <w:t>#include &lt;sys/wait.h&gt;</w:t>
-      </w:r>
-    </w:p>
-    <w:p>
-      <w:r>
-        <w:t>#include &lt;string.h&gt;</w:t>
+        <w:t xml:space="preserve">                if(count == 1)  // second is the simulator</w:t>
+      </w:r>
+    </w:p>
+    <w:p>
+      <w:r>
+        <w:t xml:space="preserve">                {</w:t>
+      </w:r>
+    </w:p>
+    <w:p>
+      <w:r>
+        <w:t xml:space="preserve">                    close(</w:t>
+      </w:r>
+      <w:proofErr w:type="spellStart"/>
+      <w:r>
+        <w:t>pipe_Simulator_to_Display</w:t>
+      </w:r>
+      <w:proofErr w:type="spellEnd"/>
+      <w:r>
+        <w:t>[READ]);  //Simulator will only write to pipe</w:t>
+      </w:r>
+    </w:p>
+    <w:p>
+      <w:r>
+        <w:t xml:space="preserve">//                    </w:t>
+      </w:r>
+      <w:proofErr w:type="spellStart"/>
+      <w:r>
+        <w:t>strFromStartup</w:t>
+      </w:r>
+      <w:proofErr w:type="spellEnd"/>
+      <w:r>
+        <w:t xml:space="preserve"> = "Startup: Simulator process created with PID ";</w:t>
+      </w:r>
+    </w:p>
+    <w:p>
+      <w:r>
+        <w:t>//                    write(</w:t>
+      </w:r>
+      <w:proofErr w:type="spellStart"/>
+      <w:r>
+        <w:t>pipe_Startup_to_Display</w:t>
+      </w:r>
+      <w:proofErr w:type="spellEnd"/>
+      <w:r>
+        <w:t xml:space="preserve">[WRITE], </w:t>
+      </w:r>
+      <w:proofErr w:type="spellStart"/>
+      <w:r>
+        <w:t>strFromStartup</w:t>
+      </w:r>
+      <w:proofErr w:type="spellEnd"/>
+      <w:r>
+        <w:t xml:space="preserve">, </w:t>
+      </w:r>
+      <w:proofErr w:type="spellStart"/>
+      <w:r>
+        <w:t>strlen</w:t>
+      </w:r>
+      <w:proofErr w:type="spellEnd"/>
+      <w:r>
+        <w:t>(</w:t>
+      </w:r>
+      <w:proofErr w:type="spellStart"/>
+      <w:r>
+        <w:t>strFromStartup</w:t>
+      </w:r>
+      <w:proofErr w:type="spellEnd"/>
+      <w:r>
+        <w:t>));</w:t>
+      </w:r>
+    </w:p>
+    <w:p>
+      <w:r>
+        <w:t xml:space="preserve">//                    </w:t>
+      </w:r>
+      <w:proofErr w:type="spellStart"/>
+      <w:r>
+        <w:t>sprintf</w:t>
+      </w:r>
+      <w:proofErr w:type="spellEnd"/>
+      <w:r>
+        <w:t>(</w:t>
+      </w:r>
+      <w:proofErr w:type="spellStart"/>
+      <w:r>
+        <w:t>strFromStartup</w:t>
+      </w:r>
+      <w:proofErr w:type="spellEnd"/>
+      <w:r>
+        <w:t>, "%</w:t>
+      </w:r>
+      <w:proofErr w:type="spellStart"/>
+      <w:r>
+        <w:t>i</w:t>
+      </w:r>
+      <w:proofErr w:type="spellEnd"/>
+      <w:r>
+        <w:t xml:space="preserve">. Going to overlay ", </w:t>
+      </w:r>
+      <w:proofErr w:type="spellStart"/>
+      <w:r>
+        <w:t>getpid</w:t>
+      </w:r>
+      <w:proofErr w:type="spellEnd"/>
+      <w:r>
+        <w:t>());</w:t>
+      </w:r>
+    </w:p>
+    <w:p>
+      <w:r>
+        <w:t>//                    write(</w:t>
+      </w:r>
+      <w:proofErr w:type="spellStart"/>
+      <w:r>
+        <w:t>pipe_Startup_to_Display</w:t>
+      </w:r>
+      <w:proofErr w:type="spellEnd"/>
+      <w:r>
+        <w:t xml:space="preserve">[WRITE], </w:t>
+      </w:r>
+      <w:proofErr w:type="spellStart"/>
+      <w:r>
+        <w:t>strFromStartup</w:t>
+      </w:r>
+      <w:proofErr w:type="spellEnd"/>
+      <w:r>
+        <w:t xml:space="preserve">, </w:t>
+      </w:r>
+      <w:proofErr w:type="spellStart"/>
+      <w:r>
+        <w:t>strlen</w:t>
+      </w:r>
+      <w:proofErr w:type="spellEnd"/>
+      <w:r>
+        <w:t>(</w:t>
+      </w:r>
+      <w:proofErr w:type="spellStart"/>
+      <w:r>
+        <w:t>strFromStartup</w:t>
+      </w:r>
+      <w:proofErr w:type="spellEnd"/>
+      <w:r>
+        <w:t>));</w:t>
+      </w:r>
+    </w:p>
+    <w:p>
+      <w:r>
+        <w:t xml:space="preserve">                    //</w:t>
+      </w:r>
+      <w:proofErr w:type="spellStart"/>
+      <w:r>
+        <w:t>strFromStartup</w:t>
+      </w:r>
+      <w:proofErr w:type="spellEnd"/>
+      <w:r>
+        <w:t xml:space="preserve"> = "Startup: Simulator process created with PID %d. Going to overlay.\n", </w:t>
+      </w:r>
+      <w:proofErr w:type="spellStart"/>
+      <w:r>
+        <w:t>getpid</w:t>
+      </w:r>
+      <w:proofErr w:type="spellEnd"/>
+      <w:r>
+        <w:t>();</w:t>
+      </w:r>
+    </w:p>
+    <w:p>
+      <w:r>
+        <w:t xml:space="preserve">                    //write(</w:t>
+      </w:r>
+      <w:proofErr w:type="spellStart"/>
+      <w:r>
+        <w:t>pipe_Startup_to_Display</w:t>
+      </w:r>
+      <w:proofErr w:type="spellEnd"/>
+      <w:r>
+        <w:t xml:space="preserve">[WRITE], </w:t>
+      </w:r>
+      <w:proofErr w:type="spellStart"/>
+      <w:r>
+        <w:t>strFromStartup</w:t>
+      </w:r>
+      <w:proofErr w:type="spellEnd"/>
+      <w:r>
+        <w:t xml:space="preserve">, </w:t>
+      </w:r>
+      <w:proofErr w:type="spellStart"/>
+      <w:r>
+        <w:t>strlen</w:t>
+      </w:r>
+      <w:proofErr w:type="spellEnd"/>
+      <w:r>
+        <w:t>(</w:t>
+      </w:r>
+      <w:proofErr w:type="spellStart"/>
+      <w:r>
+        <w:t>strFromStartup</w:t>
+      </w:r>
+      <w:proofErr w:type="spellEnd"/>
+      <w:r>
+        <w:t>));</w:t>
+      </w:r>
+    </w:p>
+    <w:p>
+      <w:r>
+        <w:t xml:space="preserve">                    //</w:t>
+      </w:r>
+      <w:proofErr w:type="spellStart"/>
+      <w:r>
+        <w:t>printf</w:t>
+      </w:r>
+      <w:proofErr w:type="spellEnd"/>
+      <w:r>
+        <w:t xml:space="preserve">("Startup: Simulator process created with PID %d. Going to overlay.\n", </w:t>
+      </w:r>
+      <w:proofErr w:type="spellStart"/>
+      <w:r>
+        <w:t>getpid</w:t>
+      </w:r>
+      <w:proofErr w:type="spellEnd"/>
+      <w:r>
+        <w:t>());</w:t>
+      </w:r>
+    </w:p>
+    <w:p>
+      <w:r>
+        <w:t xml:space="preserve">                    execl("..\\Assgn2_2024_Simulator\\bin\\Release\\Assgn2_2024_Simulator", "Assgn2_2024_Simulator", (char *) NULL);</w:t>
+      </w:r>
+    </w:p>
+    <w:p>
+      <w:r>
+        <w:t xml:space="preserve">                    </w:t>
+      </w:r>
+      <w:proofErr w:type="spellStart"/>
+      <w:r>
+        <w:t>perror</w:t>
+      </w:r>
+      <w:proofErr w:type="spellEnd"/>
+      <w:r>
+        <w:t>("Simulator overlay failed: ");</w:t>
+      </w:r>
+    </w:p>
+    <w:p>
+      <w:r>
+        <w:t xml:space="preserve">                    exit(5);</w:t>
+      </w:r>
+    </w:p>
+    <w:p>
+      <w:r>
+        <w:t xml:space="preserve">                }</w:t>
       </w:r>
     </w:p>
     <w:p/>
     <w:p>
       <w:r>
-        <w:t>#define NUMBER_OF_CHILDREN 1</w:t>
-      </w:r>
-    </w:p>
-    <w:p>
-      <w:r>
-        <w:t>#define CHILD 0</w:t>
-      </w:r>
-    </w:p>
-    <w:p>
-      <w:r>
-        <w:t>#define FORK_FAILED -1</w:t>
-      </w:r>
-    </w:p>
-    <w:p>
-      <w:r>
-        <w:t>#define READ 0</w:t>
-      </w:r>
-    </w:p>
-    <w:p>
-      <w:r>
-        <w:t>#define WRITE 1</w:t>
-      </w:r>
-    </w:p>
-    <w:p/>
-    <w:p>
-      <w:r>
-        <w:t>//#define READ_BLOCK_SIZE 9</w:t>
-      </w:r>
-    </w:p>
-    <w:p/>
-    <w:p>
-      <w:r>
-        <w:t>int pipe_Startup_to_Display[2];  //[0] for read, [1] for write</w:t>
-      </w:r>
-    </w:p>
-    <w:p>
-      <w:r>
-        <w:t>int pipe_Simulator_to_Display[2];</w:t>
-      </w:r>
-    </w:p>
-    <w:p/>
-    <w:p>
-      <w:r>
-        <w:t>int main()</w:t>
-      </w:r>
-    </w:p>
-    <w:p>
-      <w:r>
-        <w:t>{</w:t>
-      </w:r>
-    </w:p>
-    <w:p>
-      <w:r>
-        <w:t xml:space="preserve">    //pipe details</w:t>
-      </w:r>
-    </w:p>
-    <w:p>
-      <w:r>
-        <w:t xml:space="preserve">    //char readBuffer[READ_BLOCK_SIZE+1];</w:t>
-      </w:r>
-    </w:p>
-    <w:p>
-      <w:r>
-        <w:t xml:space="preserve">    //ssize_t bytesRead;</w:t>
-      </w:r>
-    </w:p>
-    <w:p/>
+        <w:t xml:space="preserve">                if(count == 2)  // final child is the Controller</w:t>
+      </w:r>
+    </w:p>
+    <w:p>
+      <w:r>
+        <w:t xml:space="preserve">                {</w:t>
+      </w:r>
+    </w:p>
+    <w:p>
+      <w:r>
+        <w:t xml:space="preserve">                    </w:t>
+      </w:r>
+      <w:proofErr w:type="spellStart"/>
+      <w:r>
+        <w:t>printf</w:t>
+      </w:r>
+      <w:proofErr w:type="spellEnd"/>
+      <w:r>
+        <w:t xml:space="preserve">("Startup: Controller process created with PID %d. Going to overlay.\n", </w:t>
+      </w:r>
+      <w:proofErr w:type="spellStart"/>
+      <w:r>
+        <w:t>getpid</w:t>
+      </w:r>
+      <w:proofErr w:type="spellEnd"/>
+      <w:r>
+        <w:t>());</w:t>
+      </w:r>
+    </w:p>
+    <w:p>
+      <w:r>
+        <w:t xml:space="preserve">                    execl("..\\Assgn2_2024_Controller\\bin\\Release\\Assgn2_2024_Controller", "Assgn2_2024_Controller", (char *) NULL);</w:t>
+      </w:r>
+    </w:p>
     <w:p>
       <w:r>
         <w:lastRenderedPageBreak/>
-        <w:t xml:space="preserve">    char *strFromStartup = "Startup: Here is a message from Startup to Display\n";</w:t>
-      </w:r>
-    </w:p>
-    <w:p>
-      <w:r>
-        <w:t xml:space="preserve">    char pipeStartupToDisplayReadFdStr[10];</w:t>
-      </w:r>
-    </w:p>
-    <w:p>
-      <w:r>
-        <w:t xml:space="preserve">    //end pipe details</w:t>
-      </w:r>
-    </w:p>
-    <w:p/>
-    <w:p>
-      <w:r>
-        <w:t xml:space="preserve">    int DisplayStatus; //for parent to monitor the status of the display child</w:t>
-      </w:r>
-    </w:p>
-    <w:p>
-      <w:r>
-        <w:t>//    int SimulatorStatus; //for parent to monitor the status of the simulator child</w:t>
-      </w:r>
-    </w:p>
-    <w:p/>
-    <w:p>
-      <w:r>
-        <w:t xml:space="preserve">    //set up pipe before fork</w:t>
-      </w:r>
-    </w:p>
-    <w:p>
-      <w:r>
-        <w:t xml:space="preserve">    if (pipe(pipe_Startup_to_Display) &lt; 0)</w:t>
-      </w:r>
-    </w:p>
-    <w:p>
-      <w:r>
-        <w:t xml:space="preserve">    {</w:t>
-      </w:r>
-    </w:p>
-    <w:p>
-      <w:r>
-        <w:t xml:space="preserve">        perror("Pipe creation failed");</w:t>
-      </w:r>
-    </w:p>
-    <w:p>
-      <w:r>
-        <w:t xml:space="preserve">        exit(5);</w:t>
-      </w:r>
-    </w:p>
-    <w:p>
-      <w:r>
-        <w:t xml:space="preserve">    }</w:t>
-      </w:r>
-    </w:p>
-    <w:p>
-      <w:r>
-        <w:t xml:space="preserve">    // string creation for read end of pipe, to allow display to read from startup</w:t>
-      </w:r>
-    </w:p>
-    <w:p>
-      <w:r>
-        <w:t xml:space="preserve">    sprintf(pipeStartupToDisplayReadFdStr, "%d", pipe_Startup_to_Display[READ]);</w:t>
-      </w:r>
-    </w:p>
-    <w:p/>
-    <w:p>
-      <w:r>
-        <w:t xml:space="preserve">    for (int count = 0; count &lt; NUMBER_OF_CHILDREN; count++)</w:t>
-      </w:r>
-    </w:p>
-    <w:p>
-      <w:r>
-        <w:t xml:space="preserve">    {</w:t>
-      </w:r>
-    </w:p>
-    <w:p>
-      <w:r>
-        <w:t xml:space="preserve">        pid_t return_pid = fork();</w:t>
-      </w:r>
-    </w:p>
-    <w:p>
-      <w:r>
-        <w:t xml:space="preserve">        //using switch to organise the child and parent processes</w:t>
-      </w:r>
-    </w:p>
-    <w:p>
-      <w:r>
-        <w:t xml:space="preserve">        switch (return_pid)</w:t>
-      </w:r>
-    </w:p>
-    <w:p>
-      <w:r>
-        <w:t xml:space="preserve">        {</w:t>
-      </w:r>
-    </w:p>
-    <w:p>
-      <w:r>
-        <w:t xml:space="preserve">            case CHILD:</w:t>
-      </w:r>
-    </w:p>
-    <w:p>
-      <w:r>
-        <w:t xml:space="preserve">                if (count == 0)  //first is the display process</w:t>
-      </w:r>
-    </w:p>
-    <w:p>
-      <w:r>
-        <w:t xml:space="preserve">                {</w:t>
-      </w:r>
-    </w:p>
-    <w:p>
-      <w:r>
-        <w:t xml:space="preserve">                    printf("Startup: Display process created with PID %d. Going to overlay.\n", getpid());</w:t>
-      </w:r>
-    </w:p>
-    <w:p>
-      <w:r>
-        <w:t xml:space="preserve">                    close(pipe_Startup_to_Display[WRITE]); //display will only be reading through the pipes</w:t>
-      </w:r>
-    </w:p>
-    <w:p>
-      <w:r>
-        <w:t xml:space="preserve">                    close(pipe_Simulator_to_Display[WRITE]);</w:t>
-      </w:r>
-    </w:p>
-    <w:p>
-      <w:r>
-        <w:t xml:space="preserve">                    //char countString[2];</w:t>
-      </w:r>
-    </w:p>
-    <w:p>
-      <w:r>
-        <w:lastRenderedPageBreak/>
-        <w:t xml:space="preserve">                    //sprintf(countString, "%i", count + 1);</w:t>
-      </w:r>
-    </w:p>
-    <w:p>
-      <w:r>
-        <w:t xml:space="preserve">                    execl("..\\Assgn2_2024_Display\\bin\\Release\\Assgn2_2024_Display", "Assgn2_2024_Display", pipeStartupToDisplayReadFdStr, (char *) NULL);</w:t>
-      </w:r>
-    </w:p>
-    <w:p>
-      <w:r>
-        <w:t xml:space="preserve">                    perror("Display overlay failed: ");</w:t>
-      </w:r>
-    </w:p>
-    <w:p>
-      <w:r>
-        <w:t xml:space="preserve">                    exit(5);</w:t>
-      </w:r>
-    </w:p>
-    <w:p>
-      <w:r>
-        <w:t xml:space="preserve">                }</w:t>
-      </w:r>
-    </w:p>
-    <w:p/>
-    <w:p>
-      <w:r>
-        <w:t xml:space="preserve">                if(count == 1)  // second is the simulator</w:t>
-      </w:r>
-    </w:p>
-    <w:p>
-      <w:r>
-        <w:t xml:space="preserve">                {</w:t>
-      </w:r>
-    </w:p>
-    <w:p>
-      <w:r>
-        <w:t xml:space="preserve">                    close(pipe_Simulator_to_Display[READ]);  //Simulator will only write to pipe</w:t>
-      </w:r>
-    </w:p>
-    <w:p>
-      <w:r>
-        <w:t>//                    strFromStartup = "Startup: Simulator process created with PID ";</w:t>
-      </w:r>
-    </w:p>
-    <w:p>
-      <w:r>
-        <w:t>//                    write(pipe_Startup_to_Display[WRITE], strFromStartup, strlen(strFromStartup));</w:t>
-      </w:r>
-    </w:p>
-    <w:p>
-      <w:r>
-        <w:t>//                    sprintf(strFromStartup, "%i. Going to overlay ", getpid());</w:t>
-      </w:r>
-    </w:p>
-    <w:p>
-      <w:r>
-        <w:t>//                    write(pipe_Startup_to_Display[WRITE], strFromStartup, strlen(strFromStartup));</w:t>
-      </w:r>
-    </w:p>
-    <w:p>
-      <w:r>
-        <w:t xml:space="preserve">                    //strFromStartup = "Startup: Simulator process created with PID %d. Going to overlay.\n", getpid();</w:t>
-      </w:r>
-    </w:p>
-    <w:p>
-      <w:r>
-        <w:t xml:space="preserve">                    //write(pipe_Startup_to_Display[WRITE], strFromStartup, strlen(strFromStartup));</w:t>
-      </w:r>
-    </w:p>
-    <w:p>
-      <w:r>
-        <w:t xml:space="preserve">                    //printf("Startup: Simulator process created with PID %d. Going to overlay.\n", getpid());</w:t>
-      </w:r>
-    </w:p>
-    <w:p>
-      <w:r>
-        <w:t xml:space="preserve">                    execl("..\\Assgn2_2024_Simulator\\bin\\Release\\Assgn2_2024_Simulator", "Assgn2_2024_Simulator", (char *) NULL);</w:t>
-      </w:r>
-    </w:p>
-    <w:p>
-      <w:r>
-        <w:t xml:space="preserve">                    perror("Simulator overlay failed: ");</w:t>
-      </w:r>
-    </w:p>
-    <w:p>
-      <w:r>
-        <w:t xml:space="preserve">                    exit(5);</w:t>
-      </w:r>
-    </w:p>
-    <w:p>
-      <w:r>
-        <w:t xml:space="preserve">                }</w:t>
-      </w:r>
-    </w:p>
-    <w:p/>
-    <w:p>
-      <w:r>
-        <w:t xml:space="preserve">                if(count == 2)  // final child is the Controller</w:t>
-      </w:r>
-    </w:p>
-    <w:p>
-      <w:r>
-        <w:t xml:space="preserve">                {</w:t>
-      </w:r>
-    </w:p>
-    <w:p>
-      <w:r>
-        <w:t xml:space="preserve">                    printf("Startup: Controller process created with PID %d. Going to overlay.\n", getpid());</w:t>
-      </w:r>
-    </w:p>
-    <w:p>
-      <w:r>
-        <w:t xml:space="preserve">                    execl("..\\Assgn2_2024_Controller\\bin\\Release\\Assgn2_2024_Controller", "Assgn2_2024_Controller", (char *) NULL);</w:t>
-      </w:r>
-    </w:p>
-    <w:p>
-      <w:r>
-        <w:t xml:space="preserve">                    perror("Controller overlay failed: ");</w:t>
-      </w:r>
-    </w:p>
-    <w:p>
-      <w:r>
-        <w:lastRenderedPageBreak/>
+        <w:t xml:space="preserve">                    </w:t>
+      </w:r>
+      <w:proofErr w:type="spellStart"/>
+      <w:r>
+        <w:t>perror</w:t>
+      </w:r>
+      <w:proofErr w:type="spellEnd"/>
+      <w:r>
+        <w:t>("Controller overlay failed: ");</w:t>
+      </w:r>
+    </w:p>
+    <w:p>
+      <w:r>
         <w:t xml:space="preserve">                    exit(5);</w:t>
       </w:r>
     </w:p>
@@ -945,7 +1443,15 @@
     </w:p>
     <w:p>
       <w:r>
-        <w:t xml:space="preserve">                perror("Fork failed: ");</w:t>
+        <w:t xml:space="preserve">                </w:t>
+      </w:r>
+      <w:proofErr w:type="spellStart"/>
+      <w:r>
+        <w:t>perror</w:t>
+      </w:r>
+      <w:proofErr w:type="spellEnd"/>
+      <w:r>
+        <w:t>("Fork failed: ");</w:t>
       </w:r>
     </w:p>
     <w:p>
@@ -976,33 +1482,129 @@
     </w:p>
     <w:p>
       <w:r>
-        <w:t xml:space="preserve">                    close(pipe_Startup_to_Display[READ]); //parent will only write to pipe, so close read end</w:t>
-      </w:r>
-    </w:p>
-    <w:p>
-      <w:r>
-        <w:t xml:space="preserve">                    printf("Startup: Writing strFromStartup to pipe\n");</w:t>
-      </w:r>
-    </w:p>
-    <w:p>
-      <w:r>
-        <w:t xml:space="preserve">                    write(pipe_Startup_to_Display[WRITE], strFromStartup, strlen(strFromStartup));</w:t>
+        <w:t xml:space="preserve">                    close(</w:t>
+      </w:r>
+      <w:proofErr w:type="spellStart"/>
+      <w:r>
+        <w:t>pipe_Startup_to_Display</w:t>
+      </w:r>
+      <w:proofErr w:type="spellEnd"/>
+      <w:r>
+        <w:t>[READ]); //parent will only write to pipe, so close read end</w:t>
+      </w:r>
+    </w:p>
+    <w:p>
+      <w:r>
+        <w:t xml:space="preserve">                    </w:t>
+      </w:r>
+      <w:proofErr w:type="spellStart"/>
+      <w:r>
+        <w:t>printf</w:t>
+      </w:r>
+      <w:proofErr w:type="spellEnd"/>
+      <w:r>
+        <w:t xml:space="preserve">("Startup: Writing </w:t>
+      </w:r>
+      <w:proofErr w:type="spellStart"/>
+      <w:r>
+        <w:t>strFromStartup</w:t>
+      </w:r>
+      <w:proofErr w:type="spellEnd"/>
+      <w:r>
+        <w:t xml:space="preserve"> to pipe\n");</w:t>
+      </w:r>
+    </w:p>
+    <w:p>
+      <w:r>
+        <w:t xml:space="preserve">                    write(</w:t>
+      </w:r>
+      <w:proofErr w:type="spellStart"/>
+      <w:r>
+        <w:t>pipe_Startup_to_Display</w:t>
+      </w:r>
+      <w:proofErr w:type="spellEnd"/>
+      <w:r>
+        <w:t xml:space="preserve">[WRITE], </w:t>
+      </w:r>
+      <w:proofErr w:type="spellStart"/>
+      <w:r>
+        <w:t>strFromStartup</w:t>
+      </w:r>
+      <w:proofErr w:type="spellEnd"/>
+      <w:r>
+        <w:t xml:space="preserve">, </w:t>
+      </w:r>
+      <w:proofErr w:type="spellStart"/>
+      <w:r>
+        <w:t>strlen</w:t>
+      </w:r>
+      <w:proofErr w:type="spellEnd"/>
+      <w:r>
+        <w:t>(</w:t>
+      </w:r>
+      <w:proofErr w:type="spellStart"/>
+      <w:r>
+        <w:t>strFromStartup</w:t>
+      </w:r>
+      <w:proofErr w:type="spellEnd"/>
+      <w:r>
+        <w:t>));</w:t>
       </w:r>
     </w:p>
     <w:p/>
     <w:p>
       <w:r>
-        <w:t xml:space="preserve">    //                bytesRead = read(pipe_Startup_to_Display[READ], readBuffer, READ_BLOCK_SIZE);  //startup will stop here until there is a message</w:t>
-      </w:r>
-    </w:p>
-    <w:p>
-      <w:r>
-        <w:t xml:space="preserve">    //                printf("Startup process reading message:\n");</w:t>
-      </w:r>
-    </w:p>
-    <w:p>
-      <w:r>
-        <w:t xml:space="preserve">    //                while (bytesRead &gt; 0)</w:t>
+        <w:t xml:space="preserve">    //                </w:t>
+      </w:r>
+      <w:proofErr w:type="spellStart"/>
+      <w:r>
+        <w:t>bytesRead</w:t>
+      </w:r>
+      <w:proofErr w:type="spellEnd"/>
+      <w:r>
+        <w:t xml:space="preserve"> = read(</w:t>
+      </w:r>
+      <w:proofErr w:type="spellStart"/>
+      <w:r>
+        <w:t>pipe_Startup_to_Display</w:t>
+      </w:r>
+      <w:proofErr w:type="spellEnd"/>
+      <w:r>
+        <w:t xml:space="preserve">[READ], </w:t>
+      </w:r>
+      <w:proofErr w:type="spellStart"/>
+      <w:r>
+        <w:t>readBuffer</w:t>
+      </w:r>
+      <w:proofErr w:type="spellEnd"/>
+      <w:r>
+        <w:t>, READ_BLOCK_SIZE);  //startup will stop here until there is a message</w:t>
+      </w:r>
+    </w:p>
+    <w:p>
+      <w:r>
+        <w:t xml:space="preserve">    //                </w:t>
+      </w:r>
+      <w:proofErr w:type="spellStart"/>
+      <w:r>
+        <w:t>printf</w:t>
+      </w:r>
+      <w:proofErr w:type="spellEnd"/>
+      <w:r>
+        <w:t>("Startup process reading message:\n");</w:t>
+      </w:r>
+    </w:p>
+    <w:p>
+      <w:r>
+        <w:t xml:space="preserve">    //                while (</w:t>
+      </w:r>
+      <w:proofErr w:type="spellStart"/>
+      <w:r>
+        <w:t>bytesRead</w:t>
+      </w:r>
+      <w:proofErr w:type="spellEnd"/>
+      <w:r>
+        <w:t xml:space="preserve"> &gt; 0)</w:t>
       </w:r>
     </w:p>
     <w:p>
@@ -1012,17 +1614,89 @@
     </w:p>
     <w:p>
       <w:r>
-        <w:t xml:space="preserve">    //                    readBuffer[bytesRead] = '\0';</w:t>
-      </w:r>
-    </w:p>
-    <w:p>
-      <w:r>
-        <w:t xml:space="preserve">    //                    printf("bytes:%li\n'%s'\n", bytesRead, readBuffer);</w:t>
-      </w:r>
-    </w:p>
-    <w:p>
-      <w:r>
-        <w:t xml:space="preserve">    //                    bytesRead = read(pipe_Startup_to_Display[READ], readBuffer, READ_BLOCK_SIZE);</w:t>
+        <w:t xml:space="preserve">    //                    </w:t>
+      </w:r>
+      <w:proofErr w:type="spellStart"/>
+      <w:r>
+        <w:t>readBuffer</w:t>
+      </w:r>
+      <w:proofErr w:type="spellEnd"/>
+      <w:r>
+        <w:t>[</w:t>
+      </w:r>
+      <w:proofErr w:type="spellStart"/>
+      <w:r>
+        <w:t>bytesRead</w:t>
+      </w:r>
+      <w:proofErr w:type="spellEnd"/>
+      <w:r>
+        <w:t>] = '\0';</w:t>
+      </w:r>
+    </w:p>
+    <w:p>
+      <w:r>
+        <w:t xml:space="preserve">    //                    </w:t>
+      </w:r>
+      <w:proofErr w:type="spellStart"/>
+      <w:r>
+        <w:t>printf</w:t>
+      </w:r>
+      <w:proofErr w:type="spellEnd"/>
+      <w:r>
+        <w:t>("bytes:%li\</w:t>
+      </w:r>
+      <w:proofErr w:type="spellStart"/>
+      <w:r>
+        <w:t>n'%s</w:t>
+      </w:r>
+      <w:proofErr w:type="spellEnd"/>
+      <w:r>
+        <w:t xml:space="preserve">'\n", </w:t>
+      </w:r>
+      <w:proofErr w:type="spellStart"/>
+      <w:r>
+        <w:t>bytesRead</w:t>
+      </w:r>
+      <w:proofErr w:type="spellEnd"/>
+      <w:r>
+        <w:t xml:space="preserve">, </w:t>
+      </w:r>
+      <w:proofErr w:type="spellStart"/>
+      <w:r>
+        <w:t>readBuffer</w:t>
+      </w:r>
+      <w:proofErr w:type="spellEnd"/>
+      <w:r>
+        <w:t>);</w:t>
+      </w:r>
+    </w:p>
+    <w:p>
+      <w:r>
+        <w:t xml:space="preserve">    //                    </w:t>
+      </w:r>
+      <w:proofErr w:type="spellStart"/>
+      <w:r>
+        <w:t>bytesRead</w:t>
+      </w:r>
+      <w:proofErr w:type="spellEnd"/>
+      <w:r>
+        <w:t xml:space="preserve"> = read(</w:t>
+      </w:r>
+      <w:proofErr w:type="spellStart"/>
+      <w:r>
+        <w:t>pipe_Startup_to_Display</w:t>
+      </w:r>
+      <w:proofErr w:type="spellEnd"/>
+      <w:r>
+        <w:t xml:space="preserve">[READ], </w:t>
+      </w:r>
+      <w:proofErr w:type="spellStart"/>
+      <w:r>
+        <w:t>readBuffer</w:t>
+      </w:r>
+      <w:proofErr w:type="spellEnd"/>
+      <w:r>
+        <w:t>, READ_BLOCK_SIZE);</w:t>
       </w:r>
     </w:p>
     <w:p>
@@ -1043,28 +1717,133 @@
     </w:p>
     <w:p>
       <w:r>
+        <w:lastRenderedPageBreak/>
         <w:t xml:space="preserve">                {</w:t>
       </w:r>
     </w:p>
     <w:p/>
     <w:p>
       <w:r>
-        <w:t xml:space="preserve">                    strFromStartup = "Startup: Simulator process created with PID ";</w:t>
-      </w:r>
-    </w:p>
-    <w:p>
-      <w:r>
-        <w:t xml:space="preserve">                    write(pipe_Startup_to_Display[WRITE], strFromStartup, strlen(strFromStartup));</w:t>
-      </w:r>
-    </w:p>
-    <w:p>
-      <w:r>
-        <w:t xml:space="preserve">                    sprintf(strFromStartup, "%i. Going to overlay ", getpid());</w:t>
-      </w:r>
-    </w:p>
-    <w:p>
-      <w:r>
-        <w:t xml:space="preserve">                    write(pipe_Startup_to_Display[WRITE], strFromStartup, strlen(strFromStartup));</w:t>
+        <w:t xml:space="preserve">                    </w:t>
+      </w:r>
+      <w:proofErr w:type="spellStart"/>
+      <w:r>
+        <w:t>strFromStartup</w:t>
+      </w:r>
+      <w:proofErr w:type="spellEnd"/>
+      <w:r>
+        <w:t xml:space="preserve"> = "Startup: Simulator process created with PID ";</w:t>
+      </w:r>
+    </w:p>
+    <w:p>
+      <w:r>
+        <w:t xml:space="preserve">                    write(</w:t>
+      </w:r>
+      <w:proofErr w:type="spellStart"/>
+      <w:r>
+        <w:t>pipe_Startup_to_Display</w:t>
+      </w:r>
+      <w:proofErr w:type="spellEnd"/>
+      <w:r>
+        <w:t xml:space="preserve">[WRITE], </w:t>
+      </w:r>
+      <w:proofErr w:type="spellStart"/>
+      <w:r>
+        <w:t>strFromStartup</w:t>
+      </w:r>
+      <w:proofErr w:type="spellEnd"/>
+      <w:r>
+        <w:t xml:space="preserve">, </w:t>
+      </w:r>
+      <w:proofErr w:type="spellStart"/>
+      <w:r>
+        <w:t>strlen</w:t>
+      </w:r>
+      <w:proofErr w:type="spellEnd"/>
+      <w:r>
+        <w:t>(</w:t>
+      </w:r>
+      <w:proofErr w:type="spellStart"/>
+      <w:r>
+        <w:t>strFromStartup</w:t>
+      </w:r>
+      <w:proofErr w:type="spellEnd"/>
+      <w:r>
+        <w:t>));</w:t>
+      </w:r>
+    </w:p>
+    <w:p>
+      <w:r>
+        <w:t xml:space="preserve">                    </w:t>
+      </w:r>
+      <w:proofErr w:type="spellStart"/>
+      <w:r>
+        <w:t>sprintf</w:t>
+      </w:r>
+      <w:proofErr w:type="spellEnd"/>
+      <w:r>
+        <w:t>(</w:t>
+      </w:r>
+      <w:proofErr w:type="spellStart"/>
+      <w:r>
+        <w:t>strFromStartup</w:t>
+      </w:r>
+      <w:proofErr w:type="spellEnd"/>
+      <w:r>
+        <w:t>, "%</w:t>
+      </w:r>
+      <w:proofErr w:type="spellStart"/>
+      <w:r>
+        <w:t>i</w:t>
+      </w:r>
+      <w:proofErr w:type="spellEnd"/>
+      <w:r>
+        <w:t xml:space="preserve">. Going to overlay ", </w:t>
+      </w:r>
+      <w:proofErr w:type="spellStart"/>
+      <w:r>
+        <w:t>getpid</w:t>
+      </w:r>
+      <w:proofErr w:type="spellEnd"/>
+      <w:r>
+        <w:t>());</w:t>
+      </w:r>
+    </w:p>
+    <w:p>
+      <w:r>
+        <w:t xml:space="preserve">                    write(</w:t>
+      </w:r>
+      <w:proofErr w:type="spellStart"/>
+      <w:r>
+        <w:t>pipe_Startup_to_Display</w:t>
+      </w:r>
+      <w:proofErr w:type="spellEnd"/>
+      <w:r>
+        <w:t xml:space="preserve">[WRITE], </w:t>
+      </w:r>
+      <w:proofErr w:type="spellStart"/>
+      <w:r>
+        <w:t>strFromStartup</w:t>
+      </w:r>
+      <w:proofErr w:type="spellEnd"/>
+      <w:r>
+        <w:t xml:space="preserve">, </w:t>
+      </w:r>
+      <w:proofErr w:type="spellStart"/>
+      <w:r>
+        <w:t>strlen</w:t>
+      </w:r>
+      <w:proofErr w:type="spellEnd"/>
+      <w:r>
+        <w:t>(</w:t>
+      </w:r>
+      <w:proofErr w:type="spellStart"/>
+      <w:r>
+        <w:t>strFromStartup</w:t>
+      </w:r>
+      <w:proofErr w:type="spellEnd"/>
+      <w:r>
+        <w:t>));</w:t>
       </w:r>
     </w:p>
     <w:p>
@@ -1074,12 +1853,52 @@
     </w:p>
     <w:p>
       <w:r>
-        <w:t xml:space="preserve">                    //strFromStartup = "Startup process has created Simulator child.\n";</w:t>
-      </w:r>
-    </w:p>
-    <w:p>
-      <w:r>
-        <w:t xml:space="preserve">                    //write(pipe_Startup_to_Display[WRITE], strFromStartup, strlen(strFromStartup));</w:t>
+        <w:t xml:space="preserve">                    //</w:t>
+      </w:r>
+      <w:proofErr w:type="spellStart"/>
+      <w:r>
+        <w:t>strFromStartup</w:t>
+      </w:r>
+      <w:proofErr w:type="spellEnd"/>
+      <w:r>
+        <w:t xml:space="preserve"> = "Startup process has created Simulator child.\n";</w:t>
+      </w:r>
+    </w:p>
+    <w:p>
+      <w:r>
+        <w:t xml:space="preserve">                    //write(</w:t>
+      </w:r>
+      <w:proofErr w:type="spellStart"/>
+      <w:r>
+        <w:t>pipe_Startup_to_Display</w:t>
+      </w:r>
+      <w:proofErr w:type="spellEnd"/>
+      <w:r>
+        <w:t xml:space="preserve">[WRITE], </w:t>
+      </w:r>
+      <w:proofErr w:type="spellStart"/>
+      <w:r>
+        <w:t>strFromStartup</w:t>
+      </w:r>
+      <w:proofErr w:type="spellEnd"/>
+      <w:r>
+        <w:t xml:space="preserve">, </w:t>
+      </w:r>
+      <w:proofErr w:type="spellStart"/>
+      <w:r>
+        <w:t>strlen</w:t>
+      </w:r>
+      <w:proofErr w:type="spellEnd"/>
+      <w:r>
+        <w:t>(</w:t>
+      </w:r>
+      <w:proofErr w:type="spellStart"/>
+      <w:r>
+        <w:t>strFromStartup</w:t>
+      </w:r>
+      <w:proofErr w:type="spellEnd"/>
+      <w:r>
+        <w:t>));</w:t>
       </w:r>
     </w:p>
     <w:p>
@@ -1105,12 +1924,52 @@
     </w:p>
     <w:p>
       <w:r>
-        <w:t xml:space="preserve">                    //strFromStartup = "Startup process has created Controller child.\n";</w:t>
-      </w:r>
-    </w:p>
-    <w:p>
-      <w:r>
-        <w:t xml:space="preserve">                    //write(pipe_Startup_to_Display[WRITE], strFromStartup, strlen(strFromStartup));</w:t>
+        <w:t xml:space="preserve">                    //</w:t>
+      </w:r>
+      <w:proofErr w:type="spellStart"/>
+      <w:r>
+        <w:t>strFromStartup</w:t>
+      </w:r>
+      <w:proofErr w:type="spellEnd"/>
+      <w:r>
+        <w:t xml:space="preserve"> = "Startup process has created Controller child.\n";</w:t>
+      </w:r>
+    </w:p>
+    <w:p>
+      <w:r>
+        <w:t xml:space="preserve">                    //write(</w:t>
+      </w:r>
+      <w:proofErr w:type="spellStart"/>
+      <w:r>
+        <w:t>pipe_Startup_to_Display</w:t>
+      </w:r>
+      <w:proofErr w:type="spellEnd"/>
+      <w:r>
+        <w:t xml:space="preserve">[WRITE], </w:t>
+      </w:r>
+      <w:proofErr w:type="spellStart"/>
+      <w:r>
+        <w:t>strFromStartup</w:t>
+      </w:r>
+      <w:proofErr w:type="spellEnd"/>
+      <w:r>
+        <w:t xml:space="preserve">, </w:t>
+      </w:r>
+      <w:proofErr w:type="spellStart"/>
+      <w:r>
+        <w:t>strlen</w:t>
+      </w:r>
+      <w:proofErr w:type="spellEnd"/>
+      <w:r>
+        <w:t>(</w:t>
+      </w:r>
+      <w:proofErr w:type="spellStart"/>
+      <w:r>
+        <w:t>strFromStartup</w:t>
+      </w:r>
+      <w:proofErr w:type="spellEnd"/>
+      <w:r>
+        <w:t>));</w:t>
       </w:r>
     </w:p>
     <w:p>
@@ -1132,27 +1991,91 @@
     <w:p/>
     <w:p>
       <w:r>
-        <w:t xml:space="preserve">    close(pipe_Simulator_to_Display[READ]);  //Startup does not need communication to Simulator</w:t>
-      </w:r>
-    </w:p>
-    <w:p>
-      <w:r>
-        <w:t xml:space="preserve">    close(pipe_Simulator_to_Display[WRITE]); //Startup does not need communication to Simulator</w:t>
-      </w:r>
-    </w:p>
-    <w:p>
-      <w:r>
-        <w:t xml:space="preserve">    strFromStartup = "Startup: Process spawning completed\n";</w:t>
-      </w:r>
-    </w:p>
-    <w:p>
-      <w:r>
-        <w:t xml:space="preserve">    write(pipe_Startup_to_Display[WRITE], strFromStartup, strlen(strFromStartup));</w:t>
-      </w:r>
-    </w:p>
-    <w:p>
-      <w:r>
-        <w:t xml:space="preserve">    //close(pipe_Startup_to_Display[WRITE]);</w:t>
+        <w:t xml:space="preserve">    close(</w:t>
+      </w:r>
+      <w:proofErr w:type="spellStart"/>
+      <w:r>
+        <w:t>pipe_Simulator_to_Display</w:t>
+      </w:r>
+      <w:proofErr w:type="spellEnd"/>
+      <w:r>
+        <w:t>[READ]);  //Startup does not need communication to Simulator</w:t>
+      </w:r>
+    </w:p>
+    <w:p>
+      <w:r>
+        <w:t xml:space="preserve">    close(</w:t>
+      </w:r>
+      <w:proofErr w:type="spellStart"/>
+      <w:r>
+        <w:t>pipe_Simulator_to_Display</w:t>
+      </w:r>
+      <w:proofErr w:type="spellEnd"/>
+      <w:r>
+        <w:t>[WRITE]); //Startup does not need communication to Simulator</w:t>
+      </w:r>
+    </w:p>
+    <w:p>
+      <w:r>
+        <w:t xml:space="preserve">    </w:t>
+      </w:r>
+      <w:proofErr w:type="spellStart"/>
+      <w:r>
+        <w:t>strFromStartup</w:t>
+      </w:r>
+      <w:proofErr w:type="spellEnd"/>
+      <w:r>
+        <w:t xml:space="preserve"> = "Startup: Process spawning completed\n";</w:t>
+      </w:r>
+    </w:p>
+    <w:p>
+      <w:r>
+        <w:t xml:space="preserve">    write(</w:t>
+      </w:r>
+      <w:proofErr w:type="spellStart"/>
+      <w:r>
+        <w:t>pipe_Startup_to_Display</w:t>
+      </w:r>
+      <w:proofErr w:type="spellEnd"/>
+      <w:r>
+        <w:t xml:space="preserve">[WRITE], </w:t>
+      </w:r>
+      <w:proofErr w:type="spellStart"/>
+      <w:r>
+        <w:t>strFromStartup</w:t>
+      </w:r>
+      <w:proofErr w:type="spellEnd"/>
+      <w:r>
+        <w:t xml:space="preserve">, </w:t>
+      </w:r>
+      <w:proofErr w:type="spellStart"/>
+      <w:r>
+        <w:t>strlen</w:t>
+      </w:r>
+      <w:proofErr w:type="spellEnd"/>
+      <w:r>
+        <w:t>(</w:t>
+      </w:r>
+      <w:proofErr w:type="spellStart"/>
+      <w:r>
+        <w:t>strFromStartup</w:t>
+      </w:r>
+      <w:proofErr w:type="spellEnd"/>
+      <w:r>
+        <w:t>));</w:t>
+      </w:r>
+    </w:p>
+    <w:p>
+      <w:r>
+        <w:t xml:space="preserve">    //close(</w:t>
+      </w:r>
+      <w:proofErr w:type="spellStart"/>
+      <w:r>
+        <w:t>pipe_Startup_to_Display</w:t>
+      </w:r>
+      <w:proofErr w:type="spellEnd"/>
+      <w:r>
+        <w:t>[WRITE]);</w:t>
       </w:r>
     </w:p>
     <w:p/>
@@ -1164,12 +2087,12 @@
     </w:p>
     <w:p>
       <w:r>
+        <w:lastRenderedPageBreak/>
         <w:t>//    for (int count = 0; count &lt; NUMBER_OF_CHILDREN; count++)</w:t>
       </w:r>
     </w:p>
     <w:p>
       <w:r>
-        <w:lastRenderedPageBreak/>
         <w:t>//        {</w:t>
       </w:r>
     </w:p>
@@ -1190,32 +2113,136 @@
     </w:p>
     <w:p>
       <w:r>
-        <w:t>////                strFromStartup = "Startup closing pipe to Display\n";</w:t>
-      </w:r>
-    </w:p>
-    <w:p>
-      <w:r>
-        <w:t>////                write(pipe_Startup_to_Display[WRITE], strFromStartup, strlen(strFromStartup));</w:t>
-      </w:r>
-    </w:p>
-    <w:p>
-      <w:r>
-        <w:t>////                close(pipe_Startup_to_Display[WRITE]); // finished writing to the pipe</w:t>
-      </w:r>
-    </w:p>
-    <w:p>
-      <w:r>
-        <w:t>////                pid_t return_pid = wait(&amp;status);</w:t>
-      </w:r>
-    </w:p>
-    <w:p>
-      <w:r>
-        <w:t>////                printf("Startup: Display process with PID %i terminated ", return_pid);</w:t>
-      </w:r>
-    </w:p>
-    <w:p>
-      <w:r>
-        <w:t>////                printf("with status %i\n", status&gt;&gt;8);</w:t>
+        <w:t xml:space="preserve">////                </w:t>
+      </w:r>
+      <w:proofErr w:type="spellStart"/>
+      <w:r>
+        <w:t>strFromStartup</w:t>
+      </w:r>
+      <w:proofErr w:type="spellEnd"/>
+      <w:r>
+        <w:t xml:space="preserve"> = "Startup closing pipe to Display\n";</w:t>
+      </w:r>
+    </w:p>
+    <w:p>
+      <w:r>
+        <w:t>////                write(</w:t>
+      </w:r>
+      <w:proofErr w:type="spellStart"/>
+      <w:r>
+        <w:t>pipe_Startup_to_Display</w:t>
+      </w:r>
+      <w:proofErr w:type="spellEnd"/>
+      <w:r>
+        <w:t xml:space="preserve">[WRITE], </w:t>
+      </w:r>
+      <w:proofErr w:type="spellStart"/>
+      <w:r>
+        <w:t>strFromStartup</w:t>
+      </w:r>
+      <w:proofErr w:type="spellEnd"/>
+      <w:r>
+        <w:t xml:space="preserve">, </w:t>
+      </w:r>
+      <w:proofErr w:type="spellStart"/>
+      <w:r>
+        <w:t>strlen</w:t>
+      </w:r>
+      <w:proofErr w:type="spellEnd"/>
+      <w:r>
+        <w:t>(</w:t>
+      </w:r>
+      <w:proofErr w:type="spellStart"/>
+      <w:r>
+        <w:t>strFromStartup</w:t>
+      </w:r>
+      <w:proofErr w:type="spellEnd"/>
+      <w:r>
+        <w:t>));</w:t>
+      </w:r>
+    </w:p>
+    <w:p>
+      <w:r>
+        <w:t>////                close(</w:t>
+      </w:r>
+      <w:proofErr w:type="spellStart"/>
+      <w:r>
+        <w:t>pipe_Startup_to_Display</w:t>
+      </w:r>
+      <w:proofErr w:type="spellEnd"/>
+      <w:r>
+        <w:t>[WRITE]); // finished writing to the pipe</w:t>
+      </w:r>
+    </w:p>
+    <w:p>
+      <w:r>
+        <w:t xml:space="preserve">////                </w:t>
+      </w:r>
+      <w:proofErr w:type="spellStart"/>
+      <w:r>
+        <w:t>pid_t</w:t>
+      </w:r>
+      <w:proofErr w:type="spellEnd"/>
+      <w:r>
+        <w:t xml:space="preserve"> </w:t>
+      </w:r>
+      <w:proofErr w:type="spellStart"/>
+      <w:r>
+        <w:t>return_pid</w:t>
+      </w:r>
+      <w:proofErr w:type="spellEnd"/>
+      <w:r>
+        <w:t xml:space="preserve"> = wait(&amp;status);</w:t>
+      </w:r>
+    </w:p>
+    <w:p>
+      <w:r>
+        <w:t xml:space="preserve">////                </w:t>
+      </w:r>
+      <w:proofErr w:type="spellStart"/>
+      <w:r>
+        <w:t>printf</w:t>
+      </w:r>
+      <w:proofErr w:type="spellEnd"/>
+      <w:r>
+        <w:t>("Startup: Display process with PID %</w:t>
+      </w:r>
+      <w:proofErr w:type="spellStart"/>
+      <w:r>
+        <w:t>i</w:t>
+      </w:r>
+      <w:proofErr w:type="spellEnd"/>
+      <w:r>
+        <w:t xml:space="preserve"> terminated ", </w:t>
+      </w:r>
+      <w:proofErr w:type="spellStart"/>
+      <w:r>
+        <w:t>return_pid</w:t>
+      </w:r>
+      <w:proofErr w:type="spellEnd"/>
+      <w:r>
+        <w:t>);</w:t>
+      </w:r>
+    </w:p>
+    <w:p>
+      <w:r>
+        <w:t xml:space="preserve">////                </w:t>
+      </w:r>
+      <w:proofErr w:type="spellStart"/>
+      <w:r>
+        <w:t>printf</w:t>
+      </w:r>
+      <w:proofErr w:type="spellEnd"/>
+      <w:r>
+        <w:t>("with status %</w:t>
+      </w:r>
+      <w:proofErr w:type="spellStart"/>
+      <w:r>
+        <w:t>i</w:t>
+      </w:r>
+      <w:proofErr w:type="spellEnd"/>
+      <w:r>
+        <w:t>\n", status&gt;&gt;8);</w:t>
       </w:r>
     </w:p>
     <w:p>
@@ -1235,7 +2262,23 @@
     </w:p>
     <w:p>
       <w:r>
-        <w:t>//                pid_t return_pid = wait(&amp;status);</w:t>
+        <w:t xml:space="preserve">//                </w:t>
+      </w:r>
+      <w:proofErr w:type="spellStart"/>
+      <w:r>
+        <w:t>pid_t</w:t>
+      </w:r>
+      <w:proofErr w:type="spellEnd"/>
+      <w:r>
+        <w:t xml:space="preserve"> </w:t>
+      </w:r>
+      <w:proofErr w:type="spellStart"/>
+      <w:r>
+        <w:t>return_pid</w:t>
+      </w:r>
+      <w:proofErr w:type="spellEnd"/>
+      <w:r>
+        <w:t xml:space="preserve"> = wait(&amp;status);</w:t>
       </w:r>
     </w:p>
     <w:p>
@@ -1245,32 +2288,192 @@
     </w:p>
     <w:p>
       <w:r>
-        <w:t>//                sprintf(strFromStartup, "Startup: Process with PID %i ", return_pid);</w:t>
-      </w:r>
-    </w:p>
-    <w:p>
-      <w:r>
-        <w:t>//                write(pipe_Startup_to_Display[WRITE], strFromStartup, strlen(strFromStartup));</w:t>
-      </w:r>
-    </w:p>
-    <w:p>
-      <w:r>
-        <w:t>//                sprintf(strFromStartup, "terminated with status %i\n", status&gt;&gt;8);</w:t>
-      </w:r>
-    </w:p>
-    <w:p>
-      <w:r>
-        <w:t>//                write(pipe_Startup_to_Display[WRITE], strFromStartup, strlen(strFromStartup));</w:t>
-      </w:r>
-    </w:p>
-    <w:p>
-      <w:r>
-        <w:t>//                //printf("Startup: Child process with PID %i terminated ", return_pid);</w:t>
-      </w:r>
-    </w:p>
-    <w:p>
-      <w:r>
-        <w:t>//                //printf("with status %i\n", status&gt;&gt;8);</w:t>
+        <w:t xml:space="preserve">//                </w:t>
+      </w:r>
+      <w:proofErr w:type="spellStart"/>
+      <w:r>
+        <w:t>sprintf</w:t>
+      </w:r>
+      <w:proofErr w:type="spellEnd"/>
+      <w:r>
+        <w:t>(</w:t>
+      </w:r>
+      <w:proofErr w:type="spellStart"/>
+      <w:r>
+        <w:t>strFromStartup</w:t>
+      </w:r>
+      <w:proofErr w:type="spellEnd"/>
+      <w:r>
+        <w:t>, "Startup: Process with PID %</w:t>
+      </w:r>
+      <w:proofErr w:type="spellStart"/>
+      <w:r>
+        <w:t>i</w:t>
+      </w:r>
+      <w:proofErr w:type="spellEnd"/>
+      <w:r>
+        <w:t xml:space="preserve"> ", </w:t>
+      </w:r>
+      <w:proofErr w:type="spellStart"/>
+      <w:r>
+        <w:t>return_pid</w:t>
+      </w:r>
+      <w:proofErr w:type="spellEnd"/>
+      <w:r>
+        <w:t>);</w:t>
+      </w:r>
+    </w:p>
+    <w:p>
+      <w:r>
+        <w:t>//                write(</w:t>
+      </w:r>
+      <w:proofErr w:type="spellStart"/>
+      <w:r>
+        <w:t>pipe_Startup_to_Display</w:t>
+      </w:r>
+      <w:proofErr w:type="spellEnd"/>
+      <w:r>
+        <w:t xml:space="preserve">[WRITE], </w:t>
+      </w:r>
+      <w:proofErr w:type="spellStart"/>
+      <w:r>
+        <w:t>strFromStartup</w:t>
+      </w:r>
+      <w:proofErr w:type="spellEnd"/>
+      <w:r>
+        <w:t xml:space="preserve">, </w:t>
+      </w:r>
+      <w:proofErr w:type="spellStart"/>
+      <w:r>
+        <w:t>strlen</w:t>
+      </w:r>
+      <w:proofErr w:type="spellEnd"/>
+      <w:r>
+        <w:t>(</w:t>
+      </w:r>
+      <w:proofErr w:type="spellStart"/>
+      <w:r>
+        <w:t>strFromStartup</w:t>
+      </w:r>
+      <w:proofErr w:type="spellEnd"/>
+      <w:r>
+        <w:t>));</w:t>
+      </w:r>
+    </w:p>
+    <w:p>
+      <w:r>
+        <w:t xml:space="preserve">//                </w:t>
+      </w:r>
+      <w:proofErr w:type="spellStart"/>
+      <w:r>
+        <w:t>sprintf</w:t>
+      </w:r>
+      <w:proofErr w:type="spellEnd"/>
+      <w:r>
+        <w:t>(</w:t>
+      </w:r>
+      <w:proofErr w:type="spellStart"/>
+      <w:r>
+        <w:t>strFromStartup</w:t>
+      </w:r>
+      <w:proofErr w:type="spellEnd"/>
+      <w:r>
+        <w:t>, "terminated with status %</w:t>
+      </w:r>
+      <w:proofErr w:type="spellStart"/>
+      <w:r>
+        <w:t>i</w:t>
+      </w:r>
+      <w:proofErr w:type="spellEnd"/>
+      <w:r>
+        <w:t>\n", status&gt;&gt;8);</w:t>
+      </w:r>
+    </w:p>
+    <w:p>
+      <w:r>
+        <w:t>//                write(</w:t>
+      </w:r>
+      <w:proofErr w:type="spellStart"/>
+      <w:r>
+        <w:t>pipe_Startup_to_Display</w:t>
+      </w:r>
+      <w:proofErr w:type="spellEnd"/>
+      <w:r>
+        <w:t xml:space="preserve">[WRITE], </w:t>
+      </w:r>
+      <w:proofErr w:type="spellStart"/>
+      <w:r>
+        <w:t>strFromStartup</w:t>
+      </w:r>
+      <w:proofErr w:type="spellEnd"/>
+      <w:r>
+        <w:t xml:space="preserve">, </w:t>
+      </w:r>
+      <w:proofErr w:type="spellStart"/>
+      <w:r>
+        <w:t>strlen</w:t>
+      </w:r>
+      <w:proofErr w:type="spellEnd"/>
+      <w:r>
+        <w:t>(</w:t>
+      </w:r>
+      <w:proofErr w:type="spellStart"/>
+      <w:r>
+        <w:t>strFromStartup</w:t>
+      </w:r>
+      <w:proofErr w:type="spellEnd"/>
+      <w:r>
+        <w:t>));</w:t>
+      </w:r>
+    </w:p>
+    <w:p>
+      <w:r>
+        <w:t>//                //</w:t>
+      </w:r>
+      <w:proofErr w:type="spellStart"/>
+      <w:r>
+        <w:t>printf</w:t>
+      </w:r>
+      <w:proofErr w:type="spellEnd"/>
+      <w:r>
+        <w:t>("Startup: Child process with PID %</w:t>
+      </w:r>
+      <w:proofErr w:type="spellStart"/>
+      <w:r>
+        <w:t>i</w:t>
+      </w:r>
+      <w:proofErr w:type="spellEnd"/>
+      <w:r>
+        <w:t xml:space="preserve"> terminated ", </w:t>
+      </w:r>
+      <w:proofErr w:type="spellStart"/>
+      <w:r>
+        <w:t>return_pid</w:t>
+      </w:r>
+      <w:proofErr w:type="spellEnd"/>
+      <w:r>
+        <w:t>);</w:t>
+      </w:r>
+    </w:p>
+    <w:p>
+      <w:r>
+        <w:t>//                //</w:t>
+      </w:r>
+      <w:proofErr w:type="spellStart"/>
+      <w:r>
+        <w:t>printf</w:t>
+      </w:r>
+      <w:proofErr w:type="spellEnd"/>
+      <w:r>
+        <w:t>("with status %</w:t>
+      </w:r>
+      <w:proofErr w:type="spellStart"/>
+      <w:r>
+        <w:t>i</w:t>
+      </w:r>
+      <w:proofErr w:type="spellEnd"/>
+      <w:r>
+        <w:t>\n", status&gt;&gt;8);</w:t>
       </w:r>
     </w:p>
     <w:p>
@@ -1298,33 +2501,130 @@
     <w:p/>
     <w:p>
       <w:r>
+        <w:lastRenderedPageBreak/>
         <w:t xml:space="preserve">    //Once all children have terminated</w:t>
       </w:r>
     </w:p>
     <w:p/>
     <w:p>
       <w:r>
-        <w:t xml:space="preserve">    strFromStartup = "Startup: Waiting for Display process to terminate\n";</w:t>
-      </w:r>
-    </w:p>
-    <w:p>
-      <w:r>
-        <w:t xml:space="preserve">    write(pipe_Startup_to_Display[WRITE], strFromStartup, strlen(strFromStartup));</w:t>
-      </w:r>
-    </w:p>
-    <w:p>
-      <w:r>
-        <w:t xml:space="preserve">    close(pipe_Startup_to_Display[WRITE]);</w:t>
-      </w:r>
-    </w:p>
-    <w:p>
-      <w:r>
-        <w:t xml:space="preserve">    pid_t DisplayPID = wait(&amp;DisplayStatus); // waiting for the display process to exit</w:t>
-      </w:r>
-    </w:p>
-    <w:p>
-      <w:r>
-        <w:t xml:space="preserve">    printf("Startup: Display with PID %d terminated with status code %d.\n", DisplayPID, DisplayStatus&gt;&gt;8);</w:t>
+        <w:t xml:space="preserve">    </w:t>
+      </w:r>
+      <w:proofErr w:type="spellStart"/>
+      <w:r>
+        <w:t>strFromStartup</w:t>
+      </w:r>
+      <w:proofErr w:type="spellEnd"/>
+      <w:r>
+        <w:t xml:space="preserve"> = "Startup: Waiting for Display process to terminate\n";</w:t>
+      </w:r>
+    </w:p>
+    <w:p>
+      <w:r>
+        <w:t xml:space="preserve">    write(</w:t>
+      </w:r>
+      <w:proofErr w:type="spellStart"/>
+      <w:r>
+        <w:t>pipe_Startup_to_Display</w:t>
+      </w:r>
+      <w:proofErr w:type="spellEnd"/>
+      <w:r>
+        <w:t xml:space="preserve">[WRITE], </w:t>
+      </w:r>
+      <w:proofErr w:type="spellStart"/>
+      <w:r>
+        <w:t>strFromStartup</w:t>
+      </w:r>
+      <w:proofErr w:type="spellEnd"/>
+      <w:r>
+        <w:t xml:space="preserve">, </w:t>
+      </w:r>
+      <w:proofErr w:type="spellStart"/>
+      <w:r>
+        <w:t>strlen</w:t>
+      </w:r>
+      <w:proofErr w:type="spellEnd"/>
+      <w:r>
+        <w:t>(</w:t>
+      </w:r>
+      <w:proofErr w:type="spellStart"/>
+      <w:r>
+        <w:t>strFromStartup</w:t>
+      </w:r>
+      <w:proofErr w:type="spellEnd"/>
+      <w:r>
+        <w:t>));</w:t>
+      </w:r>
+    </w:p>
+    <w:p>
+      <w:r>
+        <w:t xml:space="preserve">    close(</w:t>
+      </w:r>
+      <w:proofErr w:type="spellStart"/>
+      <w:r>
+        <w:t>pipe_Startup_to_Display</w:t>
+      </w:r>
+      <w:proofErr w:type="spellEnd"/>
+      <w:r>
+        <w:t>[WRITE]);</w:t>
+      </w:r>
+    </w:p>
+    <w:p>
+      <w:r>
+        <w:t xml:space="preserve">    </w:t>
+      </w:r>
+      <w:proofErr w:type="spellStart"/>
+      <w:r>
+        <w:t>pid_t</w:t>
+      </w:r>
+      <w:proofErr w:type="spellEnd"/>
+      <w:r>
+        <w:t xml:space="preserve"> </w:t>
+      </w:r>
+      <w:proofErr w:type="spellStart"/>
+      <w:r>
+        <w:t>DisplayPID</w:t>
+      </w:r>
+      <w:proofErr w:type="spellEnd"/>
+      <w:r>
+        <w:t xml:space="preserve"> = wait(&amp;</w:t>
+      </w:r>
+      <w:proofErr w:type="spellStart"/>
+      <w:r>
+        <w:t>DisplayStatus</w:t>
+      </w:r>
+      <w:proofErr w:type="spellEnd"/>
+      <w:r>
+        <w:t>); // waiting for the display process to exit</w:t>
+      </w:r>
+    </w:p>
+    <w:p>
+      <w:r>
+        <w:t xml:space="preserve">    </w:t>
+      </w:r>
+      <w:proofErr w:type="spellStart"/>
+      <w:r>
+        <w:t>printf</w:t>
+      </w:r>
+      <w:proofErr w:type="spellEnd"/>
+      <w:r>
+        <w:t xml:space="preserve">("Startup: Display with PID %d terminated with status code %d.\n", </w:t>
+      </w:r>
+      <w:proofErr w:type="spellStart"/>
+      <w:r>
+        <w:t>DisplayPID</w:t>
+      </w:r>
+      <w:proofErr w:type="spellEnd"/>
+      <w:r>
+        <w:t xml:space="preserve">, </w:t>
+      </w:r>
+      <w:proofErr w:type="spellStart"/>
+      <w:r>
+        <w:t>DisplayStatus</w:t>
+      </w:r>
+      <w:proofErr w:type="spellEnd"/>
+      <w:r>
+        <w:t>&gt;&gt;8);</w:t>
       </w:r>
     </w:p>
     <w:p>

</xml_diff>

<commit_message>
Included strncmp in Display function to compare simulator and controller strings for simulation time to print in order of simulation time. It works sometimes but occasionally will still print a message late. Further sync options need to be done
</commit_message>
<xml_diff>
--- a/Bowater_0061019160_Assign2_ELE4307.docx
+++ b/Bowater_0061019160_Assign2_ELE4307.docx
@@ -469,6 +469,27 @@
         <w:t>Design choices, particularly with respect to the order of the process spawning, inter-process communication and synchronization.</w:t>
       </w:r>
     </w:p>
+    <w:p>
+      <w:r>
+        <w:t xml:space="preserve">The display could not print to the terminal in real time once all processes were running, but once the simulator and controller had terminated then everything that was due to be printed would then be output to the terminal all at once. The problem was found to be the </w:t>
+      </w:r>
+      <w:proofErr w:type="gramStart"/>
+      <w:r>
+        <w:t>wait(</w:t>
+      </w:r>
+      <w:proofErr w:type="gramEnd"/>
+      <w:r>
+        <w:t xml:space="preserve">) function used in the Startup and Monitor process to wait for the children to terminate. If this function was applied before the pipe to from Startup process to Display process was closed, the display would not print to the terminal in real time. To get around this issue, the Startup and Monitor process needed to close the pipe to the Display, then enter a for loop to wait for all children to terminate. </w:t>
+      </w:r>
+      <w:proofErr w:type="gramStart"/>
+      <w:r>
+        <w:t>However</w:t>
+      </w:r>
+      <w:proofErr w:type="gramEnd"/>
+      <w:r>
+        <w:t xml:space="preserve"> this method means it cannot send the results to the Display for printing and must print directly to the terminal. </w:t>
+      </w:r>
+    </w:p>
     <w:p/>
     <w:p/>
     <w:p>
@@ -486,46 +507,6 @@
         <w:t>Test cases and results</w:t>
       </w:r>
     </w:p>
-    <w:p>
-      <w:r>
-        <w:t xml:space="preserve">The display </w:t>
-      </w:r>
-      <w:r>
-        <w:t>could not</w:t>
-      </w:r>
-      <w:r>
-        <w:t xml:space="preserve"> print to the terminal</w:t>
-      </w:r>
-      <w:r>
-        <w:t xml:space="preserve"> in real time</w:t>
-      </w:r>
-      <w:r>
-        <w:t xml:space="preserve"> once </w:t>
-      </w:r>
-      <w:r>
-        <w:t xml:space="preserve">all processes were </w:t>
-      </w:r>
-      <w:r>
-        <w:t xml:space="preserve">running, </w:t>
-      </w:r>
-      <w:r>
-        <w:t>but once the simulator and controller had terminated then everything that was due to be printed would then be output to the terminal all at once</w:t>
-      </w:r>
-      <w:r>
-        <w:t xml:space="preserve">. The problem was found to be </w:t>
-      </w:r>
-      <w:r>
-        <w:t xml:space="preserve">the wait() function used in the Startup and Monitor process to wait for the children to terminate. If this function was applied before the pipe to from Startup process to Display process was closed, the display would not print to the terminal in real time. To get around this issue, the Startup and Monitor process needed to close the pipe to the Display, then enter a for loop to wait for all children to terminate. However this method means it cannot send </w:t>
-      </w:r>
-      <w:proofErr w:type="spellStart"/>
-      <w:r>
-        <w:t>the</w:t>
-      </w:r>
-      <w:proofErr w:type="spellEnd"/>
-      <w:r>
-        <w:t xml:space="preserve"> results to the Display for printing and must print directly to the terminal. </w:t>
-      </w:r>
-    </w:p>
     <w:p/>
     <w:p/>
     <w:p>
@@ -550,7 +531,15 @@
     </w:p>
     <w:p>
       <w:r>
-        <w:t>* Startup and Monitoring main file</w:t>
+        <w:t xml:space="preserve">* Startup and </w:t>
+      </w:r>
+      <w:proofErr w:type="gramStart"/>
+      <w:r>
+        <w:t>Monitoring</w:t>
+      </w:r>
+      <w:proofErr w:type="gramEnd"/>
+      <w:r>
+        <w:t xml:space="preserve"> main file</w:t>
       </w:r>
     </w:p>
     <w:p>
@@ -576,7 +565,15 @@
     </w:p>
     <w:p>
       <w:r>
-        <w:t>* between the Display, Simulator, and Controller</w:t>
+        <w:t xml:space="preserve">* </w:t>
+      </w:r>
+      <w:proofErr w:type="gramStart"/>
+      <w:r>
+        <w:t>between</w:t>
+      </w:r>
+      <w:proofErr w:type="gramEnd"/>
+      <w:r>
+        <w:t xml:space="preserve"> the Display, Simulator, and Controller</w:t>
       </w:r>
     </w:p>
     <w:p>
@@ -712,62 +709,290 @@
       </w:r>
       <w:proofErr w:type="spellStart"/>
       <w:r>
+        <w:t>pipe_Startup_to_</w:t>
+      </w:r>
+      <w:proofErr w:type="gramStart"/>
+      <w:r>
+        <w:t>Display</w:t>
+      </w:r>
+      <w:proofErr w:type="spellEnd"/>
+      <w:r>
+        <w:t>[</w:t>
+      </w:r>
+      <w:proofErr w:type="gramEnd"/>
+      <w:r>
+        <w:t>2];  //[0] for read, [1] for write</w:t>
+      </w:r>
+    </w:p>
+    <w:p>
+      <w:r>
+        <w:t xml:space="preserve">int </w:t>
+      </w:r>
+      <w:proofErr w:type="spellStart"/>
+      <w:r>
+        <w:t>pipe_Simulator_to_</w:t>
+      </w:r>
+      <w:proofErr w:type="gramStart"/>
+      <w:r>
+        <w:t>Display</w:t>
+      </w:r>
+      <w:proofErr w:type="spellEnd"/>
+      <w:r>
+        <w:t>[</w:t>
+      </w:r>
+      <w:proofErr w:type="gramEnd"/>
+      <w:r>
+        <w:t>2];</w:t>
+      </w:r>
+    </w:p>
+    <w:p/>
+    <w:p>
+      <w:r>
+        <w:t xml:space="preserve">int </w:t>
+      </w:r>
+      <w:proofErr w:type="gramStart"/>
+      <w:r>
+        <w:t>main(</w:t>
+      </w:r>
+      <w:proofErr w:type="gramEnd"/>
+      <w:r>
+        <w:t>)</w:t>
+      </w:r>
+    </w:p>
+    <w:p>
+      <w:r>
+        <w:t>{</w:t>
+      </w:r>
+    </w:p>
+    <w:p>
+      <w:r>
+        <w:t xml:space="preserve">    //pipe details</w:t>
+      </w:r>
+    </w:p>
+    <w:p>
+      <w:r>
+        <w:t xml:space="preserve">    //char </w:t>
+      </w:r>
+      <w:proofErr w:type="spellStart"/>
+      <w:proofErr w:type="gramStart"/>
+      <w:r>
+        <w:t>readBuffer</w:t>
+      </w:r>
+      <w:proofErr w:type="spellEnd"/>
+      <w:r>
+        <w:t>[</w:t>
+      </w:r>
+      <w:proofErr w:type="gramEnd"/>
+      <w:r>
+        <w:t>READ_BLOCK_SIZE+1];</w:t>
+      </w:r>
+    </w:p>
+    <w:p>
+      <w:r>
+        <w:t xml:space="preserve">    //</w:t>
+      </w:r>
+      <w:proofErr w:type="spellStart"/>
+      <w:r>
+        <w:t>ssize_t</w:t>
+      </w:r>
+      <w:proofErr w:type="spellEnd"/>
+      <w:r>
+        <w:t xml:space="preserve"> </w:t>
+      </w:r>
+      <w:proofErr w:type="spellStart"/>
+      <w:proofErr w:type="gramStart"/>
+      <w:r>
+        <w:t>bytesRead</w:t>
+      </w:r>
+      <w:proofErr w:type="spellEnd"/>
+      <w:r>
+        <w:t>;</w:t>
+      </w:r>
+      <w:proofErr w:type="gramEnd"/>
+    </w:p>
+    <w:p/>
+    <w:p>
+      <w:r>
+        <w:t xml:space="preserve">    char *</w:t>
+      </w:r>
+      <w:proofErr w:type="spellStart"/>
+      <w:r>
+        <w:t>strFromStartup</w:t>
+      </w:r>
+      <w:proofErr w:type="spellEnd"/>
+      <w:r>
+        <w:t xml:space="preserve"> = "Startup: Here is a message from Startup to Display\n</w:t>
+      </w:r>
+      <w:proofErr w:type="gramStart"/>
+      <w:r>
+        <w:t>";</w:t>
+      </w:r>
+      <w:proofErr w:type="gramEnd"/>
+    </w:p>
+    <w:p>
+      <w:r>
+        <w:t xml:space="preserve">    char </w:t>
+      </w:r>
+      <w:proofErr w:type="spellStart"/>
+      <w:proofErr w:type="gramStart"/>
+      <w:r>
+        <w:t>pipeStartupToDisplayReadFdStr</w:t>
+      </w:r>
+      <w:proofErr w:type="spellEnd"/>
+      <w:r>
+        <w:t>[</w:t>
+      </w:r>
+      <w:proofErr w:type="gramEnd"/>
+      <w:r>
+        <w:t>10];</w:t>
+      </w:r>
+    </w:p>
+    <w:p>
+      <w:r>
+        <w:t xml:space="preserve">    //end pipe details</w:t>
+      </w:r>
+    </w:p>
+    <w:p/>
+    <w:p>
+      <w:r>
+        <w:t xml:space="preserve">    int </w:t>
+      </w:r>
+      <w:proofErr w:type="spellStart"/>
+      <w:r>
+        <w:t>DisplayStatus</w:t>
+      </w:r>
+      <w:proofErr w:type="spellEnd"/>
+      <w:r>
+        <w:t>; //for parent to monitor the status of the display child</w:t>
+      </w:r>
+    </w:p>
+    <w:p>
+      <w:r>
+        <w:t xml:space="preserve">//    int </w:t>
+      </w:r>
+      <w:proofErr w:type="spellStart"/>
+      <w:r>
+        <w:t>SimulatorStatus</w:t>
+      </w:r>
+      <w:proofErr w:type="spellEnd"/>
+      <w:r>
+        <w:t>; //for parent to monitor the status of the simulator child</w:t>
+      </w:r>
+    </w:p>
+    <w:p/>
+    <w:p>
+      <w:r>
+        <w:t xml:space="preserve">    //set up pipe before fork</w:t>
+      </w:r>
+    </w:p>
+    <w:p>
+      <w:r>
+        <w:t xml:space="preserve">    if (pipe(</w:t>
+      </w:r>
+      <w:proofErr w:type="spellStart"/>
+      <w:r>
         <w:t>pipe_Startup_to_Display</w:t>
       </w:r>
       <w:proofErr w:type="spellEnd"/>
       <w:r>
-        <w:t>[2];  //[0] for read, [1] for write</w:t>
-      </w:r>
-    </w:p>
-    <w:p>
-      <w:r>
-        <w:t xml:space="preserve">int </w:t>
-      </w:r>
-      <w:proofErr w:type="spellStart"/>
-      <w:r>
-        <w:t>pipe_Simulator_to_Display</w:t>
-      </w:r>
-      <w:proofErr w:type="spellEnd"/>
-      <w:r>
-        <w:t>[2];</w:t>
+        <w:t>) &lt; 0)</w:t>
+      </w:r>
+    </w:p>
+    <w:p>
+      <w:r>
+        <w:t xml:space="preserve">    {</w:t>
+      </w:r>
+    </w:p>
+    <w:p>
+      <w:r>
+        <w:t xml:space="preserve">        </w:t>
+      </w:r>
+      <w:proofErr w:type="spellStart"/>
+      <w:proofErr w:type="gramStart"/>
+      <w:r>
+        <w:t>perror</w:t>
+      </w:r>
+      <w:proofErr w:type="spellEnd"/>
+      <w:r>
+        <w:t>(</w:t>
+      </w:r>
+      <w:proofErr w:type="gramEnd"/>
+      <w:r>
+        <w:t>"Pipe creation failed");</w:t>
+      </w:r>
+    </w:p>
+    <w:p>
+      <w:r>
+        <w:t xml:space="preserve">        </w:t>
+      </w:r>
+      <w:proofErr w:type="gramStart"/>
+      <w:r>
+        <w:t>exit(</w:t>
+      </w:r>
+      <w:proofErr w:type="gramEnd"/>
+      <w:r>
+        <w:t>5);</w:t>
+      </w:r>
+    </w:p>
+    <w:p>
+      <w:r>
+        <w:t xml:space="preserve">    }</w:t>
+      </w:r>
+    </w:p>
+    <w:p>
+      <w:r>
+        <w:t xml:space="preserve">    // string creation for read end of pipe, to allow display to read from startup</w:t>
+      </w:r>
+    </w:p>
+    <w:p>
+      <w:r>
+        <w:t xml:space="preserve">    </w:t>
+      </w:r>
+      <w:proofErr w:type="spellStart"/>
+      <w:proofErr w:type="gramStart"/>
+      <w:r>
+        <w:t>sprintf</w:t>
+      </w:r>
+      <w:proofErr w:type="spellEnd"/>
+      <w:r>
+        <w:t>(</w:t>
+      </w:r>
+      <w:proofErr w:type="spellStart"/>
+      <w:proofErr w:type="gramEnd"/>
+      <w:r>
+        <w:t>pipeStartupToDisplayReadFdStr</w:t>
+      </w:r>
+      <w:proofErr w:type="spellEnd"/>
+      <w:r>
+        <w:t xml:space="preserve">, "%d", </w:t>
+      </w:r>
+      <w:proofErr w:type="spellStart"/>
+      <w:r>
+        <w:t>pipe_Startup_to_Display</w:t>
+      </w:r>
+      <w:proofErr w:type="spellEnd"/>
+      <w:r>
+        <w:t>[READ]);</w:t>
       </w:r>
     </w:p>
     <w:p/>
     <w:p>
       <w:r>
-        <w:t>int main()</w:t>
-      </w:r>
-    </w:p>
-    <w:p>
-      <w:r>
-        <w:t>{</w:t>
-      </w:r>
-    </w:p>
-    <w:p>
-      <w:r>
-        <w:t xml:space="preserve">    //pipe details</w:t>
-      </w:r>
-    </w:p>
-    <w:p>
-      <w:r>
-        <w:t xml:space="preserve">    //char </w:t>
-      </w:r>
-      <w:proofErr w:type="spellStart"/>
-      <w:r>
-        <w:t>readBuffer</w:t>
-      </w:r>
-      <w:proofErr w:type="spellEnd"/>
-      <w:r>
-        <w:t>[READ_BLOCK_SIZE+1];</w:t>
-      </w:r>
-    </w:p>
-    <w:p>
-      <w:r>
-        <w:t xml:space="preserve">    //</w:t>
-      </w:r>
-      <w:proofErr w:type="spellStart"/>
-      <w:r>
-        <w:t>ssize_t</w:t>
+        <w:t xml:space="preserve">    for (int count = 0; count &lt; NUMBER_OF_CHILDREN; count++)</w:t>
+      </w:r>
+    </w:p>
+    <w:p>
+      <w:r>
+        <w:t xml:space="preserve">    {</w:t>
+      </w:r>
+    </w:p>
+    <w:p>
+      <w:r>
+        <w:t xml:space="preserve">        </w:t>
+      </w:r>
+      <w:proofErr w:type="spellStart"/>
+      <w:r>
+        <w:t>pid_t</w:t>
       </w:r>
       <w:proofErr w:type="spellEnd"/>
       <w:r>
@@ -775,234 +1000,83 @@
       </w:r>
       <w:proofErr w:type="spellStart"/>
       <w:r>
-        <w:t>bytesRead</w:t>
-      </w:r>
-      <w:proofErr w:type="spellEnd"/>
-      <w:r>
-        <w:t>;</w:t>
-      </w:r>
-    </w:p>
-    <w:p/>
-    <w:p>
-      <w:r>
-        <w:t xml:space="preserve">    char *</w:t>
-      </w:r>
-      <w:proofErr w:type="spellStart"/>
-      <w:r>
-        <w:t>strFromStartup</w:t>
-      </w:r>
-      <w:proofErr w:type="spellEnd"/>
-      <w:r>
-        <w:t xml:space="preserve"> = "Startup: Here is a message from Startup to Display\n";</w:t>
-      </w:r>
-    </w:p>
-    <w:p>
-      <w:r>
-        <w:t xml:space="preserve">    char </w:t>
-      </w:r>
-      <w:proofErr w:type="spellStart"/>
-      <w:r>
-        <w:t>pipeStartupToDisplayReadFdStr</w:t>
-      </w:r>
-      <w:proofErr w:type="spellEnd"/>
-      <w:r>
-        <w:t>[10];</w:t>
-      </w:r>
-    </w:p>
-    <w:p>
-      <w:r>
-        <w:t xml:space="preserve">    //end pipe details</w:t>
-      </w:r>
-    </w:p>
-    <w:p/>
-    <w:p>
-      <w:r>
-        <w:t xml:space="preserve">    int </w:t>
-      </w:r>
-      <w:proofErr w:type="spellStart"/>
-      <w:r>
-        <w:t>DisplayStatus</w:t>
-      </w:r>
-      <w:proofErr w:type="spellEnd"/>
-      <w:r>
-        <w:t>; //for parent to monitor the status of the display child</w:t>
-      </w:r>
-    </w:p>
-    <w:p>
-      <w:r>
-        <w:t xml:space="preserve">//    int </w:t>
-      </w:r>
-      <w:proofErr w:type="spellStart"/>
-      <w:r>
-        <w:t>SimulatorStatus</w:t>
-      </w:r>
-      <w:proofErr w:type="spellEnd"/>
-      <w:r>
-        <w:t>; //for parent to monitor the status of the simulator child</w:t>
-      </w:r>
-    </w:p>
-    <w:p/>
-    <w:p>
-      <w:r>
-        <w:t xml:space="preserve">    //set up pipe before fork</w:t>
-      </w:r>
-    </w:p>
-    <w:p>
-      <w:r>
-        <w:t xml:space="preserve">    if (pipe(</w:t>
-      </w:r>
-      <w:proofErr w:type="spellStart"/>
-      <w:r>
-        <w:t>pipe_Startup_to_Display</w:t>
-      </w:r>
-      <w:proofErr w:type="spellEnd"/>
-      <w:r>
-        <w:t>) &lt; 0)</w:t>
-      </w:r>
-    </w:p>
-    <w:p>
-      <w:r>
-        <w:t xml:space="preserve">    {</w:t>
-      </w:r>
-    </w:p>
-    <w:p>
-      <w:r>
-        <w:t xml:space="preserve">        </w:t>
-      </w:r>
-      <w:proofErr w:type="spellStart"/>
-      <w:r>
-        <w:t>perror</w:t>
-      </w:r>
-      <w:proofErr w:type="spellEnd"/>
-      <w:r>
-        <w:t>("Pipe creation failed");</w:t>
-      </w:r>
-    </w:p>
-    <w:p>
-      <w:r>
-        <w:t xml:space="preserve">        exit(5);</w:t>
-      </w:r>
-    </w:p>
-    <w:p>
-      <w:r>
-        <w:t xml:space="preserve">    }</w:t>
-      </w:r>
-    </w:p>
-    <w:p>
-      <w:r>
-        <w:t xml:space="preserve">    // string creation for read end of pipe, to allow display to read from startup</w:t>
-      </w:r>
-    </w:p>
-    <w:p>
-      <w:r>
-        <w:t xml:space="preserve">    </w:t>
-      </w:r>
-      <w:proofErr w:type="spellStart"/>
-      <w:r>
-        <w:t>sprintf</w:t>
+        <w:t>return_pid</w:t>
+      </w:r>
+      <w:proofErr w:type="spellEnd"/>
+      <w:r>
+        <w:t xml:space="preserve"> = </w:t>
+      </w:r>
+      <w:proofErr w:type="gramStart"/>
+      <w:r>
+        <w:t>fork(</w:t>
+      </w:r>
+      <w:proofErr w:type="gramEnd"/>
+      <w:r>
+        <w:t>);</w:t>
+      </w:r>
+    </w:p>
+    <w:p>
+      <w:r>
+        <w:t xml:space="preserve">        //using switch to organise the child and parent processes</w:t>
+      </w:r>
+    </w:p>
+    <w:p>
+      <w:r>
+        <w:t xml:space="preserve">        switch (</w:t>
+      </w:r>
+      <w:proofErr w:type="spellStart"/>
+      <w:r>
+        <w:t>return_pid</w:t>
+      </w:r>
+      <w:proofErr w:type="spellEnd"/>
+      <w:r>
+        <w:t>)</w:t>
+      </w:r>
+    </w:p>
+    <w:p>
+      <w:r>
+        <w:t xml:space="preserve">        {</w:t>
+      </w:r>
+    </w:p>
+    <w:p>
+      <w:r>
+        <w:t xml:space="preserve">            case CHILD:</w:t>
+      </w:r>
+    </w:p>
+    <w:p>
+      <w:r>
+        <w:t xml:space="preserve">                if (count == 0</w:t>
+      </w:r>
+      <w:proofErr w:type="gramStart"/>
+      <w:r>
+        <w:t>)  /</w:t>
+      </w:r>
+      <w:proofErr w:type="gramEnd"/>
+      <w:r>
+        <w:t>/first is the display process</w:t>
+      </w:r>
+    </w:p>
+    <w:p>
+      <w:r>
+        <w:t xml:space="preserve">                {</w:t>
+      </w:r>
+    </w:p>
+    <w:p>
+      <w:r>
+        <w:t xml:space="preserve">                    </w:t>
+      </w:r>
+      <w:proofErr w:type="spellStart"/>
+      <w:proofErr w:type="gramStart"/>
+      <w:r>
+        <w:t>printf</w:t>
       </w:r>
       <w:proofErr w:type="spellEnd"/>
       <w:r>
         <w:t>(</w:t>
       </w:r>
-      <w:proofErr w:type="spellStart"/>
-      <w:r>
-        <w:t>pipeStartupToDisplayReadFdStr</w:t>
-      </w:r>
-      <w:proofErr w:type="spellEnd"/>
-      <w:r>
-        <w:t xml:space="preserve">, "%d", </w:t>
-      </w:r>
-      <w:proofErr w:type="spellStart"/>
-      <w:r>
-        <w:t>pipe_Startup_to_Display</w:t>
-      </w:r>
-      <w:proofErr w:type="spellEnd"/>
-      <w:r>
-        <w:t>[READ]);</w:t>
-      </w:r>
-    </w:p>
-    <w:p/>
-    <w:p>
-      <w:r>
-        <w:t xml:space="preserve">    for (int count = 0; count &lt; NUMBER_OF_CHILDREN; count++)</w:t>
-      </w:r>
-    </w:p>
-    <w:p>
-      <w:r>
-        <w:t xml:space="preserve">    {</w:t>
-      </w:r>
-    </w:p>
-    <w:p>
-      <w:r>
-        <w:t xml:space="preserve">        </w:t>
-      </w:r>
-      <w:proofErr w:type="spellStart"/>
-      <w:r>
-        <w:t>pid_t</w:t>
-      </w:r>
-      <w:proofErr w:type="spellEnd"/>
-      <w:r>
-        <w:t xml:space="preserve"> </w:t>
-      </w:r>
-      <w:proofErr w:type="spellStart"/>
-      <w:r>
-        <w:t>return_pid</w:t>
-      </w:r>
-      <w:proofErr w:type="spellEnd"/>
-      <w:r>
-        <w:t xml:space="preserve"> = fork();</w:t>
-      </w:r>
-    </w:p>
-    <w:p>
-      <w:r>
-        <w:t xml:space="preserve">        //using switch to organise the child and parent processes</w:t>
-      </w:r>
-    </w:p>
-    <w:p>
-      <w:r>
-        <w:t xml:space="preserve">        switch (</w:t>
-      </w:r>
-      <w:proofErr w:type="spellStart"/>
-      <w:r>
-        <w:t>return_pid</w:t>
-      </w:r>
-      <w:proofErr w:type="spellEnd"/>
-      <w:r>
-        <w:t>)</w:t>
-      </w:r>
-    </w:p>
-    <w:p>
-      <w:r>
-        <w:t xml:space="preserve">        {</w:t>
-      </w:r>
-    </w:p>
-    <w:p>
-      <w:r>
-        <w:t xml:space="preserve">            case CHILD:</w:t>
-      </w:r>
-    </w:p>
-    <w:p>
-      <w:r>
-        <w:t xml:space="preserve">                if (count == 0)  //first is the display process</w:t>
-      </w:r>
-    </w:p>
-    <w:p>
-      <w:r>
-        <w:t xml:space="preserve">                {</w:t>
-      </w:r>
-    </w:p>
-    <w:p>
-      <w:r>
-        <w:t xml:space="preserve">                    </w:t>
-      </w:r>
-      <w:proofErr w:type="spellStart"/>
-      <w:r>
-        <w:t>printf</w:t>
-      </w:r>
-      <w:proofErr w:type="spellEnd"/>
-      <w:r>
-        <w:t xml:space="preserve">("Startup: Display process created with PID %d. Going to overlay.\n", </w:t>
+      <w:proofErr w:type="gramEnd"/>
+      <w:r>
+        <w:t xml:space="preserve">"Startup: Display process created with PID %d. Going to overlay.\n", </w:t>
       </w:r>
       <w:proofErr w:type="spellStart"/>
       <w:r>
@@ -1019,11 +1093,19 @@
       </w:r>
       <w:proofErr w:type="spellStart"/>
       <w:r>
-        <w:t>pipe_Startup_to_Display</w:t>
-      </w:r>
-      <w:proofErr w:type="spellEnd"/>
-      <w:r>
-        <w:t>[WRITE]); //display will only be reading through the pipes</w:t>
+        <w:t>pipe_Startup_to_</w:t>
+      </w:r>
+      <w:proofErr w:type="gramStart"/>
+      <w:r>
+        <w:t>Display</w:t>
+      </w:r>
+      <w:proofErr w:type="spellEnd"/>
+      <w:r>
+        <w:t>[</w:t>
+      </w:r>
+      <w:proofErr w:type="gramEnd"/>
+      <w:r>
+        <w:t>WRITE]); //display will only be reading through the pipes</w:t>
       </w:r>
     </w:p>
     <w:p>
@@ -1032,11 +1114,19 @@
       </w:r>
       <w:proofErr w:type="spellStart"/>
       <w:r>
-        <w:t>pipe_Simulator_to_Display</w:t>
-      </w:r>
-      <w:proofErr w:type="spellEnd"/>
-      <w:r>
-        <w:t>[WRITE]);</w:t>
+        <w:t>pipe_Simulator_to_</w:t>
+      </w:r>
+      <w:proofErr w:type="gramStart"/>
+      <w:r>
+        <w:t>Display</w:t>
+      </w:r>
+      <w:proofErr w:type="spellEnd"/>
+      <w:r>
+        <w:t>[</w:t>
+      </w:r>
+      <w:proofErr w:type="gramEnd"/>
+      <w:r>
+        <w:t>WRITE]);</w:t>
       </w:r>
     </w:p>
     <w:p>
@@ -1045,12 +1135,17 @@
         <w:t xml:space="preserve">                    //char </w:t>
       </w:r>
       <w:proofErr w:type="spellStart"/>
+      <w:proofErr w:type="gramStart"/>
       <w:r>
         <w:t>countString</w:t>
       </w:r>
       <w:proofErr w:type="spellEnd"/>
       <w:r>
-        <w:t>[2];</w:t>
+        <w:t>[</w:t>
+      </w:r>
+      <w:proofErr w:type="gramEnd"/>
+      <w:r>
+        <w:t>2];</w:t>
       </w:r>
     </w:p>
     <w:p>
@@ -1058,6 +1153,7 @@
         <w:t xml:space="preserve">                    //</w:t>
       </w:r>
       <w:proofErr w:type="spellStart"/>
+      <w:proofErr w:type="gramStart"/>
       <w:r>
         <w:t>sprintf</w:t>
       </w:r>
@@ -1066,11 +1162,195 @@
         <w:t>(</w:t>
       </w:r>
       <w:proofErr w:type="spellStart"/>
+      <w:proofErr w:type="gramEnd"/>
       <w:r>
         <w:t>countString</w:t>
       </w:r>
       <w:proofErr w:type="spellEnd"/>
       <w:r>
+        <w:t>, "%i", count + 1);</w:t>
+      </w:r>
+    </w:p>
+    <w:p>
+      <w:r>
+        <w:t xml:space="preserve">                    </w:t>
+      </w:r>
+      <w:proofErr w:type="gramStart"/>
+      <w:r>
+        <w:t>execl(</w:t>
+      </w:r>
+      <w:proofErr w:type="gramEnd"/>
+      <w:r>
+        <w:t xml:space="preserve">"..\\Assgn2_2024_Display\\bin\\Release\\Assgn2_2024_Display", "Assgn2_2024_Display", </w:t>
+      </w:r>
+      <w:proofErr w:type="spellStart"/>
+      <w:r>
+        <w:t>pipeStartupToDisplayReadFdStr</w:t>
+      </w:r>
+      <w:proofErr w:type="spellEnd"/>
+      <w:r>
+        <w:t>, (char *) NULL);</w:t>
+      </w:r>
+    </w:p>
+    <w:p>
+      <w:r>
+        <w:t xml:space="preserve">                    </w:t>
+      </w:r>
+      <w:proofErr w:type="spellStart"/>
+      <w:proofErr w:type="gramStart"/>
+      <w:r>
+        <w:t>perror</w:t>
+      </w:r>
+      <w:proofErr w:type="spellEnd"/>
+      <w:r>
+        <w:t>(</w:t>
+      </w:r>
+      <w:proofErr w:type="gramEnd"/>
+      <w:r>
+        <w:t>"Display overlay failed: ");</w:t>
+      </w:r>
+    </w:p>
+    <w:p>
+      <w:r>
+        <w:t xml:space="preserve">                    </w:t>
+      </w:r>
+      <w:proofErr w:type="gramStart"/>
+      <w:r>
+        <w:t>exit(</w:t>
+      </w:r>
+      <w:proofErr w:type="gramEnd"/>
+      <w:r>
+        <w:t>5);</w:t>
+      </w:r>
+    </w:p>
+    <w:p>
+      <w:r>
+        <w:t xml:space="preserve">                }</w:t>
+      </w:r>
+    </w:p>
+    <w:p/>
+    <w:p>
+      <w:r>
+        <w:t xml:space="preserve">                </w:t>
+      </w:r>
+      <w:proofErr w:type="gramStart"/>
+      <w:r>
+        <w:t>if(</w:t>
+      </w:r>
+      <w:proofErr w:type="gramEnd"/>
+      <w:r>
+        <w:t>count == 1)  // second is the simulator</w:t>
+      </w:r>
+    </w:p>
+    <w:p>
+      <w:r>
+        <w:t xml:space="preserve">                {</w:t>
+      </w:r>
+    </w:p>
+    <w:p>
+      <w:r>
+        <w:t xml:space="preserve">                    close(</w:t>
+      </w:r>
+      <w:proofErr w:type="spellStart"/>
+      <w:r>
+        <w:t>pipe_Simulator_to_</w:t>
+      </w:r>
+      <w:proofErr w:type="gramStart"/>
+      <w:r>
+        <w:t>Display</w:t>
+      </w:r>
+      <w:proofErr w:type="spellEnd"/>
+      <w:r>
+        <w:t>[</w:t>
+      </w:r>
+      <w:proofErr w:type="gramEnd"/>
+      <w:r>
+        <w:t>READ]);  //Simulator will only write to pipe</w:t>
+      </w:r>
+    </w:p>
+    <w:p>
+      <w:r>
+        <w:t xml:space="preserve">//                    </w:t>
+      </w:r>
+      <w:proofErr w:type="spellStart"/>
+      <w:r>
+        <w:t>strFromStartup</w:t>
+      </w:r>
+      <w:proofErr w:type="spellEnd"/>
+      <w:r>
+        <w:t xml:space="preserve"> = "Startup: Simulator process created with PID </w:t>
+      </w:r>
+      <w:proofErr w:type="gramStart"/>
+      <w:r>
+        <w:t>";</w:t>
+      </w:r>
+      <w:proofErr w:type="gramEnd"/>
+    </w:p>
+    <w:p>
+      <w:r>
+        <w:t>//                    write(</w:t>
+      </w:r>
+      <w:proofErr w:type="spellStart"/>
+      <w:r>
+        <w:t>pipe_Startup_to_</w:t>
+      </w:r>
+      <w:proofErr w:type="gramStart"/>
+      <w:r>
+        <w:t>Display</w:t>
+      </w:r>
+      <w:proofErr w:type="spellEnd"/>
+      <w:r>
+        <w:t>[</w:t>
+      </w:r>
+      <w:proofErr w:type="gramEnd"/>
+      <w:r>
+        <w:t xml:space="preserve">WRITE], </w:t>
+      </w:r>
+      <w:proofErr w:type="spellStart"/>
+      <w:r>
+        <w:t>strFromStartup</w:t>
+      </w:r>
+      <w:proofErr w:type="spellEnd"/>
+      <w:r>
+        <w:t xml:space="preserve">, </w:t>
+      </w:r>
+      <w:proofErr w:type="spellStart"/>
+      <w:r>
+        <w:t>strlen</w:t>
+      </w:r>
+      <w:proofErr w:type="spellEnd"/>
+      <w:r>
+        <w:t>(</w:t>
+      </w:r>
+      <w:proofErr w:type="spellStart"/>
+      <w:r>
+        <w:t>strFromStartup</w:t>
+      </w:r>
+      <w:proofErr w:type="spellEnd"/>
+      <w:r>
+        <w:t>));</w:t>
+      </w:r>
+    </w:p>
+    <w:p>
+      <w:r>
+        <w:t xml:space="preserve">//                    </w:t>
+      </w:r>
+      <w:proofErr w:type="spellStart"/>
+      <w:proofErr w:type="gramStart"/>
+      <w:r>
+        <w:t>sprintf</w:t>
+      </w:r>
+      <w:proofErr w:type="spellEnd"/>
+      <w:r>
+        <w:t>(</w:t>
+      </w:r>
+      <w:proofErr w:type="spellStart"/>
+      <w:proofErr w:type="gramEnd"/>
+      <w:r>
+        <w:t>strFromStartup</w:t>
+      </w:r>
+      <w:proofErr w:type="spellEnd"/>
+      <w:r>
         <w:t>, "%</w:t>
       </w:r>
       <w:proofErr w:type="spellStart"/>
@@ -1079,38 +1359,201 @@
       </w:r>
       <w:proofErr w:type="spellEnd"/>
       <w:r>
-        <w:t>", count + 1);</w:t>
-      </w:r>
-    </w:p>
-    <w:p>
-      <w:r>
-        <w:t xml:space="preserve">                    execl("..\\Assgn2_2024_Display\\bin\\Release\\Assgn2_2024_Display", "Assgn2_2024_Display", </w:t>
-      </w:r>
-      <w:proofErr w:type="spellStart"/>
-      <w:r>
-        <w:t>pipeStartupToDisplayReadFdStr</w:t>
-      </w:r>
-      <w:proofErr w:type="spellEnd"/>
-      <w:r>
-        <w:t>, (char *) NULL);</w:t>
+        <w:t xml:space="preserve">. Going to overlay ", </w:t>
+      </w:r>
+      <w:proofErr w:type="spellStart"/>
+      <w:r>
+        <w:t>getpid</w:t>
+      </w:r>
+      <w:proofErr w:type="spellEnd"/>
+      <w:r>
+        <w:t>());</w:t>
+      </w:r>
+    </w:p>
+    <w:p>
+      <w:r>
+        <w:t>//                    write(</w:t>
+      </w:r>
+      <w:proofErr w:type="spellStart"/>
+      <w:r>
+        <w:t>pipe_Startup_to_</w:t>
+      </w:r>
+      <w:proofErr w:type="gramStart"/>
+      <w:r>
+        <w:t>Display</w:t>
+      </w:r>
+      <w:proofErr w:type="spellEnd"/>
+      <w:r>
+        <w:t>[</w:t>
+      </w:r>
+      <w:proofErr w:type="gramEnd"/>
+      <w:r>
+        <w:t xml:space="preserve">WRITE], </w:t>
+      </w:r>
+      <w:proofErr w:type="spellStart"/>
+      <w:r>
+        <w:t>strFromStartup</w:t>
+      </w:r>
+      <w:proofErr w:type="spellEnd"/>
+      <w:r>
+        <w:t xml:space="preserve">, </w:t>
+      </w:r>
+      <w:proofErr w:type="spellStart"/>
+      <w:r>
+        <w:t>strlen</w:t>
+      </w:r>
+      <w:proofErr w:type="spellEnd"/>
+      <w:r>
+        <w:t>(</w:t>
+      </w:r>
+      <w:proofErr w:type="spellStart"/>
+      <w:r>
+        <w:t>strFromStartup</w:t>
+      </w:r>
+      <w:proofErr w:type="spellEnd"/>
+      <w:r>
+        <w:t>));</w:t>
+      </w:r>
+    </w:p>
+    <w:p>
+      <w:r>
+        <w:t xml:space="preserve">                    //</w:t>
+      </w:r>
+      <w:proofErr w:type="spellStart"/>
+      <w:r>
+        <w:t>strFromStartup</w:t>
+      </w:r>
+      <w:proofErr w:type="spellEnd"/>
+      <w:r>
+        <w:t xml:space="preserve"> = "Startup: Simulator process created with PID %d. Going to overlay.\n", </w:t>
+      </w:r>
+      <w:proofErr w:type="spellStart"/>
+      <w:proofErr w:type="gramStart"/>
+      <w:r>
+        <w:t>getpid</w:t>
+      </w:r>
+      <w:proofErr w:type="spellEnd"/>
+      <w:r>
+        <w:t>(</w:t>
+      </w:r>
+      <w:proofErr w:type="gramEnd"/>
+      <w:r>
+        <w:t>);</w:t>
+      </w:r>
+    </w:p>
+    <w:p>
+      <w:r>
+        <w:t xml:space="preserve">                    //write(</w:t>
+      </w:r>
+      <w:proofErr w:type="spellStart"/>
+      <w:r>
+        <w:t>pipe_Startup_to_</w:t>
+      </w:r>
+      <w:proofErr w:type="gramStart"/>
+      <w:r>
+        <w:t>Display</w:t>
+      </w:r>
+      <w:proofErr w:type="spellEnd"/>
+      <w:r>
+        <w:t>[</w:t>
+      </w:r>
+      <w:proofErr w:type="gramEnd"/>
+      <w:r>
+        <w:t xml:space="preserve">WRITE], </w:t>
+      </w:r>
+      <w:proofErr w:type="spellStart"/>
+      <w:r>
+        <w:t>strFromStartup</w:t>
+      </w:r>
+      <w:proofErr w:type="spellEnd"/>
+      <w:r>
+        <w:t xml:space="preserve">, </w:t>
+      </w:r>
+      <w:proofErr w:type="spellStart"/>
+      <w:r>
+        <w:t>strlen</w:t>
+      </w:r>
+      <w:proofErr w:type="spellEnd"/>
+      <w:r>
+        <w:t>(</w:t>
+      </w:r>
+      <w:proofErr w:type="spellStart"/>
+      <w:r>
+        <w:t>strFromStartup</w:t>
+      </w:r>
+      <w:proofErr w:type="spellEnd"/>
+      <w:r>
+        <w:t>));</w:t>
+      </w:r>
+    </w:p>
+    <w:p>
+      <w:r>
+        <w:t xml:space="preserve">                    //</w:t>
+      </w:r>
+      <w:proofErr w:type="spellStart"/>
+      <w:proofErr w:type="gramStart"/>
+      <w:r>
+        <w:t>printf</w:t>
+      </w:r>
+      <w:proofErr w:type="spellEnd"/>
+      <w:r>
+        <w:t>(</w:t>
+      </w:r>
+      <w:proofErr w:type="gramEnd"/>
+      <w:r>
+        <w:t xml:space="preserve">"Startup: Simulator process created with PID %d. Going to overlay.\n", </w:t>
+      </w:r>
+      <w:proofErr w:type="spellStart"/>
+      <w:r>
+        <w:t>getpid</w:t>
+      </w:r>
+      <w:proofErr w:type="spellEnd"/>
+      <w:r>
+        <w:t>());</w:t>
       </w:r>
     </w:p>
     <w:p>
       <w:r>
         <w:t xml:space="preserve">                    </w:t>
       </w:r>
-      <w:proofErr w:type="spellStart"/>
+      <w:proofErr w:type="gramStart"/>
+      <w:r>
+        <w:t>execl(</w:t>
+      </w:r>
+      <w:proofErr w:type="gramEnd"/>
+      <w:r>
+        <w:t>"..\\Assgn2_2024_Simulator\\bin\\Release\\Assgn2_2024_Simulator", "Assgn2_2024_Simulator", (char *) NULL);</w:t>
+      </w:r>
+    </w:p>
+    <w:p>
+      <w:r>
+        <w:t xml:space="preserve">                    </w:t>
+      </w:r>
+      <w:proofErr w:type="spellStart"/>
+      <w:proofErr w:type="gramStart"/>
       <w:r>
         <w:t>perror</w:t>
       </w:r>
       <w:proofErr w:type="spellEnd"/>
       <w:r>
-        <w:t>("Display overlay failed: ");</w:t>
-      </w:r>
-    </w:p>
-    <w:p>
-      <w:r>
-        <w:t xml:space="preserve">                    exit(5);</w:t>
+        <w:t>(</w:t>
+      </w:r>
+      <w:proofErr w:type="gramEnd"/>
+      <w:r>
+        <w:t>"Simulator overlay failed: ");</w:t>
+      </w:r>
+    </w:p>
+    <w:p>
+      <w:r>
+        <w:t xml:space="preserve">                    </w:t>
+      </w:r>
+      <w:proofErr w:type="gramStart"/>
+      <w:r>
+        <w:t>exit(</w:t>
+      </w:r>
+      <w:proofErr w:type="gramEnd"/>
+      <w:r>
+        <w:t>5);</w:t>
       </w:r>
     </w:p>
     <w:p>
@@ -1121,7 +1564,15 @@
     <w:p/>
     <w:p>
       <w:r>
-        <w:t xml:space="preserve">                if(count == 1)  // second is the simulator</w:t>
+        <w:t xml:space="preserve">                </w:t>
+      </w:r>
+      <w:proofErr w:type="gramStart"/>
+      <w:r>
+        <w:t>if(</w:t>
+      </w:r>
+      <w:proofErr w:type="gramEnd"/>
+      <w:r>
+        <w:t>count == 2)  // final child is the Controller</w:t>
       </w:r>
     </w:p>
     <w:p>
@@ -1131,94 +1582,20 @@
     </w:p>
     <w:p>
       <w:r>
-        <w:t xml:space="preserve">                    close(</w:t>
-      </w:r>
-      <w:proofErr w:type="spellStart"/>
-      <w:r>
-        <w:t>pipe_Simulator_to_Display</w:t>
-      </w:r>
-      <w:proofErr w:type="spellEnd"/>
-      <w:r>
-        <w:t>[READ]);  //Simulator will only write to pipe</w:t>
-      </w:r>
-    </w:p>
-    <w:p>
-      <w:r>
-        <w:t xml:space="preserve">//                    </w:t>
-      </w:r>
-      <w:proofErr w:type="spellStart"/>
-      <w:r>
-        <w:t>strFromStartup</w:t>
-      </w:r>
-      <w:proofErr w:type="spellEnd"/>
-      <w:r>
-        <w:t xml:space="preserve"> = "Startup: Simulator process created with PID ";</w:t>
-      </w:r>
-    </w:p>
-    <w:p>
-      <w:r>
-        <w:t>//                    write(</w:t>
-      </w:r>
-      <w:proofErr w:type="spellStart"/>
-      <w:r>
-        <w:t>pipe_Startup_to_Display</w:t>
-      </w:r>
-      <w:proofErr w:type="spellEnd"/>
-      <w:r>
-        <w:t xml:space="preserve">[WRITE], </w:t>
-      </w:r>
-      <w:proofErr w:type="spellStart"/>
-      <w:r>
-        <w:t>strFromStartup</w:t>
-      </w:r>
-      <w:proofErr w:type="spellEnd"/>
-      <w:r>
-        <w:t xml:space="preserve">, </w:t>
-      </w:r>
-      <w:proofErr w:type="spellStart"/>
-      <w:r>
-        <w:t>strlen</w:t>
+        <w:t xml:space="preserve">                    </w:t>
+      </w:r>
+      <w:proofErr w:type="spellStart"/>
+      <w:proofErr w:type="gramStart"/>
+      <w:r>
+        <w:t>printf</w:t>
       </w:r>
       <w:proofErr w:type="spellEnd"/>
       <w:r>
         <w:t>(</w:t>
       </w:r>
-      <w:proofErr w:type="spellStart"/>
-      <w:r>
-        <w:t>strFromStartup</w:t>
-      </w:r>
-      <w:proofErr w:type="spellEnd"/>
-      <w:r>
-        <w:t>));</w:t>
-      </w:r>
-    </w:p>
-    <w:p>
-      <w:r>
-        <w:t xml:space="preserve">//                    </w:t>
-      </w:r>
-      <w:proofErr w:type="spellStart"/>
-      <w:r>
-        <w:t>sprintf</w:t>
-      </w:r>
-      <w:proofErr w:type="spellEnd"/>
-      <w:r>
-        <w:t>(</w:t>
-      </w:r>
-      <w:proofErr w:type="spellStart"/>
-      <w:r>
-        <w:t>strFromStartup</w:t>
-      </w:r>
-      <w:proofErr w:type="spellEnd"/>
-      <w:r>
-        <w:t>, "%</w:t>
-      </w:r>
-      <w:proofErr w:type="spellStart"/>
-      <w:r>
-        <w:t>i</w:t>
-      </w:r>
-      <w:proofErr w:type="spellEnd"/>
-      <w:r>
-        <w:t xml:space="preserve">. Going to overlay ", </w:t>
+      <w:proofErr w:type="gramEnd"/>
+      <w:r>
+        <w:t xml:space="preserve">"Startup: Controller process created with PID %d. Going to overlay.\n", </w:t>
       </w:r>
       <w:proofErr w:type="spellStart"/>
       <w:r>
@@ -1231,183 +1608,15 @@
     </w:p>
     <w:p>
       <w:r>
-        <w:t>//                    write(</w:t>
-      </w:r>
-      <w:proofErr w:type="spellStart"/>
-      <w:r>
-        <w:t>pipe_Startup_to_Display</w:t>
-      </w:r>
-      <w:proofErr w:type="spellEnd"/>
-      <w:r>
-        <w:t xml:space="preserve">[WRITE], </w:t>
-      </w:r>
-      <w:proofErr w:type="spellStart"/>
-      <w:r>
-        <w:t>strFromStartup</w:t>
-      </w:r>
-      <w:proofErr w:type="spellEnd"/>
-      <w:r>
-        <w:t xml:space="preserve">, </w:t>
-      </w:r>
-      <w:proofErr w:type="spellStart"/>
-      <w:r>
-        <w:t>strlen</w:t>
-      </w:r>
-      <w:proofErr w:type="spellEnd"/>
-      <w:r>
-        <w:t>(</w:t>
-      </w:r>
-      <w:proofErr w:type="spellStart"/>
-      <w:r>
-        <w:t>strFromStartup</w:t>
-      </w:r>
-      <w:proofErr w:type="spellEnd"/>
-      <w:r>
-        <w:t>));</w:t>
-      </w:r>
-    </w:p>
-    <w:p>
-      <w:r>
-        <w:t xml:space="preserve">                    //</w:t>
-      </w:r>
-      <w:proofErr w:type="spellStart"/>
-      <w:r>
-        <w:t>strFromStartup</w:t>
-      </w:r>
-      <w:proofErr w:type="spellEnd"/>
-      <w:r>
-        <w:t xml:space="preserve"> = "Startup: Simulator process created with PID %d. Going to overlay.\n", </w:t>
-      </w:r>
-      <w:proofErr w:type="spellStart"/>
-      <w:r>
-        <w:t>getpid</w:t>
-      </w:r>
-      <w:proofErr w:type="spellEnd"/>
-      <w:r>
-        <w:t>();</w:t>
-      </w:r>
-    </w:p>
-    <w:p>
-      <w:r>
-        <w:t xml:space="preserve">                    //write(</w:t>
-      </w:r>
-      <w:proofErr w:type="spellStart"/>
-      <w:r>
-        <w:t>pipe_Startup_to_Display</w:t>
-      </w:r>
-      <w:proofErr w:type="spellEnd"/>
-      <w:r>
-        <w:t xml:space="preserve">[WRITE], </w:t>
-      </w:r>
-      <w:proofErr w:type="spellStart"/>
-      <w:r>
-        <w:t>strFromStartup</w:t>
-      </w:r>
-      <w:proofErr w:type="spellEnd"/>
-      <w:r>
-        <w:t xml:space="preserve">, </w:t>
-      </w:r>
-      <w:proofErr w:type="spellStart"/>
-      <w:r>
-        <w:t>strlen</w:t>
-      </w:r>
-      <w:proofErr w:type="spellEnd"/>
-      <w:r>
-        <w:t>(</w:t>
-      </w:r>
-      <w:proofErr w:type="spellStart"/>
-      <w:r>
-        <w:t>strFromStartup</w:t>
-      </w:r>
-      <w:proofErr w:type="spellEnd"/>
-      <w:r>
-        <w:t>));</w:t>
-      </w:r>
-    </w:p>
-    <w:p>
-      <w:r>
-        <w:t xml:space="preserve">                    //</w:t>
-      </w:r>
-      <w:proofErr w:type="spellStart"/>
-      <w:r>
-        <w:t>printf</w:t>
-      </w:r>
-      <w:proofErr w:type="spellEnd"/>
-      <w:r>
-        <w:t xml:space="preserve">("Startup: Simulator process created with PID %d. Going to overlay.\n", </w:t>
-      </w:r>
-      <w:proofErr w:type="spellStart"/>
-      <w:r>
-        <w:t>getpid</w:t>
-      </w:r>
-      <w:proofErr w:type="spellEnd"/>
-      <w:r>
-        <w:t>());</w:t>
-      </w:r>
-    </w:p>
-    <w:p>
-      <w:r>
-        <w:t xml:space="preserve">                    execl("..\\Assgn2_2024_Simulator\\bin\\Release\\Assgn2_2024_Simulator", "Assgn2_2024_Simulator", (char *) NULL);</w:t>
-      </w:r>
-    </w:p>
-    <w:p>
-      <w:r>
         <w:t xml:space="preserve">                    </w:t>
       </w:r>
-      <w:proofErr w:type="spellStart"/>
-      <w:r>
-        <w:t>perror</w:t>
-      </w:r>
-      <w:proofErr w:type="spellEnd"/>
-      <w:r>
-        <w:t>("Simulator overlay failed: ");</w:t>
-      </w:r>
-    </w:p>
-    <w:p>
-      <w:r>
-        <w:t xml:space="preserve">                    exit(5);</w:t>
-      </w:r>
-    </w:p>
-    <w:p>
-      <w:r>
-        <w:t xml:space="preserve">                }</w:t>
-      </w:r>
-    </w:p>
-    <w:p/>
-    <w:p>
-      <w:r>
-        <w:t xml:space="preserve">                if(count == 2)  // final child is the Controller</w:t>
-      </w:r>
-    </w:p>
-    <w:p>
-      <w:r>
-        <w:t xml:space="preserve">                {</w:t>
-      </w:r>
-    </w:p>
-    <w:p>
-      <w:r>
-        <w:t xml:space="preserve">                    </w:t>
-      </w:r>
-      <w:proofErr w:type="spellStart"/>
-      <w:r>
-        <w:t>printf</w:t>
-      </w:r>
-      <w:proofErr w:type="spellEnd"/>
-      <w:r>
-        <w:t xml:space="preserve">("Startup: Controller process created with PID %d. Going to overlay.\n", </w:t>
-      </w:r>
-      <w:proofErr w:type="spellStart"/>
-      <w:r>
-        <w:t>getpid</w:t>
-      </w:r>
-      <w:proofErr w:type="spellEnd"/>
-      <w:r>
-        <w:t>());</w:t>
-      </w:r>
-    </w:p>
-    <w:p>
-      <w:r>
-        <w:t xml:space="preserve">                    execl("..\\Assgn2_2024_Controller\\bin\\Release\\Assgn2_2024_Controller", "Assgn2_2024_Controller", (char *) NULL);</w:t>
+      <w:proofErr w:type="gramStart"/>
+      <w:r>
+        <w:t>execl(</w:t>
+      </w:r>
+      <w:proofErr w:type="gramEnd"/>
+      <w:r>
+        <w:t>"..\\Assgn2_2024_Controller\\bin\\Release\\Assgn2_2024_Controller", "Assgn2_2024_Controller", (char *) NULL);</w:t>
       </w:r>
     </w:p>
     <w:p>
@@ -1416,17 +1625,30 @@
         <w:t xml:space="preserve">                    </w:t>
       </w:r>
       <w:proofErr w:type="spellStart"/>
+      <w:proofErr w:type="gramStart"/>
       <w:r>
         <w:t>perror</w:t>
       </w:r>
       <w:proofErr w:type="spellEnd"/>
       <w:r>
-        <w:t>("Controller overlay failed: ");</w:t>
-      </w:r>
-    </w:p>
-    <w:p>
-      <w:r>
-        <w:t xml:space="preserve">                    exit(5);</w:t>
+        <w:t>(</w:t>
+      </w:r>
+      <w:proofErr w:type="gramEnd"/>
+      <w:r>
+        <w:t>"Controller overlay failed: ");</w:t>
+      </w:r>
+    </w:p>
+    <w:p>
+      <w:r>
+        <w:t xml:space="preserve">                    </w:t>
+      </w:r>
+      <w:proofErr w:type="gramStart"/>
+      <w:r>
+        <w:t>exit(</w:t>
+      </w:r>
+      <w:proofErr w:type="gramEnd"/>
+      <w:r>
+        <w:t>5);</w:t>
       </w:r>
     </w:p>
     <w:p>
@@ -1446,17 +1668,30 @@
         <w:t xml:space="preserve">                </w:t>
       </w:r>
       <w:proofErr w:type="spellStart"/>
+      <w:proofErr w:type="gramStart"/>
       <w:r>
         <w:t>perror</w:t>
       </w:r>
       <w:proofErr w:type="spellEnd"/>
       <w:r>
-        <w:t>("Fork failed: ");</w:t>
-      </w:r>
-    </w:p>
-    <w:p>
-      <w:r>
-        <w:t xml:space="preserve">                exit(5);</w:t>
+        <w:t>(</w:t>
+      </w:r>
+      <w:proofErr w:type="gramEnd"/>
+      <w:r>
+        <w:t>"Fork failed: ");</w:t>
+      </w:r>
+    </w:p>
+    <w:p>
+      <w:r>
+        <w:t xml:space="preserve">                </w:t>
+      </w:r>
+      <w:proofErr w:type="gramStart"/>
+      <w:r>
+        <w:t>exit(</w:t>
+      </w:r>
+      <w:proofErr w:type="gramEnd"/>
+      <w:r>
+        <w:t>5);</w:t>
       </w:r>
     </w:p>
     <w:p/>
@@ -1472,7 +1707,15 @@
     </w:p>
     <w:p>
       <w:r>
-        <w:t xml:space="preserve">                if(count == 0)</w:t>
+        <w:t xml:space="preserve">                </w:t>
+      </w:r>
+      <w:proofErr w:type="gramStart"/>
+      <w:r>
+        <w:t>if(</w:t>
+      </w:r>
+      <w:proofErr w:type="gramEnd"/>
+      <w:r>
+        <w:t>count == 0)</w:t>
       </w:r>
     </w:p>
     <w:p>
@@ -1486,11 +1729,19 @@
       </w:r>
       <w:proofErr w:type="spellStart"/>
       <w:r>
-        <w:t>pipe_Startup_to_Display</w:t>
-      </w:r>
-      <w:proofErr w:type="spellEnd"/>
-      <w:r>
-        <w:t>[READ]); //parent will only write to pipe, so close read end</w:t>
+        <w:t>pipe_Startup_to_</w:t>
+      </w:r>
+      <w:proofErr w:type="gramStart"/>
+      <w:r>
+        <w:t>Display</w:t>
+      </w:r>
+      <w:proofErr w:type="spellEnd"/>
+      <w:r>
+        <w:t>[</w:t>
+      </w:r>
+      <w:proofErr w:type="gramEnd"/>
+      <w:r>
+        <w:t>READ]); //parent will only write to pipe, so close read end</w:t>
       </w:r>
     </w:p>
     <w:p>
@@ -1498,12 +1749,17 @@
         <w:t xml:space="preserve">                    </w:t>
       </w:r>
       <w:proofErr w:type="spellStart"/>
+      <w:proofErr w:type="gramStart"/>
       <w:r>
         <w:t>printf</w:t>
       </w:r>
       <w:proofErr w:type="spellEnd"/>
       <w:r>
-        <w:t xml:space="preserve">("Startup: Writing </w:t>
+        <w:t>(</w:t>
+      </w:r>
+      <w:proofErr w:type="gramEnd"/>
+      <w:r>
+        <w:t xml:space="preserve">"Startup: Writing </w:t>
       </w:r>
       <w:proofErr w:type="spellStart"/>
       <w:r>
@@ -1520,11 +1776,19 @@
       </w:r>
       <w:proofErr w:type="spellStart"/>
       <w:r>
-        <w:t>pipe_Startup_to_Display</w:t>
-      </w:r>
-      <w:proofErr w:type="spellEnd"/>
-      <w:r>
-        <w:t xml:space="preserve">[WRITE], </w:t>
+        <w:t>pipe_Startup_to_</w:t>
+      </w:r>
+      <w:proofErr w:type="gramStart"/>
+      <w:r>
+        <w:t>Display</w:t>
+      </w:r>
+      <w:proofErr w:type="spellEnd"/>
+      <w:r>
+        <w:t>[</w:t>
+      </w:r>
+      <w:proofErr w:type="gramEnd"/>
+      <w:r>
+        <w:t xml:space="preserve">WRITE], </w:t>
       </w:r>
       <w:proofErr w:type="spellStart"/>
       <w:r>
@@ -1566,11 +1830,19 @@
       </w:r>
       <w:proofErr w:type="spellStart"/>
       <w:r>
-        <w:t>pipe_Startup_to_Display</w:t>
-      </w:r>
-      <w:proofErr w:type="spellEnd"/>
-      <w:r>
-        <w:t xml:space="preserve">[READ], </w:t>
+        <w:t>pipe_Startup_to_</w:t>
+      </w:r>
+      <w:proofErr w:type="gramStart"/>
+      <w:r>
+        <w:t>Display</w:t>
+      </w:r>
+      <w:proofErr w:type="spellEnd"/>
+      <w:r>
+        <w:t>[</w:t>
+      </w:r>
+      <w:proofErr w:type="gramEnd"/>
+      <w:r>
+        <w:t xml:space="preserve">READ], </w:t>
       </w:r>
       <w:proofErr w:type="spellStart"/>
       <w:r>
@@ -1586,12 +1858,17 @@
         <w:t xml:space="preserve">    //                </w:t>
       </w:r>
       <w:proofErr w:type="spellStart"/>
+      <w:proofErr w:type="gramStart"/>
       <w:r>
         <w:t>printf</w:t>
       </w:r>
       <w:proofErr w:type="spellEnd"/>
       <w:r>
-        <w:t>("Startup process reading message:\n");</w:t>
+        <w:t>(</w:t>
+      </w:r>
+      <w:proofErr w:type="gramEnd"/>
+      <w:r>
+        <w:t>"Startup process reading message:\n");</w:t>
       </w:r>
     </w:p>
     <w:p>
@@ -1630,20 +1907,30 @@
       </w:r>
       <w:proofErr w:type="spellEnd"/>
       <w:r>
-        <w:t>] = '\0';</w:t>
-      </w:r>
+        <w:t>] = '\0</w:t>
+      </w:r>
+      <w:proofErr w:type="gramStart"/>
+      <w:r>
+        <w:t>';</w:t>
+      </w:r>
+      <w:proofErr w:type="gramEnd"/>
     </w:p>
     <w:p>
       <w:r>
         <w:t xml:space="preserve">    //                    </w:t>
       </w:r>
       <w:proofErr w:type="spellStart"/>
+      <w:proofErr w:type="gramStart"/>
       <w:r>
         <w:t>printf</w:t>
       </w:r>
       <w:proofErr w:type="spellEnd"/>
       <w:r>
-        <w:t>("bytes:%li\</w:t>
+        <w:t>(</w:t>
+      </w:r>
+      <w:proofErr w:type="gramEnd"/>
+      <w:r>
+        <w:t>"bytes:%li\</w:t>
       </w:r>
       <w:proofErr w:type="spellStart"/>
       <w:r>
@@ -1684,11 +1971,19 @@
       </w:r>
       <w:proofErr w:type="spellStart"/>
       <w:r>
-        <w:t>pipe_Startup_to_Display</w:t>
-      </w:r>
-      <w:proofErr w:type="spellEnd"/>
-      <w:r>
-        <w:t xml:space="preserve">[READ], </w:t>
+        <w:t>pipe_Startup_to_</w:t>
+      </w:r>
+      <w:proofErr w:type="gramStart"/>
+      <w:r>
+        <w:t>Display</w:t>
+      </w:r>
+      <w:proofErr w:type="spellEnd"/>
+      <w:r>
+        <w:t>[</w:t>
+      </w:r>
+      <w:proofErr w:type="gramEnd"/>
+      <w:r>
+        <w:t xml:space="preserve">READ], </w:t>
       </w:r>
       <w:proofErr w:type="spellStart"/>
       <w:r>
@@ -1712,7 +2007,15 @@
     <w:p/>
     <w:p>
       <w:r>
-        <w:t xml:space="preserve">                if(count == 1)</w:t>
+        <w:t xml:space="preserve">                </w:t>
+      </w:r>
+      <w:proofErr w:type="gramStart"/>
+      <w:r>
+        <w:t>if(</w:t>
+      </w:r>
+      <w:proofErr w:type="gramEnd"/>
+      <w:r>
+        <w:t>count == 1)</w:t>
       </w:r>
     </w:p>
     <w:p>
@@ -1732,8 +2035,13 @@
       </w:r>
       <w:proofErr w:type="spellEnd"/>
       <w:r>
-        <w:t xml:space="preserve"> = "Startup: Simulator process created with PID ";</w:t>
-      </w:r>
+        <w:t xml:space="preserve"> = "Startup: Simulator process created with PID </w:t>
+      </w:r>
+      <w:proofErr w:type="gramStart"/>
+      <w:r>
+        <w:t>";</w:t>
+      </w:r>
+      <w:proofErr w:type="gramEnd"/>
     </w:p>
     <w:p>
       <w:r>
@@ -1741,11 +2049,19 @@
       </w:r>
       <w:proofErr w:type="spellStart"/>
       <w:r>
-        <w:t>pipe_Startup_to_Display</w:t>
-      </w:r>
-      <w:proofErr w:type="spellEnd"/>
-      <w:r>
-        <w:t xml:space="preserve">[WRITE], </w:t>
+        <w:t>pipe_Startup_to_</w:t>
+      </w:r>
+      <w:proofErr w:type="gramStart"/>
+      <w:r>
+        <w:t>Display</w:t>
+      </w:r>
+      <w:proofErr w:type="spellEnd"/>
+      <w:r>
+        <w:t>[</w:t>
+      </w:r>
+      <w:proofErr w:type="gramEnd"/>
+      <w:r>
+        <w:t xml:space="preserve">WRITE], </w:t>
       </w:r>
       <w:proofErr w:type="spellStart"/>
       <w:r>
@@ -1777,6 +2093,7 @@
         <w:t xml:space="preserve">                    </w:t>
       </w:r>
       <w:proofErr w:type="spellStart"/>
+      <w:proofErr w:type="gramStart"/>
       <w:r>
         <w:t>sprintf</w:t>
       </w:r>
@@ -1785,6 +2102,7 @@
         <w:t>(</w:t>
       </w:r>
       <w:proofErr w:type="spellStart"/>
+      <w:proofErr w:type="gramEnd"/>
       <w:r>
         <w:t>strFromStartup</w:t>
       </w:r>
@@ -1815,11 +2133,19 @@
       </w:r>
       <w:proofErr w:type="spellStart"/>
       <w:r>
-        <w:t>pipe_Startup_to_Display</w:t>
-      </w:r>
-      <w:proofErr w:type="spellEnd"/>
-      <w:r>
-        <w:t xml:space="preserve">[WRITE], </w:t>
+        <w:t>pipe_Startup_to_</w:t>
+      </w:r>
+      <w:proofErr w:type="gramStart"/>
+      <w:r>
+        <w:t>Display</w:t>
+      </w:r>
+      <w:proofErr w:type="spellEnd"/>
+      <w:r>
+        <w:t>[</w:t>
+      </w:r>
+      <w:proofErr w:type="gramEnd"/>
+      <w:r>
+        <w:t xml:space="preserve">WRITE], </w:t>
       </w:r>
       <w:proofErr w:type="spellStart"/>
       <w:r>
@@ -1861,8 +2187,13 @@
       </w:r>
       <w:proofErr w:type="spellEnd"/>
       <w:r>
-        <w:t xml:space="preserve"> = "Startup process has created Simulator child.\n";</w:t>
-      </w:r>
+        <w:t xml:space="preserve"> = "Startup process has created Simulator child.\n</w:t>
+      </w:r>
+      <w:proofErr w:type="gramStart"/>
+      <w:r>
+        <w:t>";</w:t>
+      </w:r>
+      <w:proofErr w:type="gramEnd"/>
     </w:p>
     <w:p>
       <w:r>
@@ -1870,11 +2201,19 @@
       </w:r>
       <w:proofErr w:type="spellStart"/>
       <w:r>
-        <w:t>pipe_Startup_to_Display</w:t>
-      </w:r>
-      <w:proofErr w:type="spellEnd"/>
-      <w:r>
-        <w:t xml:space="preserve">[WRITE], </w:t>
+        <w:t>pipe_Startup_to_</w:t>
+      </w:r>
+      <w:proofErr w:type="gramStart"/>
+      <w:r>
+        <w:t>Display</w:t>
+      </w:r>
+      <w:proofErr w:type="spellEnd"/>
+      <w:r>
+        <w:t>[</w:t>
+      </w:r>
+      <w:proofErr w:type="gramEnd"/>
+      <w:r>
+        <w:t xml:space="preserve">WRITE], </w:t>
       </w:r>
       <w:proofErr w:type="spellStart"/>
       <w:r>
@@ -1909,7 +2248,15 @@
     <w:p/>
     <w:p>
       <w:r>
-        <w:t xml:space="preserve">                if(count == 2)</w:t>
+        <w:t xml:space="preserve">                </w:t>
+      </w:r>
+      <w:proofErr w:type="gramStart"/>
+      <w:r>
+        <w:t>if(</w:t>
+      </w:r>
+      <w:proofErr w:type="gramEnd"/>
+      <w:r>
+        <w:t>count == 2)</w:t>
       </w:r>
     </w:p>
     <w:p>
@@ -1932,8 +2279,13 @@
       </w:r>
       <w:proofErr w:type="spellEnd"/>
       <w:r>
-        <w:t xml:space="preserve"> = "Startup process has created Controller child.\n";</w:t>
-      </w:r>
+        <w:t xml:space="preserve"> = "Startup process has created Controller child.\n</w:t>
+      </w:r>
+      <w:proofErr w:type="gramStart"/>
+      <w:r>
+        <w:t>";</w:t>
+      </w:r>
+      <w:proofErr w:type="gramEnd"/>
     </w:p>
     <w:p>
       <w:r>
@@ -1941,11 +2293,19 @@
       </w:r>
       <w:proofErr w:type="spellStart"/>
       <w:r>
-        <w:t>pipe_Startup_to_Display</w:t>
-      </w:r>
-      <w:proofErr w:type="spellEnd"/>
-      <w:r>
-        <w:t xml:space="preserve">[WRITE], </w:t>
+        <w:t>pipe_Startup_to_</w:t>
+      </w:r>
+      <w:proofErr w:type="gramStart"/>
+      <w:r>
+        <w:t>Display</w:t>
+      </w:r>
+      <w:proofErr w:type="spellEnd"/>
+      <w:r>
+        <w:t>[</w:t>
+      </w:r>
+      <w:proofErr w:type="gramEnd"/>
+      <w:r>
+        <w:t xml:space="preserve">WRITE], </w:t>
       </w:r>
       <w:proofErr w:type="spellStart"/>
       <w:r>
@@ -1980,7 +2340,15 @@
     <w:p/>
     <w:p>
       <w:r>
-        <w:t xml:space="preserve">        }     // end switch</w:t>
+        <w:t xml:space="preserve">        </w:t>
+      </w:r>
+      <w:proofErr w:type="gramStart"/>
+      <w:r>
+        <w:t xml:space="preserve">}   </w:t>
+      </w:r>
+      <w:proofErr w:type="gramEnd"/>
+      <w:r>
+        <w:t xml:space="preserve">  // end switch</w:t>
       </w:r>
     </w:p>
     <w:p>
@@ -1995,11 +2363,19 @@
       </w:r>
       <w:proofErr w:type="spellStart"/>
       <w:r>
-        <w:t>pipe_Simulator_to_Display</w:t>
-      </w:r>
-      <w:proofErr w:type="spellEnd"/>
-      <w:r>
-        <w:t>[READ]);  //Startup does not need communication to Simulator</w:t>
+        <w:t>pipe_Simulator_to_</w:t>
+      </w:r>
+      <w:proofErr w:type="gramStart"/>
+      <w:r>
+        <w:t>Display</w:t>
+      </w:r>
+      <w:proofErr w:type="spellEnd"/>
+      <w:r>
+        <w:t>[</w:t>
+      </w:r>
+      <w:proofErr w:type="gramEnd"/>
+      <w:r>
+        <w:t>READ]);  //Startup does not need communication to Simulator</w:t>
       </w:r>
     </w:p>
     <w:p>
@@ -2008,11 +2384,19 @@
       </w:r>
       <w:proofErr w:type="spellStart"/>
       <w:r>
-        <w:t>pipe_Simulator_to_Display</w:t>
-      </w:r>
-      <w:proofErr w:type="spellEnd"/>
-      <w:r>
-        <w:t>[WRITE]); //Startup does not need communication to Simulator</w:t>
+        <w:t>pipe_Simulator_to_</w:t>
+      </w:r>
+      <w:proofErr w:type="gramStart"/>
+      <w:r>
+        <w:t>Display</w:t>
+      </w:r>
+      <w:proofErr w:type="spellEnd"/>
+      <w:r>
+        <w:t>[</w:t>
+      </w:r>
+      <w:proofErr w:type="gramEnd"/>
+      <w:r>
+        <w:t>WRITE]); //Startup does not need communication to Simulator</w:t>
       </w:r>
     </w:p>
     <w:p>
@@ -2025,8 +2409,13 @@
       </w:r>
       <w:proofErr w:type="spellEnd"/>
       <w:r>
-        <w:t xml:space="preserve"> = "Startup: Process spawning completed\n";</w:t>
-      </w:r>
+        <w:t xml:space="preserve"> = "Startup: Process spawning completed\n</w:t>
+      </w:r>
+      <w:proofErr w:type="gramStart"/>
+      <w:r>
+        <w:t>";</w:t>
+      </w:r>
+      <w:proofErr w:type="gramEnd"/>
     </w:p>
     <w:p>
       <w:r>
@@ -2034,11 +2423,19 @@
       </w:r>
       <w:proofErr w:type="spellStart"/>
       <w:r>
-        <w:t>pipe_Startup_to_Display</w:t>
-      </w:r>
-      <w:proofErr w:type="spellEnd"/>
-      <w:r>
-        <w:t xml:space="preserve">[WRITE], </w:t>
+        <w:t>pipe_Startup_to_</w:t>
+      </w:r>
+      <w:proofErr w:type="gramStart"/>
+      <w:r>
+        <w:t>Display</w:t>
+      </w:r>
+      <w:proofErr w:type="spellEnd"/>
+      <w:r>
+        <w:t>[</w:t>
+      </w:r>
+      <w:proofErr w:type="gramEnd"/>
+      <w:r>
+        <w:t xml:space="preserve">WRITE], </w:t>
       </w:r>
       <w:proofErr w:type="spellStart"/>
       <w:r>
@@ -2071,11 +2468,19 @@
       </w:r>
       <w:proofErr w:type="spellStart"/>
       <w:r>
-        <w:t>pipe_Startup_to_Display</w:t>
-      </w:r>
-      <w:proofErr w:type="spellEnd"/>
-      <w:r>
-        <w:t>[WRITE]);</w:t>
+        <w:t>pipe_Startup_to_</w:t>
+      </w:r>
+      <w:proofErr w:type="gramStart"/>
+      <w:r>
+        <w:t>Display</w:t>
+      </w:r>
+      <w:proofErr w:type="spellEnd"/>
+      <w:r>
+        <w:t>[</w:t>
+      </w:r>
+      <w:proofErr w:type="gramEnd"/>
+      <w:r>
+        <w:t>WRITE]);</w:t>
       </w:r>
     </w:p>
     <w:p/>
@@ -2098,8 +2503,13 @@
     </w:p>
     <w:p>
       <w:r>
-        <w:t>//            int status;</w:t>
-      </w:r>
+        <w:t xml:space="preserve">//            int </w:t>
+      </w:r>
+      <w:proofErr w:type="gramStart"/>
+      <w:r>
+        <w:t>status;</w:t>
+      </w:r>
+      <w:proofErr w:type="gramEnd"/>
     </w:p>
     <w:p>
       <w:r>
@@ -2121,8 +2531,13 @@
       </w:r>
       <w:proofErr w:type="spellEnd"/>
       <w:r>
-        <w:t xml:space="preserve"> = "Startup closing pipe to Display\n";</w:t>
-      </w:r>
+        <w:t xml:space="preserve"> = "Startup closing pipe to Display\n</w:t>
+      </w:r>
+      <w:proofErr w:type="gramStart"/>
+      <w:r>
+        <w:t>";</w:t>
+      </w:r>
+      <w:proofErr w:type="gramEnd"/>
     </w:p>
     <w:p>
       <w:r>
@@ -2130,11 +2545,19 @@
       </w:r>
       <w:proofErr w:type="spellStart"/>
       <w:r>
-        <w:t>pipe_Startup_to_Display</w:t>
-      </w:r>
-      <w:proofErr w:type="spellEnd"/>
-      <w:r>
-        <w:t xml:space="preserve">[WRITE], </w:t>
+        <w:t>pipe_Startup_to_</w:t>
+      </w:r>
+      <w:proofErr w:type="gramStart"/>
+      <w:r>
+        <w:t>Display</w:t>
+      </w:r>
+      <w:proofErr w:type="spellEnd"/>
+      <w:r>
+        <w:t>[</w:t>
+      </w:r>
+      <w:proofErr w:type="gramEnd"/>
+      <w:r>
+        <w:t xml:space="preserve">WRITE], </w:t>
       </w:r>
       <w:proofErr w:type="spellStart"/>
       <w:r>
@@ -2167,11 +2590,19 @@
       </w:r>
       <w:proofErr w:type="spellStart"/>
       <w:r>
-        <w:t>pipe_Startup_to_Display</w:t>
-      </w:r>
-      <w:proofErr w:type="spellEnd"/>
-      <w:r>
-        <w:t>[WRITE]); // finished writing to the pipe</w:t>
+        <w:t>pipe_Startup_to_</w:t>
+      </w:r>
+      <w:proofErr w:type="gramStart"/>
+      <w:r>
+        <w:t>Display</w:t>
+      </w:r>
+      <w:proofErr w:type="spellEnd"/>
+      <w:r>
+        <w:t>[</w:t>
+      </w:r>
+      <w:proofErr w:type="gramEnd"/>
+      <w:r>
+        <w:t>WRITE]); // finished writing to the pipe</w:t>
       </w:r>
     </w:p>
     <w:p>
@@ -2184,7 +2615,38 @@
       </w:r>
       <w:proofErr w:type="spellEnd"/>
       <w:r>
-        <w:t xml:space="preserve"> </w:t>
+        <w:t xml:space="preserve"> return_pid = wait(&amp;status</w:t>
+      </w:r>
+      <w:proofErr w:type="gramStart"/>
+      <w:r>
+        <w:t>);</w:t>
+      </w:r>
+      <w:proofErr w:type="gramEnd"/>
+    </w:p>
+    <w:p>
+      <w:r>
+        <w:t xml:space="preserve">////                </w:t>
+      </w:r>
+      <w:proofErr w:type="spellStart"/>
+      <w:proofErr w:type="gramStart"/>
+      <w:r>
+        <w:t>printf</w:t>
+      </w:r>
+      <w:proofErr w:type="spellEnd"/>
+      <w:r>
+        <w:t>(</w:t>
+      </w:r>
+      <w:proofErr w:type="gramEnd"/>
+      <w:r>
+        <w:t>"Startup: Display process with PID %</w:t>
+      </w:r>
+      <w:proofErr w:type="spellStart"/>
+      <w:r>
+        <w:t>i</w:t>
+      </w:r>
+      <w:proofErr w:type="spellEnd"/>
+      <w:r>
+        <w:t xml:space="preserve"> terminated ", </w:t>
       </w:r>
       <w:proofErr w:type="spellStart"/>
       <w:r>
@@ -2192,7 +2654,7 @@
       </w:r>
       <w:proofErr w:type="spellEnd"/>
       <w:r>
-        <w:t xml:space="preserve"> = wait(&amp;status);</w:t>
+        <w:t>);</w:t>
       </w:r>
     </w:p>
     <w:p>
@@ -2200,12 +2662,17 @@
         <w:t xml:space="preserve">////                </w:t>
       </w:r>
       <w:proofErr w:type="spellStart"/>
+      <w:proofErr w:type="gramStart"/>
       <w:r>
         <w:t>printf</w:t>
       </w:r>
       <w:proofErr w:type="spellEnd"/>
       <w:r>
-        <w:t>("Startup: Display process with PID %</w:t>
+        <w:t>(</w:t>
+      </w:r>
+      <w:proofErr w:type="gramEnd"/>
+      <w:r>
+        <w:t>"with status %</w:t>
       </w:r>
       <w:proofErr w:type="spellStart"/>
       <w:r>
@@ -2213,6 +2680,222 @@
       </w:r>
       <w:proofErr w:type="spellEnd"/>
       <w:r>
+        <w:t>\n", status&gt;&gt;8);</w:t>
+      </w:r>
+    </w:p>
+    <w:p>
+      <w:r>
+        <w:t>////            }</w:t>
+      </w:r>
+    </w:p>
+    <w:p>
+      <w:r>
+        <w:t>////            else</w:t>
+      </w:r>
+    </w:p>
+    <w:p>
+      <w:r>
+        <w:t>////            {</w:t>
+      </w:r>
+    </w:p>
+    <w:p>
+      <w:r>
+        <w:t xml:space="preserve">//                </w:t>
+      </w:r>
+      <w:proofErr w:type="spellStart"/>
+      <w:r>
+        <w:t>pid_t</w:t>
+      </w:r>
+      <w:proofErr w:type="spellEnd"/>
+      <w:r>
+        <w:t xml:space="preserve"> return_pid = wait(&amp;status</w:t>
+      </w:r>
+      <w:proofErr w:type="gramStart"/>
+      <w:r>
+        <w:t>);</w:t>
+      </w:r>
+      <w:proofErr w:type="gramEnd"/>
+    </w:p>
+    <w:p>
+      <w:r>
+        <w:t>//</w:t>
+      </w:r>
+    </w:p>
+    <w:p>
+      <w:r>
+        <w:t xml:space="preserve">//                </w:t>
+      </w:r>
+      <w:proofErr w:type="spellStart"/>
+      <w:proofErr w:type="gramStart"/>
+      <w:r>
+        <w:t>sprintf</w:t>
+      </w:r>
+      <w:proofErr w:type="spellEnd"/>
+      <w:r>
+        <w:t>(</w:t>
+      </w:r>
+      <w:proofErr w:type="spellStart"/>
+      <w:proofErr w:type="gramEnd"/>
+      <w:r>
+        <w:t>strFromStartup</w:t>
+      </w:r>
+      <w:proofErr w:type="spellEnd"/>
+      <w:r>
+        <w:t>, "Startup: Process with PID %</w:t>
+      </w:r>
+      <w:proofErr w:type="spellStart"/>
+      <w:r>
+        <w:t>i</w:t>
+      </w:r>
+      <w:proofErr w:type="spellEnd"/>
+      <w:r>
+        <w:t xml:space="preserve"> ", return_pid);</w:t>
+      </w:r>
+    </w:p>
+    <w:p>
+      <w:r>
+        <w:t>//                write(</w:t>
+      </w:r>
+      <w:proofErr w:type="spellStart"/>
+      <w:r>
+        <w:t>pipe_Startup_to_</w:t>
+      </w:r>
+      <w:proofErr w:type="gramStart"/>
+      <w:r>
+        <w:t>Display</w:t>
+      </w:r>
+      <w:proofErr w:type="spellEnd"/>
+      <w:r>
+        <w:t>[</w:t>
+      </w:r>
+      <w:proofErr w:type="gramEnd"/>
+      <w:r>
+        <w:t xml:space="preserve">WRITE], </w:t>
+      </w:r>
+      <w:proofErr w:type="spellStart"/>
+      <w:r>
+        <w:t>strFromStartup</w:t>
+      </w:r>
+      <w:proofErr w:type="spellEnd"/>
+      <w:r>
+        <w:t xml:space="preserve">, </w:t>
+      </w:r>
+      <w:proofErr w:type="spellStart"/>
+      <w:r>
+        <w:t>strlen</w:t>
+      </w:r>
+      <w:proofErr w:type="spellEnd"/>
+      <w:r>
+        <w:t>(</w:t>
+      </w:r>
+      <w:proofErr w:type="spellStart"/>
+      <w:r>
+        <w:t>strFromStartup</w:t>
+      </w:r>
+      <w:proofErr w:type="spellEnd"/>
+      <w:r>
+        <w:t>));</w:t>
+      </w:r>
+    </w:p>
+    <w:p>
+      <w:r>
+        <w:t xml:space="preserve">//                </w:t>
+      </w:r>
+      <w:proofErr w:type="spellStart"/>
+      <w:proofErr w:type="gramStart"/>
+      <w:r>
+        <w:t>sprintf</w:t>
+      </w:r>
+      <w:proofErr w:type="spellEnd"/>
+      <w:r>
+        <w:t>(</w:t>
+      </w:r>
+      <w:proofErr w:type="spellStart"/>
+      <w:proofErr w:type="gramEnd"/>
+      <w:r>
+        <w:t>strFromStartup</w:t>
+      </w:r>
+      <w:proofErr w:type="spellEnd"/>
+      <w:r>
+        <w:t>, "terminated with status %</w:t>
+      </w:r>
+      <w:proofErr w:type="spellStart"/>
+      <w:r>
+        <w:t>i</w:t>
+      </w:r>
+      <w:proofErr w:type="spellEnd"/>
+      <w:r>
+        <w:t>\n", status&gt;&gt;8);</w:t>
+      </w:r>
+    </w:p>
+    <w:p>
+      <w:r>
+        <w:t>//                write(</w:t>
+      </w:r>
+      <w:proofErr w:type="spellStart"/>
+      <w:r>
+        <w:t>pipe_Startup_to_</w:t>
+      </w:r>
+      <w:proofErr w:type="gramStart"/>
+      <w:r>
+        <w:t>Display</w:t>
+      </w:r>
+      <w:proofErr w:type="spellEnd"/>
+      <w:r>
+        <w:t>[</w:t>
+      </w:r>
+      <w:proofErr w:type="gramEnd"/>
+      <w:r>
+        <w:t xml:space="preserve">WRITE], </w:t>
+      </w:r>
+      <w:proofErr w:type="spellStart"/>
+      <w:r>
+        <w:t>strFromStartup</w:t>
+      </w:r>
+      <w:proofErr w:type="spellEnd"/>
+      <w:r>
+        <w:t xml:space="preserve">, </w:t>
+      </w:r>
+      <w:proofErr w:type="spellStart"/>
+      <w:r>
+        <w:t>strlen</w:t>
+      </w:r>
+      <w:proofErr w:type="spellEnd"/>
+      <w:r>
+        <w:t>(</w:t>
+      </w:r>
+      <w:proofErr w:type="spellStart"/>
+      <w:r>
+        <w:t>strFromStartup</w:t>
+      </w:r>
+      <w:proofErr w:type="spellEnd"/>
+      <w:r>
+        <w:t>));</w:t>
+      </w:r>
+    </w:p>
+    <w:p>
+      <w:r>
+        <w:t>//                //</w:t>
+      </w:r>
+      <w:proofErr w:type="spellStart"/>
+      <w:proofErr w:type="gramStart"/>
+      <w:r>
+        <w:t>printf</w:t>
+      </w:r>
+      <w:proofErr w:type="spellEnd"/>
+      <w:r>
+        <w:t>(</w:t>
+      </w:r>
+      <w:proofErr w:type="gramEnd"/>
+      <w:r>
+        <w:t>"Startup: Child process with PID %</w:t>
+      </w:r>
+      <w:proofErr w:type="spellStart"/>
+      <w:r>
+        <w:t>i</w:t>
+      </w:r>
+      <w:proofErr w:type="spellEnd"/>
+      <w:r>
         <w:t xml:space="preserve"> terminated ", </w:t>
       </w:r>
       <w:proofErr w:type="spellStart"/>
@@ -2226,246 +2909,20 @@
     </w:p>
     <w:p>
       <w:r>
-        <w:t xml:space="preserve">////                </w:t>
-      </w:r>
-      <w:proofErr w:type="spellStart"/>
+        <w:t>//                //</w:t>
+      </w:r>
+      <w:proofErr w:type="spellStart"/>
+      <w:proofErr w:type="gramStart"/>
       <w:r>
         <w:t>printf</w:t>
       </w:r>
       <w:proofErr w:type="spellEnd"/>
       <w:r>
-        <w:t>("with status %</w:t>
-      </w:r>
-      <w:proofErr w:type="spellStart"/>
-      <w:r>
-        <w:t>i</w:t>
-      </w:r>
-      <w:proofErr w:type="spellEnd"/>
-      <w:r>
-        <w:t>\n", status&gt;&gt;8);</w:t>
-      </w:r>
-    </w:p>
-    <w:p>
-      <w:r>
-        <w:t>////            }</w:t>
-      </w:r>
-    </w:p>
-    <w:p>
-      <w:r>
-        <w:t>////            else</w:t>
-      </w:r>
-    </w:p>
-    <w:p>
-      <w:r>
-        <w:t>////            {</w:t>
-      </w:r>
-    </w:p>
-    <w:p>
-      <w:r>
-        <w:t xml:space="preserve">//                </w:t>
-      </w:r>
-      <w:proofErr w:type="spellStart"/>
-      <w:r>
-        <w:t>pid_t</w:t>
-      </w:r>
-      <w:proofErr w:type="spellEnd"/>
-      <w:r>
-        <w:t xml:space="preserve"> </w:t>
-      </w:r>
-      <w:proofErr w:type="spellStart"/>
-      <w:r>
-        <w:t>return_pid</w:t>
-      </w:r>
-      <w:proofErr w:type="spellEnd"/>
-      <w:r>
-        <w:t xml:space="preserve"> = wait(&amp;status);</w:t>
-      </w:r>
-    </w:p>
-    <w:p>
-      <w:r>
-        <w:t>//</w:t>
-      </w:r>
-    </w:p>
-    <w:p>
-      <w:r>
-        <w:t xml:space="preserve">//                </w:t>
-      </w:r>
-      <w:proofErr w:type="spellStart"/>
-      <w:r>
-        <w:t>sprintf</w:t>
-      </w:r>
-      <w:proofErr w:type="spellEnd"/>
-      <w:r>
         <w:t>(</w:t>
       </w:r>
-      <w:proofErr w:type="spellStart"/>
-      <w:r>
-        <w:t>strFromStartup</w:t>
-      </w:r>
-      <w:proofErr w:type="spellEnd"/>
-      <w:r>
-        <w:t>, "Startup: Process with PID %</w:t>
-      </w:r>
-      <w:proofErr w:type="spellStart"/>
-      <w:r>
-        <w:t>i</w:t>
-      </w:r>
-      <w:proofErr w:type="spellEnd"/>
-      <w:r>
-        <w:t xml:space="preserve"> ", </w:t>
-      </w:r>
-      <w:proofErr w:type="spellStart"/>
-      <w:r>
-        <w:t>return_pid</w:t>
-      </w:r>
-      <w:proofErr w:type="spellEnd"/>
-      <w:r>
-        <w:t>);</w:t>
-      </w:r>
-    </w:p>
-    <w:p>
-      <w:r>
-        <w:t>//                write(</w:t>
-      </w:r>
-      <w:proofErr w:type="spellStart"/>
-      <w:r>
-        <w:t>pipe_Startup_to_Display</w:t>
-      </w:r>
-      <w:proofErr w:type="spellEnd"/>
-      <w:r>
-        <w:t xml:space="preserve">[WRITE], </w:t>
-      </w:r>
-      <w:proofErr w:type="spellStart"/>
-      <w:r>
-        <w:t>strFromStartup</w:t>
-      </w:r>
-      <w:proofErr w:type="spellEnd"/>
-      <w:r>
-        <w:t xml:space="preserve">, </w:t>
-      </w:r>
-      <w:proofErr w:type="spellStart"/>
-      <w:r>
-        <w:t>strlen</w:t>
-      </w:r>
-      <w:proofErr w:type="spellEnd"/>
-      <w:r>
-        <w:t>(</w:t>
-      </w:r>
-      <w:proofErr w:type="spellStart"/>
-      <w:r>
-        <w:t>strFromStartup</w:t>
-      </w:r>
-      <w:proofErr w:type="spellEnd"/>
-      <w:r>
-        <w:t>));</w:t>
-      </w:r>
-    </w:p>
-    <w:p>
-      <w:r>
-        <w:t xml:space="preserve">//                </w:t>
-      </w:r>
-      <w:proofErr w:type="spellStart"/>
-      <w:r>
-        <w:t>sprintf</w:t>
-      </w:r>
-      <w:proofErr w:type="spellEnd"/>
-      <w:r>
-        <w:t>(</w:t>
-      </w:r>
-      <w:proofErr w:type="spellStart"/>
-      <w:r>
-        <w:t>strFromStartup</w:t>
-      </w:r>
-      <w:proofErr w:type="spellEnd"/>
-      <w:r>
-        <w:t>, "terminated with status %</w:t>
-      </w:r>
-      <w:proofErr w:type="spellStart"/>
-      <w:r>
-        <w:t>i</w:t>
-      </w:r>
-      <w:proofErr w:type="spellEnd"/>
-      <w:r>
-        <w:t>\n", status&gt;&gt;8);</w:t>
-      </w:r>
-    </w:p>
-    <w:p>
-      <w:r>
-        <w:t>//                write(</w:t>
-      </w:r>
-      <w:proofErr w:type="spellStart"/>
-      <w:r>
-        <w:t>pipe_Startup_to_Display</w:t>
-      </w:r>
-      <w:proofErr w:type="spellEnd"/>
-      <w:r>
-        <w:t xml:space="preserve">[WRITE], </w:t>
-      </w:r>
-      <w:proofErr w:type="spellStart"/>
-      <w:r>
-        <w:t>strFromStartup</w:t>
-      </w:r>
-      <w:proofErr w:type="spellEnd"/>
-      <w:r>
-        <w:t xml:space="preserve">, </w:t>
-      </w:r>
-      <w:proofErr w:type="spellStart"/>
-      <w:r>
-        <w:t>strlen</w:t>
-      </w:r>
-      <w:proofErr w:type="spellEnd"/>
-      <w:r>
-        <w:t>(</w:t>
-      </w:r>
-      <w:proofErr w:type="spellStart"/>
-      <w:r>
-        <w:t>strFromStartup</w:t>
-      </w:r>
-      <w:proofErr w:type="spellEnd"/>
-      <w:r>
-        <w:t>));</w:t>
-      </w:r>
-    </w:p>
-    <w:p>
-      <w:r>
-        <w:t>//                //</w:t>
-      </w:r>
-      <w:proofErr w:type="spellStart"/>
-      <w:r>
-        <w:t>printf</w:t>
-      </w:r>
-      <w:proofErr w:type="spellEnd"/>
-      <w:r>
-        <w:t>("Startup: Child process with PID %</w:t>
-      </w:r>
-      <w:proofErr w:type="spellStart"/>
-      <w:r>
-        <w:t>i</w:t>
-      </w:r>
-      <w:proofErr w:type="spellEnd"/>
-      <w:r>
-        <w:t xml:space="preserve"> terminated ", </w:t>
-      </w:r>
-      <w:proofErr w:type="spellStart"/>
-      <w:r>
-        <w:t>return_pid</w:t>
-      </w:r>
-      <w:proofErr w:type="spellEnd"/>
-      <w:r>
-        <w:t>);</w:t>
-      </w:r>
-    </w:p>
-    <w:p>
-      <w:r>
-        <w:t>//                //</w:t>
-      </w:r>
-      <w:proofErr w:type="spellStart"/>
-      <w:r>
-        <w:t>printf</w:t>
-      </w:r>
-      <w:proofErr w:type="spellEnd"/>
-      <w:r>
-        <w:t>("with status %</w:t>
+      <w:proofErr w:type="gramEnd"/>
+      <w:r>
+        <w:t>"with status %</w:t>
       </w:r>
       <w:proofErr w:type="spellStart"/>
       <w:r>
@@ -2516,8 +2973,13 @@
       </w:r>
       <w:proofErr w:type="spellEnd"/>
       <w:r>
-        <w:t xml:space="preserve"> = "Startup: Waiting for Display process to terminate\n";</w:t>
-      </w:r>
+        <w:t xml:space="preserve"> = "Startup: Waiting for Display process to terminate\n</w:t>
+      </w:r>
+      <w:proofErr w:type="gramStart"/>
+      <w:r>
+        <w:t>";</w:t>
+      </w:r>
+      <w:proofErr w:type="gramEnd"/>
     </w:p>
     <w:p>
       <w:r>
@@ -2525,11 +2987,19 @@
       </w:r>
       <w:proofErr w:type="spellStart"/>
       <w:r>
-        <w:t>pipe_Startup_to_Display</w:t>
-      </w:r>
-      <w:proofErr w:type="spellEnd"/>
-      <w:r>
-        <w:t xml:space="preserve">[WRITE], </w:t>
+        <w:t>pipe_Startup_to_</w:t>
+      </w:r>
+      <w:proofErr w:type="gramStart"/>
+      <w:r>
+        <w:t>Display</w:t>
+      </w:r>
+      <w:proofErr w:type="spellEnd"/>
+      <w:r>
+        <w:t>[</w:t>
+      </w:r>
+      <w:proofErr w:type="gramEnd"/>
+      <w:r>
+        <w:t xml:space="preserve">WRITE], </w:t>
       </w:r>
       <w:proofErr w:type="spellStart"/>
       <w:r>
@@ -2562,11 +3032,19 @@
       </w:r>
       <w:proofErr w:type="spellStart"/>
       <w:r>
-        <w:t>pipe_Startup_to_Display</w:t>
-      </w:r>
-      <w:proofErr w:type="spellEnd"/>
-      <w:r>
-        <w:t>[WRITE]);</w:t>
+        <w:t>pipe_Startup_to_</w:t>
+      </w:r>
+      <w:proofErr w:type="gramStart"/>
+      <w:r>
+        <w:t>Display</w:t>
+      </w:r>
+      <w:proofErr w:type="spellEnd"/>
+      <w:r>
+        <w:t>[</w:t>
+      </w:r>
+      <w:proofErr w:type="gramEnd"/>
+      <w:r>
+        <w:t>WRITE]);</w:t>
       </w:r>
     </w:p>
     <w:p>
@@ -2603,12 +3081,17 @@
         <w:t xml:space="preserve">    </w:t>
       </w:r>
       <w:proofErr w:type="spellStart"/>
+      <w:proofErr w:type="gramStart"/>
       <w:r>
         <w:t>printf</w:t>
       </w:r>
       <w:proofErr w:type="spellEnd"/>
       <w:r>
-        <w:t xml:space="preserve">("Startup: Display with PID %d terminated with status code %d.\n", </w:t>
+        <w:t>(</w:t>
+      </w:r>
+      <w:proofErr w:type="gramEnd"/>
+      <w:r>
+        <w:t xml:space="preserve">"Startup: Display with PID %d terminated with status code %d.\n", </w:t>
       </w:r>
       <w:proofErr w:type="spellStart"/>
       <w:r>
@@ -2629,7 +3112,15 @@
     </w:p>
     <w:p>
       <w:r>
-        <w:t xml:space="preserve">    exit(0);</w:t>
+        <w:t xml:space="preserve">    </w:t>
+      </w:r>
+      <w:proofErr w:type="gramStart"/>
+      <w:r>
+        <w:t>exit(</w:t>
+      </w:r>
+      <w:proofErr w:type="gramEnd"/>
+      <w:r>
+        <w:t>0);</w:t>
       </w:r>
     </w:p>
     <w:p>

</xml_diff>